<commit_message>
nmv 02 08 2024
</commit_message>
<xml_diff>
--- a/brAhmaNa/TB 3.1-3.6 Malayalam Corrections.docx
+++ b/brAhmaNa/TB 3.1-3.6 Malayalam Corrections.docx
@@ -1,6 +1,6 @@
 
 <file path=word/document.xml><?xml version="1.0" encoding="utf-8"?>
-<w:document xmlns:wpc="http://schemas.microsoft.com/office/word/2010/wordprocessingCanvas" xmlns:cx="http://schemas.microsoft.com/office/drawing/2014/chartex" xmlns:cx1="http://schemas.microsoft.com/office/drawing/2015/9/8/chartex" xmlns:mc="http://schemas.openxmlformats.org/markup-compatibility/2006" xmlns:o="urn:schemas-microsoft-com:office:office" xmlns:r="http://schemas.openxmlformats.org/officeDocument/2006/relationships" xmlns:m="http://schemas.openxmlformats.org/officeDocument/2006/math" xmlns:v="urn:schemas-microsoft-com:vml" xmlns:wp14="http://schemas.microsoft.com/office/word/2010/wordprocessingDrawing" xmlns:wp="http://schemas.openxmlformats.org/drawingml/2006/wordprocessingDrawing" xmlns:w10="urn:schemas-microsoft-com:office:word" xmlns:w="http://schemas.openxmlformats.org/wordprocessingml/2006/main" xmlns:w14="http://schemas.microsoft.com/office/word/2010/wordml" xmlns:w15="http://schemas.microsoft.com/office/word/2012/wordml" xmlns:w16se="http://schemas.microsoft.com/office/word/2015/wordml/symex" xmlns:wpg="http://schemas.microsoft.com/office/word/2010/wordprocessingGroup" xmlns:wpi="http://schemas.microsoft.com/office/word/2010/wordprocessingInk" xmlns:wne="http://schemas.microsoft.com/office/word/2006/wordml" xmlns:wps="http://schemas.microsoft.com/office/word/2010/wordprocessingShape" mc:Ignorable="w14 w15 w16se wp14">
+<w:document xmlns:wpc="http://schemas.microsoft.com/office/word/2010/wordprocessingCanvas" xmlns:cx="http://schemas.microsoft.com/office/drawing/2014/chartex" xmlns:cx1="http://schemas.microsoft.com/office/drawing/2015/9/8/chartex" xmlns:cx2="http://schemas.microsoft.com/office/drawing/2015/10/21/chartex" xmlns:cx3="http://schemas.microsoft.com/office/drawing/2016/5/9/chartex" xmlns:cx4="http://schemas.microsoft.com/office/drawing/2016/5/10/chartex" xmlns:cx5="http://schemas.microsoft.com/office/drawing/2016/5/11/chartex" xmlns:cx6="http://schemas.microsoft.com/office/drawing/2016/5/12/chartex" xmlns:cx7="http://schemas.microsoft.com/office/drawing/2016/5/13/chartex" xmlns:cx8="http://schemas.microsoft.com/office/drawing/2016/5/14/chartex" xmlns:mc="http://schemas.openxmlformats.org/markup-compatibility/2006" xmlns:aink="http://schemas.microsoft.com/office/drawing/2016/ink" xmlns:am3d="http://schemas.microsoft.com/office/drawing/2017/model3d" xmlns:o="urn:schemas-microsoft-com:office:office" xmlns:oel="http://schemas.microsoft.com/office/2019/extlst" xmlns:r="http://schemas.openxmlformats.org/officeDocument/2006/relationships" xmlns:m="http://schemas.openxmlformats.org/officeDocument/2006/math" xmlns:v="urn:schemas-microsoft-com:vml" xmlns:wp14="http://schemas.microsoft.com/office/word/2010/wordprocessingDrawing" xmlns:wp="http://schemas.openxmlformats.org/drawingml/2006/wordprocessingDrawing" xmlns:w10="urn:schemas-microsoft-com:office:word" xmlns:w="http://schemas.openxmlformats.org/wordprocessingml/2006/main" xmlns:w14="http://schemas.microsoft.com/office/word/2010/wordml" xmlns:w15="http://schemas.microsoft.com/office/word/2012/wordml" xmlns:w16cex="http://schemas.microsoft.com/office/word/2018/wordml/cex" xmlns:w16cid="http://schemas.microsoft.com/office/word/2016/wordml/cid" xmlns:w16="http://schemas.microsoft.com/office/word/2018/wordml" xmlns:w16du="http://schemas.microsoft.com/office/word/2023/wordml/word16du" xmlns:w16sdtdh="http://schemas.microsoft.com/office/word/2020/wordml/sdtdatahash" xmlns:w16se="http://schemas.microsoft.com/office/word/2015/wordml/symex" xmlns:wpg="http://schemas.microsoft.com/office/word/2010/wordprocessingGroup" xmlns:wpi="http://schemas.microsoft.com/office/word/2010/wordprocessingInk" xmlns:wne="http://schemas.microsoft.com/office/word/2006/wordml" xmlns:wps="http://schemas.microsoft.com/office/word/2010/wordprocessingShape" mc:Ignorable="w14 w15 w16se w16cid w16 w16cex w16sdtdh w16du wp14">
   <w:body>
     <w:p>
       <w:pPr>
@@ -205,6 +205,338 @@
       </w:tr>
       <w:tr>
         <w:trPr>
+          <w:trHeight w:val="1093"/>
+        </w:trPr>
+        <w:tc>
+          <w:tcPr>
+            <w:tcW w:w="3168" w:type="dxa"/>
+          </w:tcPr>
+          <w:p>
+            <w:pPr>
+              <w:spacing w:before="0" w:line="240" w:lineRule="auto"/>
+              <w:rPr>
+                <w:b/>
+                <w:sz w:val="28"/>
+                <w:szCs w:val="28"/>
+                <w:lang w:val="it-IT"/>
+              </w:rPr>
+            </w:pPr>
+            <w:r>
+              <w:rPr>
+                <w:b/>
+                <w:sz w:val="28"/>
+                <w:szCs w:val="28"/>
+                <w:lang w:val="it-IT"/>
+              </w:rPr>
+              <w:t>TB 3.</w:t>
+            </w:r>
+            <w:r>
+              <w:rPr>
+                <w:b/>
+                <w:sz w:val="28"/>
+                <w:szCs w:val="28"/>
+                <w:lang w:val="it-IT"/>
+              </w:rPr>
+              <w:t>1</w:t>
+            </w:r>
+            <w:r>
+              <w:rPr>
+                <w:b/>
+                <w:sz w:val="28"/>
+                <w:szCs w:val="28"/>
+                <w:lang w:val="it-IT"/>
+              </w:rPr>
+              <w:t>.1</w:t>
+            </w:r>
+            <w:r>
+              <w:rPr>
+                <w:b/>
+                <w:sz w:val="28"/>
+                <w:szCs w:val="28"/>
+                <w:lang w:val="it-IT"/>
+              </w:rPr>
+              <w:t>.</w:t>
+            </w:r>
+            <w:r>
+              <w:rPr>
+                <w:b/>
+                <w:sz w:val="28"/>
+                <w:szCs w:val="28"/>
+                <w:lang w:val="it-IT"/>
+              </w:rPr>
+              <w:t>1</w:t>
+            </w:r>
+            <w:r>
+              <w:rPr>
+                <w:b/>
+                <w:sz w:val="28"/>
+                <w:szCs w:val="28"/>
+                <w:lang w:val="it-IT"/>
+              </w:rPr>
+              <w:t>1</w:t>
+            </w:r>
+          </w:p>
+          <w:p>
+            <w:pPr>
+              <w:spacing w:before="0" w:line="240" w:lineRule="auto"/>
+              <w:rPr>
+                <w:b/>
+                <w:sz w:val="28"/>
+                <w:szCs w:val="28"/>
+                <w:lang w:val="it-IT"/>
+              </w:rPr>
+            </w:pPr>
+            <w:r>
+              <w:rPr>
+                <w:b/>
+                <w:sz w:val="28"/>
+                <w:szCs w:val="28"/>
+                <w:lang w:val="it-IT"/>
+              </w:rPr>
+              <w:t>Statement</w:t>
+            </w:r>
+            <w:r>
+              <w:rPr>
+                <w:b/>
+                <w:sz w:val="28"/>
+                <w:szCs w:val="28"/>
+                <w:lang w:val="it-IT"/>
+              </w:rPr>
+              <w:t xml:space="preserve"> No. </w:t>
+            </w:r>
+            <w:r>
+              <w:rPr>
+                <w:b/>
+                <w:sz w:val="28"/>
+                <w:szCs w:val="28"/>
+                <w:lang w:val="it-IT"/>
+              </w:rPr>
+              <w:t>1</w:t>
+            </w:r>
+          </w:p>
+          <w:p>
+            <w:pPr>
+              <w:spacing w:before="0" w:line="240" w:lineRule="auto"/>
+              <w:rPr>
+                <w:b/>
+                <w:sz w:val="28"/>
+                <w:szCs w:val="28"/>
+                <w:lang w:val="it-IT"/>
+              </w:rPr>
+            </w:pPr>
+            <w:r>
+              <w:rPr>
+                <w:b/>
+                <w:sz w:val="28"/>
+                <w:szCs w:val="28"/>
+                <w:lang w:val="it-IT"/>
+              </w:rPr>
+              <w:t>Dasini No. - 1</w:t>
+            </w:r>
+            <w:r>
+              <w:rPr>
+                <w:b/>
+                <w:sz w:val="28"/>
+                <w:szCs w:val="28"/>
+                <w:lang w:val="it-IT"/>
+              </w:rPr>
+              <w:t>1</w:t>
+            </w:r>
+          </w:p>
+        </w:tc>
+        <w:tc>
+          <w:tcPr>
+            <w:tcW w:w="5103" w:type="dxa"/>
+          </w:tcPr>
+          <w:p>
+            <w:pPr>
+              <w:widowControl w:val="0"/>
+              <w:autoSpaceDE w:val="0"/>
+              <w:autoSpaceDN w:val="0"/>
+              <w:adjustRightInd w:val="0"/>
+              <w:spacing w:before="0" w:line="240" w:lineRule="auto"/>
+              <w:ind w:left="-79" w:right="437"/>
+              <w:rPr>
+                <w:rFonts w:ascii="BRH Malayalam Extra" w:eastAsia="Times New Roman" w:hAnsi="BRH Malayalam Extra" w:cs="BRH Malayalam Extra"/>
+                <w:sz w:val="40"/>
+                <w:szCs w:val="40"/>
+                <w:lang w:val="it-IT" w:eastAsia="en-IN" w:bidi="ml-IN"/>
+              </w:rPr>
+            </w:pPr>
+            <w:r>
+              <w:rPr>
+                <w:rFonts w:ascii="BRH Malayalam Extra" w:eastAsia="Times New Roman" w:hAnsi="BRH Malayalam Extra" w:cs="BRH Malayalam Extra"/>
+                <w:sz w:val="40"/>
+                <w:szCs w:val="40"/>
+                <w:lang w:val="it-IT" w:eastAsia="en-IN" w:bidi="ml-IN"/>
+              </w:rPr>
+              <w:t>Z¥Ëx— px</w:t>
+            </w:r>
+            <w:r>
+              <w:rPr>
+                <w:rFonts w:ascii="BRH Malayalam Extra" w:eastAsia="Times New Roman" w:hAnsi="BRH Malayalam Extra" w:cs="BRH Malayalam Extra"/>
+                <w:sz w:val="32"/>
+                <w:szCs w:val="40"/>
+                <w:lang w:val="it-IT" w:eastAsia="en-IN" w:bidi="ml-IN"/>
+              </w:rPr>
+              <w:t>–</w:t>
+            </w:r>
+            <w:r>
+              <w:rPr>
+                <w:rFonts w:ascii="BRH Malayalam Extra" w:eastAsia="Times New Roman" w:hAnsi="BRH Malayalam Extra" w:cs="BRH Malayalam Extra"/>
+                <w:sz w:val="40"/>
+                <w:szCs w:val="40"/>
+                <w:highlight w:val="yellow"/>
+                <w:lang w:val="it-IT" w:eastAsia="en-IN" w:bidi="ml-IN"/>
+              </w:rPr>
+              <w:t>j</w:t>
+            </w:r>
+            <w:r>
+              <w:rPr>
+                <w:rFonts w:ascii="BRH Malayalam Extra" w:eastAsia="Times New Roman" w:hAnsi="BRH Malayalam Extra" w:cs="BRH Malayalam Extra"/>
+                <w:sz w:val="40"/>
+                <w:szCs w:val="40"/>
+                <w:lang w:val="it-IT" w:eastAsia="en-IN" w:bidi="ml-IN"/>
+              </w:rPr>
+              <w:t>sëb¡</w:t>
+            </w:r>
+            <w:r>
+              <w:rPr>
+                <w:rFonts w:ascii="BRH Malayalam Extra" w:eastAsia="Times New Roman" w:hAnsi="BRH Malayalam Extra" w:cs="BRH Malayalam Extra"/>
+                <w:sz w:val="32"/>
+                <w:szCs w:val="40"/>
+                <w:lang w:val="it-IT" w:eastAsia="en-IN" w:bidi="ml-IN"/>
+              </w:rPr>
+              <w:t>–</w:t>
+            </w:r>
+            <w:r>
+              <w:rPr>
+                <w:rFonts w:ascii="BRH Malayalam Extra" w:eastAsia="Times New Roman" w:hAnsi="BRH Malayalam Extra" w:cs="BRH Malayalam Extra"/>
+                <w:sz w:val="32"/>
+                <w:szCs w:val="40"/>
+                <w:lang w:val="it-IT" w:eastAsia="en-IN" w:bidi="ml-IN"/>
+              </w:rPr>
+              <w:t xml:space="preserve"> </w:t>
+            </w:r>
+            <w:r>
+              <w:rPr>
+                <w:rFonts w:ascii="BRH Malayalam Extra" w:eastAsia="Times New Roman" w:hAnsi="BRH Malayalam Extra" w:cs="BRH Malayalam Extra"/>
+                <w:sz w:val="40"/>
+                <w:szCs w:val="40"/>
+                <w:lang w:val="it-IT" w:eastAsia="en-IN" w:bidi="ml-IN"/>
+              </w:rPr>
+              <w:t>dyræõx— q£¥YxZ¡ |</w:t>
+            </w:r>
+          </w:p>
+        </w:tc>
+        <w:tc>
+          <w:tcPr>
+            <w:tcW w:w="5245" w:type="dxa"/>
+          </w:tcPr>
+          <w:p>
+            <w:pPr>
+              <w:widowControl w:val="0"/>
+              <w:autoSpaceDE w:val="0"/>
+              <w:autoSpaceDN w:val="0"/>
+              <w:adjustRightInd w:val="0"/>
+              <w:spacing w:before="0" w:line="240" w:lineRule="auto"/>
+              <w:ind w:left="-79" w:right="437"/>
+              <w:rPr>
+                <w:rFonts w:ascii="BRH Malayalam Extra" w:eastAsia="Times New Roman" w:hAnsi="BRH Malayalam Extra" w:cs="BRH Malayalam Extra"/>
+                <w:sz w:val="40"/>
+                <w:szCs w:val="40"/>
+                <w:lang w:val="it-IT" w:eastAsia="en-IN" w:bidi="ml-IN"/>
+              </w:rPr>
+            </w:pPr>
+            <w:r>
+              <w:rPr>
+                <w:rFonts w:ascii="BRH Malayalam Extra" w:eastAsia="Times New Roman" w:hAnsi="BRH Malayalam Extra" w:cs="BRH Malayalam Extra"/>
+                <w:sz w:val="40"/>
+                <w:szCs w:val="40"/>
+                <w:lang w:val="it-IT" w:eastAsia="en-IN" w:bidi="ml-IN"/>
+              </w:rPr>
+              <w:t>Z¥Ëx— px</w:t>
+            </w:r>
+            <w:r>
+              <w:rPr>
+                <w:rFonts w:ascii="BRH Malayalam Extra" w:eastAsia="Times New Roman" w:hAnsi="BRH Malayalam Extra" w:cs="BRH Malayalam Extra"/>
+                <w:sz w:val="32"/>
+                <w:szCs w:val="40"/>
+                <w:lang w:val="it-IT" w:eastAsia="en-IN" w:bidi="ml-IN"/>
+              </w:rPr>
+              <w:t>–</w:t>
+            </w:r>
+            <w:r>
+              <w:rPr>
+                <w:rFonts w:ascii="BRH Malayalam Extra" w:eastAsia="Times New Roman" w:hAnsi="BRH Malayalam Extra" w:cs="BRH Malayalam Extra"/>
+                <w:sz w:val="40"/>
+                <w:szCs w:val="40"/>
+                <w:highlight w:val="green"/>
+                <w:lang w:val="it-IT" w:eastAsia="en-IN" w:bidi="ml-IN"/>
+              </w:rPr>
+              <w:t>j¡</w:t>
+            </w:r>
+            <w:r>
+              <w:rPr>
+                <w:rFonts w:ascii="BRH Malayalam Extra" w:eastAsia="Times New Roman" w:hAnsi="BRH Malayalam Extra" w:cs="BRH Malayalam Extra"/>
+                <w:sz w:val="40"/>
+                <w:szCs w:val="40"/>
+                <w:lang w:val="it-IT" w:eastAsia="en-IN" w:bidi="ml-IN"/>
+              </w:rPr>
+              <w:t>sëb</w:t>
+            </w:r>
+            <w:bookmarkStart w:id="0" w:name="_Hlk173479222"/>
+            <w:r>
+              <w:rPr>
+                <w:rFonts w:ascii="BRH Malayalam Extra" w:eastAsia="Times New Roman" w:hAnsi="BRH Malayalam Extra" w:cs="BRH Malayalam Extra"/>
+                <w:sz w:val="40"/>
+                <w:szCs w:val="40"/>
+                <w:lang w:val="it-IT" w:eastAsia="en-IN" w:bidi="ml-IN"/>
+              </w:rPr>
+              <w:t>¡</w:t>
+            </w:r>
+            <w:bookmarkEnd w:id="0"/>
+            <w:r>
+              <w:rPr>
+                <w:rFonts w:ascii="BRH Malayalam Extra" w:eastAsia="Times New Roman" w:hAnsi="BRH Malayalam Extra" w:cs="BRH Malayalam Extra"/>
+                <w:sz w:val="40"/>
+                <w:szCs w:val="40"/>
+                <w:lang w:val="it-IT" w:eastAsia="en-IN" w:bidi="ml-IN"/>
+              </w:rPr>
+              <w:t xml:space="preserve"> </w:t>
+            </w:r>
+            <w:r>
+              <w:rPr>
+                <w:rFonts w:ascii="BRH Malayalam Extra" w:eastAsia="Times New Roman" w:hAnsi="BRH Malayalam Extra" w:cs="BRH Malayalam Extra"/>
+                <w:sz w:val="40"/>
+                <w:szCs w:val="40"/>
+                <w:lang w:val="it-IT" w:eastAsia="en-IN" w:bidi="ml-IN"/>
+              </w:rPr>
+              <w:t>dyræõx— q£¥YxZ¡ |</w:t>
+            </w:r>
+            <w:r>
+              <w:rPr>
+                <w:rFonts w:ascii="BRH Malayalam Extra" w:eastAsia="Times New Roman" w:hAnsi="BRH Malayalam Extra" w:cs="BRH Malayalam Extra"/>
+                <w:sz w:val="40"/>
+                <w:szCs w:val="40"/>
+                <w:lang w:val="it-IT" w:eastAsia="en-IN" w:bidi="ml-IN"/>
+              </w:rPr>
+              <w:t xml:space="preserve"> </w:t>
+            </w:r>
+            <w:r>
+              <w:rPr>
+                <w:rFonts w:ascii="BRH Malayalam Extra" w:eastAsia="Times New Roman" w:hAnsi="BRH Malayalam Extra" w:cs="BRH Malayalam Extra"/>
+                <w:sz w:val="32"/>
+                <w:szCs w:val="40"/>
+                <w:lang w:val="it-IT" w:eastAsia="en-IN" w:bidi="ml-IN"/>
+              </w:rPr>
+              <w:t>–</w:t>
+            </w:r>
+          </w:p>
+        </w:tc>
+      </w:tr>
+      <w:tr>
+        <w:trPr>
           <w:trHeight w:val="1376"/>
         </w:trPr>
         <w:tc>
@@ -218,6 +550,7 @@
                 <w:b/>
                 <w:sz w:val="28"/>
                 <w:szCs w:val="28"/>
+                <w:lang w:val="it-IT"/>
               </w:rPr>
             </w:pPr>
             <w:r>
@@ -225,59 +558,66 @@
                 <w:b/>
                 <w:sz w:val="28"/>
                 <w:szCs w:val="28"/>
-              </w:rPr>
-              <w:t>TB 3.</w:t>
-            </w:r>
-            <w:r>
+                <w:lang w:val="it-IT"/>
+              </w:rPr>
+              <w:t>TB 3.4.18.1</w:t>
+            </w:r>
+          </w:p>
+          <w:p>
+            <w:pPr>
+              <w:spacing w:before="0" w:line="240" w:lineRule="auto"/>
               <w:rPr>
                 <w:b/>
                 <w:sz w:val="28"/>
                 <w:szCs w:val="28"/>
-              </w:rPr>
-              <w:t>4.18.1</w:t>
-            </w:r>
-          </w:p>
-          <w:p>
-            <w:pPr>
-              <w:spacing w:before="0" w:line="240" w:lineRule="auto"/>
+                <w:lang w:val="it-IT"/>
+              </w:rPr>
+            </w:pPr>
+            <w:r>
               <w:rPr>
                 <w:b/>
                 <w:sz w:val="28"/>
                 <w:szCs w:val="28"/>
-              </w:rPr>
-            </w:pPr>
+                <w:lang w:val="it-IT"/>
+              </w:rPr>
+              <w:t>Statement</w:t>
+            </w:r>
             <w:r>
               <w:rPr>
                 <w:b/>
                 <w:sz w:val="28"/>
                 <w:szCs w:val="28"/>
-              </w:rPr>
-              <w:t>Vaakyam No. 5</w:t>
-            </w:r>
-          </w:p>
-          <w:p>
-            <w:pPr>
-              <w:spacing w:before="0" w:line="240" w:lineRule="auto"/>
-              <w:rPr>
-                <w:sz w:val="28"/>
-                <w:szCs w:val="28"/>
-              </w:rPr>
-            </w:pPr>
+                <w:lang w:val="it-IT"/>
+              </w:rPr>
+              <w:t xml:space="preserve"> </w:t>
+            </w:r>
             <w:r>
               <w:rPr>
                 <w:b/>
                 <w:sz w:val="28"/>
                 <w:szCs w:val="28"/>
-              </w:rPr>
-              <w:t>Dasini No.</w:t>
-            </w:r>
+                <w:lang w:val="it-IT"/>
+              </w:rPr>
+              <w:t>No. 5</w:t>
+            </w:r>
+          </w:p>
+          <w:p>
+            <w:pPr>
+              <w:spacing w:before="0" w:line="240" w:lineRule="auto"/>
+              <w:rPr>
+                <w:sz w:val="28"/>
+                <w:szCs w:val="28"/>
+                <w:lang w:val="it-IT"/>
+              </w:rPr>
+            </w:pPr>
             <w:r>
               <w:rPr>
                 <w:b/>
                 <w:sz w:val="28"/>
                 <w:szCs w:val="28"/>
-              </w:rPr>
-              <w:t xml:space="preserve"> - 18</w:t>
+                <w:lang w:val="it-IT"/>
+              </w:rPr>
+              <w:t>Dasini No. - 18</w:t>
             </w:r>
           </w:p>
         </w:tc>
@@ -297,15 +637,15 @@
                 <w:rFonts w:ascii="BRH Malayalam Extra" w:eastAsia="Times New Roman" w:hAnsi="BRH Malayalam Extra" w:cs="BRH Malayalam Extra"/>
                 <w:sz w:val="40"/>
                 <w:szCs w:val="40"/>
-                <w:lang w:val="en-IN" w:eastAsia="en-IN" w:bidi="ml-IN"/>
-              </w:rPr>
-            </w:pPr>
-            <w:r>
-              <w:rPr>
-                <w:rFonts w:ascii="BRH Malayalam Extra" w:eastAsia="Times New Roman" w:hAnsi="BRH Malayalam Extra" w:cs="BRH Malayalam Extra"/>
-                <w:sz w:val="40"/>
-                <w:szCs w:val="40"/>
-                <w:lang w:val="en-IN" w:eastAsia="en-IN" w:bidi="ml-IN"/>
+                <w:lang w:val="it-IT" w:eastAsia="en-IN" w:bidi="ml-IN"/>
+              </w:rPr>
+            </w:pPr>
+            <w:r>
+              <w:rPr>
+                <w:rFonts w:ascii="BRH Malayalam Extra" w:eastAsia="Times New Roman" w:hAnsi="BRH Malayalam Extra" w:cs="BRH Malayalam Extra"/>
+                <w:sz w:val="40"/>
+                <w:szCs w:val="40"/>
+                <w:lang w:val="it-IT" w:eastAsia="en-IN" w:bidi="ml-IN"/>
               </w:rPr>
               <w:t>id—Ò</w:t>
             </w:r>
@@ -314,27 +654,18 @@
                 <w:rFonts w:ascii="BRH Malayalam Extra" w:eastAsia="Times New Roman" w:hAnsi="BRH Malayalam Extra" w:cs="BRH Malayalam Extra"/>
                 <w:sz w:val="32"/>
                 <w:szCs w:val="40"/>
-                <w:lang w:val="en-IN" w:eastAsia="en-IN" w:bidi="ml-IN"/>
-              </w:rPr>
-              <w:t>–</w:t>
-            </w:r>
-            <w:r>
-              <w:rPr>
-                <w:rFonts w:ascii="BRH Malayalam Extra" w:eastAsia="Times New Roman" w:hAnsi="BRH Malayalam Extra" w:cs="BRH Malayalam Extra"/>
-                <w:sz w:val="40"/>
-                <w:szCs w:val="40"/>
-                <w:lang w:val="en-IN" w:eastAsia="en-IN" w:bidi="ml-IN"/>
-              </w:rPr>
-              <w:t>öÉi—¥s |</w:t>
-            </w:r>
-            <w:r>
-              <w:rPr>
-                <w:rFonts w:ascii="BRH Malayalam Extra" w:eastAsia="Times New Roman" w:hAnsi="BRH Malayalam Extra" w:cs="BRH Malayalam Extra"/>
-                <w:sz w:val="40"/>
-                <w:szCs w:val="40"/>
-                <w:lang w:val="en-IN" w:eastAsia="en-IN" w:bidi="ml-IN"/>
-              </w:rPr>
-              <w:t xml:space="preserve"> </w:t>
+                <w:lang w:val="it-IT" w:eastAsia="en-IN" w:bidi="ml-IN"/>
+              </w:rPr>
+              <w:t>–</w:t>
+            </w:r>
+            <w:r>
+              <w:rPr>
+                <w:rFonts w:ascii="BRH Malayalam Extra" w:eastAsia="Times New Roman" w:hAnsi="BRH Malayalam Extra" w:cs="BRH Malayalam Extra"/>
+                <w:sz w:val="40"/>
+                <w:szCs w:val="40"/>
+                <w:lang w:val="it-IT" w:eastAsia="en-IN" w:bidi="ml-IN"/>
+              </w:rPr>
+              <w:t xml:space="preserve">öÉi—¥s | </w:t>
             </w:r>
           </w:p>
           <w:p>
@@ -349,14 +680,15 @@
                 <w:rFonts w:ascii="BRH Devanagari Extra" w:hAnsi="BRH Devanagari Extra" w:cs="BRH Devanagari Extra"/>
                 <w:sz w:val="36"/>
                 <w:szCs w:val="36"/>
-              </w:rPr>
-            </w:pPr>
-            <w:r>
-              <w:rPr>
-                <w:rFonts w:ascii="BRH Malayalam Extra" w:eastAsia="Times New Roman" w:hAnsi="BRH Malayalam Extra" w:cs="BRH Malayalam Extra"/>
-                <w:sz w:val="40"/>
-                <w:szCs w:val="40"/>
-                <w:lang w:val="en-IN" w:eastAsia="en-IN" w:bidi="ml-IN"/>
+                <w:lang w:val="it-IT"/>
+              </w:rPr>
+            </w:pPr>
+            <w:r>
+              <w:rPr>
+                <w:rFonts w:ascii="BRH Malayalam Extra" w:eastAsia="Times New Roman" w:hAnsi="BRH Malayalam Extra" w:cs="BRH Malayalam Extra"/>
+                <w:sz w:val="40"/>
+                <w:szCs w:val="40"/>
+                <w:lang w:val="it-IT" w:eastAsia="en-IN" w:bidi="ml-IN"/>
               </w:rPr>
               <w:t>by</w:t>
             </w:r>
@@ -366,7 +698,7 @@
                 <w:sz w:val="32"/>
                 <w:szCs w:val="40"/>
                 <w:highlight w:val="yellow"/>
-                <w:lang w:val="en-IN" w:eastAsia="en-IN" w:bidi="ml-IN"/>
+                <w:lang w:val="it-IT" w:eastAsia="en-IN" w:bidi="ml-IN"/>
               </w:rPr>
               <w:t>–</w:t>
             </w:r>
@@ -376,7 +708,7 @@
                 <w:sz w:val="40"/>
                 <w:szCs w:val="40"/>
                 <w:highlight w:val="yellow"/>
-                <w:lang w:val="en-IN" w:eastAsia="en-IN" w:bidi="ml-IN"/>
+                <w:lang w:val="it-IT" w:eastAsia="en-IN" w:bidi="ml-IN"/>
               </w:rPr>
               <w:t>³õ</w:t>
             </w:r>
@@ -385,7 +717,7 @@
                 <w:rFonts w:ascii="BRH Malayalam Extra" w:eastAsia="Times New Roman" w:hAnsi="BRH Malayalam Extra" w:cs="BRH Malayalam Extra"/>
                 <w:sz w:val="40"/>
                 <w:szCs w:val="40"/>
-                <w:lang w:val="en-IN" w:eastAsia="en-IN" w:bidi="ml-IN"/>
+                <w:lang w:val="it-IT" w:eastAsia="en-IN" w:bidi="ml-IN"/>
               </w:rPr>
               <w:t>J ¥öqxöZ˜I |</w:t>
             </w:r>
@@ -488,8 +820,6 @@
               </w:rPr>
               <w:t>M§hõ</w:t>
             </w:r>
-            <w:bookmarkStart w:id="0" w:name="_GoBack"/>
-            <w:bookmarkEnd w:id="0"/>
             <w:r>
               <w:rPr>
                 <w:rFonts w:ascii="BRH Malayalam Extra" w:eastAsia="Times New Roman" w:hAnsi="BRH Malayalam Extra" w:cs="BRH Malayalam Extra"/>
@@ -1172,6 +1502,7 @@
                 <w:sz w:val="28"/>
                 <w:szCs w:val="28"/>
               </w:rPr>
+              <w:lastRenderedPageBreak/>
               <w:t>TB 3.1.3.1</w:t>
             </w:r>
           </w:p>
@@ -1440,7 +1771,6 @@
                 <w:sz w:val="28"/>
                 <w:szCs w:val="28"/>
               </w:rPr>
-              <w:lastRenderedPageBreak/>
               <w:t>TB 3.1.3.3</w:t>
             </w:r>
           </w:p>
@@ -3576,6 +3906,7 @@
                 <w:sz w:val="40"/>
                 <w:szCs w:val="40"/>
               </w:rPr>
+              <w:lastRenderedPageBreak/>
               <w:t>eky—M£tz¤¤Zõ |</w:t>
             </w:r>
           </w:p>
@@ -3611,6 +3942,7 @@
                 <w:sz w:val="40"/>
                 <w:szCs w:val="40"/>
               </w:rPr>
+              <w:lastRenderedPageBreak/>
               <w:t>B</w:t>
             </w:r>
             <w:r>
@@ -3717,6 +4049,7 @@
                 <w:sz w:val="40"/>
                 <w:szCs w:val="40"/>
               </w:rPr>
+              <w:lastRenderedPageBreak/>
               <w:t>eky—M£tz¤¤Zõ |</w:t>
             </w:r>
           </w:p>
@@ -5525,6 +5858,7 @@
                 <w:sz w:val="28"/>
                 <w:szCs w:val="28"/>
               </w:rPr>
+              <w:lastRenderedPageBreak/>
               <w:t>TB 3.6.12.1</w:t>
             </w:r>
           </w:p>
@@ -5723,7 +6057,6 @@
                 <w:szCs w:val="36"/>
                 <w:lang w:val="en-IN" w:eastAsia="en-IN" w:bidi="ml-IN"/>
               </w:rPr>
-              <w:lastRenderedPageBreak/>
               <w:t>pd—</w:t>
             </w:r>
             <w:r>
@@ -6267,7 +6600,7 @@
 </file>
 
 <file path=word/endnotes.xml><?xml version="1.0" encoding="utf-8"?>
-<w:endnotes xmlns:wpc="http://schemas.microsoft.com/office/word/2010/wordprocessingCanvas" xmlns:cx="http://schemas.microsoft.com/office/drawing/2014/chartex" xmlns:cx1="http://schemas.microsoft.com/office/drawing/2015/9/8/chartex" xmlns:mc="http://schemas.openxmlformats.org/markup-compatibility/2006" xmlns:o="urn:schemas-microsoft-com:office:office" xmlns:r="http://schemas.openxmlformats.org/officeDocument/2006/relationships" xmlns:m="http://schemas.openxmlformats.org/officeDocument/2006/math" xmlns:v="urn:schemas-microsoft-com:vml" xmlns:wp14="http://schemas.microsoft.com/office/word/2010/wordprocessingDrawing" xmlns:wp="http://schemas.openxmlformats.org/drawingml/2006/wordprocessingDrawing" xmlns:w10="urn:schemas-microsoft-com:office:word" xmlns:w="http://schemas.openxmlformats.org/wordprocessingml/2006/main" xmlns:w14="http://schemas.microsoft.com/office/word/2010/wordml" xmlns:w15="http://schemas.microsoft.com/office/word/2012/wordml" xmlns:w16se="http://schemas.microsoft.com/office/word/2015/wordml/symex" xmlns:wpg="http://schemas.microsoft.com/office/word/2010/wordprocessingGroup" xmlns:wpi="http://schemas.microsoft.com/office/word/2010/wordprocessingInk" xmlns:wne="http://schemas.microsoft.com/office/word/2006/wordml" xmlns:wps="http://schemas.microsoft.com/office/word/2010/wordprocessingShape" mc:Ignorable="w14 w15 w16se wp14">
+<w:endnotes xmlns:wpc="http://schemas.microsoft.com/office/word/2010/wordprocessingCanvas" xmlns:cx="http://schemas.microsoft.com/office/drawing/2014/chartex" xmlns:cx1="http://schemas.microsoft.com/office/drawing/2015/9/8/chartex" xmlns:cx2="http://schemas.microsoft.com/office/drawing/2015/10/21/chartex" xmlns:cx3="http://schemas.microsoft.com/office/drawing/2016/5/9/chartex" xmlns:cx4="http://schemas.microsoft.com/office/drawing/2016/5/10/chartex" xmlns:cx5="http://schemas.microsoft.com/office/drawing/2016/5/11/chartex" xmlns:cx6="http://schemas.microsoft.com/office/drawing/2016/5/12/chartex" xmlns:cx7="http://schemas.microsoft.com/office/drawing/2016/5/13/chartex" xmlns:cx8="http://schemas.microsoft.com/office/drawing/2016/5/14/chartex" xmlns:mc="http://schemas.openxmlformats.org/markup-compatibility/2006" xmlns:aink="http://schemas.microsoft.com/office/drawing/2016/ink" xmlns:am3d="http://schemas.microsoft.com/office/drawing/2017/model3d" xmlns:o="urn:schemas-microsoft-com:office:office" xmlns:oel="http://schemas.microsoft.com/office/2019/extlst" xmlns:r="http://schemas.openxmlformats.org/officeDocument/2006/relationships" xmlns:m="http://schemas.openxmlformats.org/officeDocument/2006/math" xmlns:v="urn:schemas-microsoft-com:vml" xmlns:wp14="http://schemas.microsoft.com/office/word/2010/wordprocessingDrawing" xmlns:wp="http://schemas.openxmlformats.org/drawingml/2006/wordprocessingDrawing" xmlns:w10="urn:schemas-microsoft-com:office:word" xmlns:w="http://schemas.openxmlformats.org/wordprocessingml/2006/main" xmlns:w14="http://schemas.microsoft.com/office/word/2010/wordml" xmlns:w15="http://schemas.microsoft.com/office/word/2012/wordml" xmlns:w16cex="http://schemas.microsoft.com/office/word/2018/wordml/cex" xmlns:w16cid="http://schemas.microsoft.com/office/word/2016/wordml/cid" xmlns:w16="http://schemas.microsoft.com/office/word/2018/wordml" xmlns:w16du="http://schemas.microsoft.com/office/word/2023/wordml/word16du" xmlns:w16sdtdh="http://schemas.microsoft.com/office/word/2020/wordml/sdtdatahash" xmlns:w16se="http://schemas.microsoft.com/office/word/2015/wordml/symex" xmlns:wpg="http://schemas.microsoft.com/office/word/2010/wordprocessingGroup" xmlns:wpi="http://schemas.microsoft.com/office/word/2010/wordprocessingInk" xmlns:wne="http://schemas.microsoft.com/office/word/2006/wordml" xmlns:wps="http://schemas.microsoft.com/office/word/2010/wordprocessingShape" mc:Ignorable="w14 w15 w16se w16cid w16 w16cex w16sdtdh w16du wp14">
   <w:endnote w:type="separator" w:id="-1">
     <w:p>
       <w:pPr>
@@ -6292,7 +6625,7 @@
 </file>
 
 <file path=word/footer1.xml><?xml version="1.0" encoding="utf-8"?>
-<w:ftr xmlns:wpc="http://schemas.microsoft.com/office/word/2010/wordprocessingCanvas" xmlns:cx="http://schemas.microsoft.com/office/drawing/2014/chartex" xmlns:cx1="http://schemas.microsoft.com/office/drawing/2015/9/8/chartex" xmlns:mc="http://schemas.openxmlformats.org/markup-compatibility/2006" xmlns:o="urn:schemas-microsoft-com:office:office" xmlns:r="http://schemas.openxmlformats.org/officeDocument/2006/relationships" xmlns:m="http://schemas.openxmlformats.org/officeDocument/2006/math" xmlns:v="urn:schemas-microsoft-com:vml" xmlns:wp14="http://schemas.microsoft.com/office/word/2010/wordprocessingDrawing" xmlns:wp="http://schemas.openxmlformats.org/drawingml/2006/wordprocessingDrawing" xmlns:w10="urn:schemas-microsoft-com:office:word" xmlns:w="http://schemas.openxmlformats.org/wordprocessingml/2006/main" xmlns:w14="http://schemas.microsoft.com/office/word/2010/wordml" xmlns:w15="http://schemas.microsoft.com/office/word/2012/wordml" xmlns:w16se="http://schemas.microsoft.com/office/word/2015/wordml/symex" xmlns:wpg="http://schemas.microsoft.com/office/word/2010/wordprocessingGroup" xmlns:wpi="http://schemas.microsoft.com/office/word/2010/wordprocessingInk" xmlns:wne="http://schemas.microsoft.com/office/word/2006/wordml" xmlns:wps="http://schemas.microsoft.com/office/word/2010/wordprocessingShape" mc:Ignorable="w14 w15 w16se wp14">
+<w:ftr xmlns:wpc="http://schemas.microsoft.com/office/word/2010/wordprocessingCanvas" xmlns:cx="http://schemas.microsoft.com/office/drawing/2014/chartex" xmlns:cx1="http://schemas.microsoft.com/office/drawing/2015/9/8/chartex" xmlns:cx2="http://schemas.microsoft.com/office/drawing/2015/10/21/chartex" xmlns:cx3="http://schemas.microsoft.com/office/drawing/2016/5/9/chartex" xmlns:cx4="http://schemas.microsoft.com/office/drawing/2016/5/10/chartex" xmlns:cx5="http://schemas.microsoft.com/office/drawing/2016/5/11/chartex" xmlns:cx6="http://schemas.microsoft.com/office/drawing/2016/5/12/chartex" xmlns:cx7="http://schemas.microsoft.com/office/drawing/2016/5/13/chartex" xmlns:cx8="http://schemas.microsoft.com/office/drawing/2016/5/14/chartex" xmlns:mc="http://schemas.openxmlformats.org/markup-compatibility/2006" xmlns:aink="http://schemas.microsoft.com/office/drawing/2016/ink" xmlns:am3d="http://schemas.microsoft.com/office/drawing/2017/model3d" xmlns:o="urn:schemas-microsoft-com:office:office" xmlns:oel="http://schemas.microsoft.com/office/2019/extlst" xmlns:r="http://schemas.openxmlformats.org/officeDocument/2006/relationships" xmlns:m="http://schemas.openxmlformats.org/officeDocument/2006/math" xmlns:v="urn:schemas-microsoft-com:vml" xmlns:wp14="http://schemas.microsoft.com/office/word/2010/wordprocessingDrawing" xmlns:wp="http://schemas.openxmlformats.org/drawingml/2006/wordprocessingDrawing" xmlns:w10="urn:schemas-microsoft-com:office:word" xmlns:w="http://schemas.openxmlformats.org/wordprocessingml/2006/main" xmlns:w14="http://schemas.microsoft.com/office/word/2010/wordml" xmlns:w15="http://schemas.microsoft.com/office/word/2012/wordml" xmlns:w16cex="http://schemas.microsoft.com/office/word/2018/wordml/cex" xmlns:w16cid="http://schemas.microsoft.com/office/word/2016/wordml/cid" xmlns:w16="http://schemas.microsoft.com/office/word/2018/wordml" xmlns:w16du="http://schemas.microsoft.com/office/word/2023/wordml/word16du" xmlns:w16sdtdh="http://schemas.microsoft.com/office/word/2020/wordml/sdtdatahash" xmlns:w16se="http://schemas.microsoft.com/office/word/2015/wordml/symex" xmlns:wpg="http://schemas.microsoft.com/office/word/2010/wordprocessingGroup" xmlns:wpi="http://schemas.microsoft.com/office/word/2010/wordprocessingInk" xmlns:wne="http://schemas.microsoft.com/office/word/2006/wordml" xmlns:wps="http://schemas.microsoft.com/office/word/2010/wordprocessingShape" mc:Ignorable="w14 w15 w16se w16cid w16 w16cex w16sdtdh w16du wp14">
   <w:p>
     <w:pPr>
       <w:pBdr>
@@ -6444,7 +6777,7 @@
 </file>
 
 <file path=word/footer2.xml><?xml version="1.0" encoding="utf-8"?>
-<w:ftr xmlns:wpc="http://schemas.microsoft.com/office/word/2010/wordprocessingCanvas" xmlns:cx="http://schemas.microsoft.com/office/drawing/2014/chartex" xmlns:cx1="http://schemas.microsoft.com/office/drawing/2015/9/8/chartex" xmlns:mc="http://schemas.openxmlformats.org/markup-compatibility/2006" xmlns:o="urn:schemas-microsoft-com:office:office" xmlns:r="http://schemas.openxmlformats.org/officeDocument/2006/relationships" xmlns:m="http://schemas.openxmlformats.org/officeDocument/2006/math" xmlns:v="urn:schemas-microsoft-com:vml" xmlns:wp14="http://schemas.microsoft.com/office/word/2010/wordprocessingDrawing" xmlns:wp="http://schemas.openxmlformats.org/drawingml/2006/wordprocessingDrawing" xmlns:w10="urn:schemas-microsoft-com:office:word" xmlns:w="http://schemas.openxmlformats.org/wordprocessingml/2006/main" xmlns:w14="http://schemas.microsoft.com/office/word/2010/wordml" xmlns:w15="http://schemas.microsoft.com/office/word/2012/wordml" xmlns:w16se="http://schemas.microsoft.com/office/word/2015/wordml/symex" xmlns:wpg="http://schemas.microsoft.com/office/word/2010/wordprocessingGroup" xmlns:wpi="http://schemas.microsoft.com/office/word/2010/wordprocessingInk" xmlns:wne="http://schemas.microsoft.com/office/word/2006/wordml" xmlns:wps="http://schemas.microsoft.com/office/word/2010/wordprocessingShape" mc:Ignorable="w14 w15 w16se wp14">
+<w:ftr xmlns:wpc="http://schemas.microsoft.com/office/word/2010/wordprocessingCanvas" xmlns:cx="http://schemas.microsoft.com/office/drawing/2014/chartex" xmlns:cx1="http://schemas.microsoft.com/office/drawing/2015/9/8/chartex" xmlns:cx2="http://schemas.microsoft.com/office/drawing/2015/10/21/chartex" xmlns:cx3="http://schemas.microsoft.com/office/drawing/2016/5/9/chartex" xmlns:cx4="http://schemas.microsoft.com/office/drawing/2016/5/10/chartex" xmlns:cx5="http://schemas.microsoft.com/office/drawing/2016/5/11/chartex" xmlns:cx6="http://schemas.microsoft.com/office/drawing/2016/5/12/chartex" xmlns:cx7="http://schemas.microsoft.com/office/drawing/2016/5/13/chartex" xmlns:cx8="http://schemas.microsoft.com/office/drawing/2016/5/14/chartex" xmlns:mc="http://schemas.openxmlformats.org/markup-compatibility/2006" xmlns:aink="http://schemas.microsoft.com/office/drawing/2016/ink" xmlns:am3d="http://schemas.microsoft.com/office/drawing/2017/model3d" xmlns:o="urn:schemas-microsoft-com:office:office" xmlns:oel="http://schemas.microsoft.com/office/2019/extlst" xmlns:r="http://schemas.openxmlformats.org/officeDocument/2006/relationships" xmlns:m="http://schemas.openxmlformats.org/officeDocument/2006/math" xmlns:v="urn:schemas-microsoft-com:vml" xmlns:wp14="http://schemas.microsoft.com/office/word/2010/wordprocessingDrawing" xmlns:wp="http://schemas.openxmlformats.org/drawingml/2006/wordprocessingDrawing" xmlns:w10="urn:schemas-microsoft-com:office:word" xmlns:w="http://schemas.openxmlformats.org/wordprocessingml/2006/main" xmlns:w14="http://schemas.microsoft.com/office/word/2010/wordml" xmlns:w15="http://schemas.microsoft.com/office/word/2012/wordml" xmlns:w16cex="http://schemas.microsoft.com/office/word/2018/wordml/cex" xmlns:w16cid="http://schemas.microsoft.com/office/word/2016/wordml/cid" xmlns:w16="http://schemas.microsoft.com/office/word/2018/wordml" xmlns:w16du="http://schemas.microsoft.com/office/word/2023/wordml/word16du" xmlns:w16sdtdh="http://schemas.microsoft.com/office/word/2020/wordml/sdtdatahash" xmlns:w16se="http://schemas.microsoft.com/office/word/2015/wordml/symex" xmlns:wpg="http://schemas.microsoft.com/office/word/2010/wordprocessingGroup" xmlns:wpi="http://schemas.microsoft.com/office/word/2010/wordprocessingInk" xmlns:wne="http://schemas.microsoft.com/office/word/2006/wordml" xmlns:wps="http://schemas.microsoft.com/office/word/2010/wordprocessingShape" mc:Ignorable="w14 w15 w16se w16cid w16 w16cex w16sdtdh w16du wp14">
   <w:p>
     <w:pPr>
       <w:pBdr>
@@ -6639,7 +6972,7 @@
 </file>
 
 <file path=word/footnotes.xml><?xml version="1.0" encoding="utf-8"?>
-<w:footnotes xmlns:wpc="http://schemas.microsoft.com/office/word/2010/wordprocessingCanvas" xmlns:cx="http://schemas.microsoft.com/office/drawing/2014/chartex" xmlns:cx1="http://schemas.microsoft.com/office/drawing/2015/9/8/chartex" xmlns:mc="http://schemas.openxmlformats.org/markup-compatibility/2006" xmlns:o="urn:schemas-microsoft-com:office:office" xmlns:r="http://schemas.openxmlformats.org/officeDocument/2006/relationships" xmlns:m="http://schemas.openxmlformats.org/officeDocument/2006/math" xmlns:v="urn:schemas-microsoft-com:vml" xmlns:wp14="http://schemas.microsoft.com/office/word/2010/wordprocessingDrawing" xmlns:wp="http://schemas.openxmlformats.org/drawingml/2006/wordprocessingDrawing" xmlns:w10="urn:schemas-microsoft-com:office:word" xmlns:w="http://schemas.openxmlformats.org/wordprocessingml/2006/main" xmlns:w14="http://schemas.microsoft.com/office/word/2010/wordml" xmlns:w15="http://schemas.microsoft.com/office/word/2012/wordml" xmlns:w16se="http://schemas.microsoft.com/office/word/2015/wordml/symex" xmlns:wpg="http://schemas.microsoft.com/office/word/2010/wordprocessingGroup" xmlns:wpi="http://schemas.microsoft.com/office/word/2010/wordprocessingInk" xmlns:wne="http://schemas.microsoft.com/office/word/2006/wordml" xmlns:wps="http://schemas.microsoft.com/office/word/2010/wordprocessingShape" mc:Ignorable="w14 w15 w16se wp14">
+<w:footnotes xmlns:wpc="http://schemas.microsoft.com/office/word/2010/wordprocessingCanvas" xmlns:cx="http://schemas.microsoft.com/office/drawing/2014/chartex" xmlns:cx1="http://schemas.microsoft.com/office/drawing/2015/9/8/chartex" xmlns:cx2="http://schemas.microsoft.com/office/drawing/2015/10/21/chartex" xmlns:cx3="http://schemas.microsoft.com/office/drawing/2016/5/9/chartex" xmlns:cx4="http://schemas.microsoft.com/office/drawing/2016/5/10/chartex" xmlns:cx5="http://schemas.microsoft.com/office/drawing/2016/5/11/chartex" xmlns:cx6="http://schemas.microsoft.com/office/drawing/2016/5/12/chartex" xmlns:cx7="http://schemas.microsoft.com/office/drawing/2016/5/13/chartex" xmlns:cx8="http://schemas.microsoft.com/office/drawing/2016/5/14/chartex" xmlns:mc="http://schemas.openxmlformats.org/markup-compatibility/2006" xmlns:aink="http://schemas.microsoft.com/office/drawing/2016/ink" xmlns:am3d="http://schemas.microsoft.com/office/drawing/2017/model3d" xmlns:o="urn:schemas-microsoft-com:office:office" xmlns:oel="http://schemas.microsoft.com/office/2019/extlst" xmlns:r="http://schemas.openxmlformats.org/officeDocument/2006/relationships" xmlns:m="http://schemas.openxmlformats.org/officeDocument/2006/math" xmlns:v="urn:schemas-microsoft-com:vml" xmlns:wp14="http://schemas.microsoft.com/office/word/2010/wordprocessingDrawing" xmlns:wp="http://schemas.openxmlformats.org/drawingml/2006/wordprocessingDrawing" xmlns:w10="urn:schemas-microsoft-com:office:word" xmlns:w="http://schemas.openxmlformats.org/wordprocessingml/2006/main" xmlns:w14="http://schemas.microsoft.com/office/word/2010/wordml" xmlns:w15="http://schemas.microsoft.com/office/word/2012/wordml" xmlns:w16cex="http://schemas.microsoft.com/office/word/2018/wordml/cex" xmlns:w16cid="http://schemas.microsoft.com/office/word/2016/wordml/cid" xmlns:w16="http://schemas.microsoft.com/office/word/2018/wordml" xmlns:w16du="http://schemas.microsoft.com/office/word/2023/wordml/word16du" xmlns:w16sdtdh="http://schemas.microsoft.com/office/word/2020/wordml/sdtdatahash" xmlns:w16se="http://schemas.microsoft.com/office/word/2015/wordml/symex" xmlns:wpg="http://schemas.microsoft.com/office/word/2010/wordprocessingGroup" xmlns:wpi="http://schemas.microsoft.com/office/word/2010/wordprocessingInk" xmlns:wne="http://schemas.microsoft.com/office/word/2006/wordml" xmlns:wps="http://schemas.microsoft.com/office/word/2010/wordprocessingShape" mc:Ignorable="w14 w15 w16se w16cid w16 w16cex w16sdtdh w16du wp14">
   <w:footnote w:type="separator" w:id="-1">
     <w:p>
       <w:pPr>
@@ -6664,7 +6997,7 @@
 </file>
 
 <file path=word/header1.xml><?xml version="1.0" encoding="utf-8"?>
-<w:hdr xmlns:wpc="http://schemas.microsoft.com/office/word/2010/wordprocessingCanvas" xmlns:cx="http://schemas.microsoft.com/office/drawing/2014/chartex" xmlns:cx1="http://schemas.microsoft.com/office/drawing/2015/9/8/chartex" xmlns:mc="http://schemas.openxmlformats.org/markup-compatibility/2006" xmlns:o="urn:schemas-microsoft-com:office:office" xmlns:r="http://schemas.openxmlformats.org/officeDocument/2006/relationships" xmlns:m="http://schemas.openxmlformats.org/officeDocument/2006/math" xmlns:v="urn:schemas-microsoft-com:vml" xmlns:wp14="http://schemas.microsoft.com/office/word/2010/wordprocessingDrawing" xmlns:wp="http://schemas.openxmlformats.org/drawingml/2006/wordprocessingDrawing" xmlns:w10="urn:schemas-microsoft-com:office:word" xmlns:w="http://schemas.openxmlformats.org/wordprocessingml/2006/main" xmlns:w14="http://schemas.microsoft.com/office/word/2010/wordml" xmlns:w15="http://schemas.microsoft.com/office/word/2012/wordml" xmlns:w16se="http://schemas.microsoft.com/office/word/2015/wordml/symex" xmlns:wpg="http://schemas.microsoft.com/office/word/2010/wordprocessingGroup" xmlns:wpi="http://schemas.microsoft.com/office/word/2010/wordprocessingInk" xmlns:wne="http://schemas.microsoft.com/office/word/2006/wordml" xmlns:wps="http://schemas.microsoft.com/office/word/2010/wordprocessingShape" mc:Ignorable="w14 w15 w16se wp14">
+<w:hdr xmlns:wpc="http://schemas.microsoft.com/office/word/2010/wordprocessingCanvas" xmlns:cx="http://schemas.microsoft.com/office/drawing/2014/chartex" xmlns:cx1="http://schemas.microsoft.com/office/drawing/2015/9/8/chartex" xmlns:cx2="http://schemas.microsoft.com/office/drawing/2015/10/21/chartex" xmlns:cx3="http://schemas.microsoft.com/office/drawing/2016/5/9/chartex" xmlns:cx4="http://schemas.microsoft.com/office/drawing/2016/5/10/chartex" xmlns:cx5="http://schemas.microsoft.com/office/drawing/2016/5/11/chartex" xmlns:cx6="http://schemas.microsoft.com/office/drawing/2016/5/12/chartex" xmlns:cx7="http://schemas.microsoft.com/office/drawing/2016/5/13/chartex" xmlns:cx8="http://schemas.microsoft.com/office/drawing/2016/5/14/chartex" xmlns:mc="http://schemas.openxmlformats.org/markup-compatibility/2006" xmlns:aink="http://schemas.microsoft.com/office/drawing/2016/ink" xmlns:am3d="http://schemas.microsoft.com/office/drawing/2017/model3d" xmlns:o="urn:schemas-microsoft-com:office:office" xmlns:oel="http://schemas.microsoft.com/office/2019/extlst" xmlns:r="http://schemas.openxmlformats.org/officeDocument/2006/relationships" xmlns:m="http://schemas.openxmlformats.org/officeDocument/2006/math" xmlns:v="urn:schemas-microsoft-com:vml" xmlns:wp14="http://schemas.microsoft.com/office/word/2010/wordprocessingDrawing" xmlns:wp="http://schemas.openxmlformats.org/drawingml/2006/wordprocessingDrawing" xmlns:w10="urn:schemas-microsoft-com:office:word" xmlns:w="http://schemas.openxmlformats.org/wordprocessingml/2006/main" xmlns:w14="http://schemas.microsoft.com/office/word/2010/wordml" xmlns:w15="http://schemas.microsoft.com/office/word/2012/wordml" xmlns:w16cex="http://schemas.microsoft.com/office/word/2018/wordml/cex" xmlns:w16cid="http://schemas.microsoft.com/office/word/2016/wordml/cid" xmlns:w16="http://schemas.microsoft.com/office/word/2018/wordml" xmlns:w16du="http://schemas.microsoft.com/office/word/2023/wordml/word16du" xmlns:w16sdtdh="http://schemas.microsoft.com/office/word/2020/wordml/sdtdatahash" xmlns:w16se="http://schemas.microsoft.com/office/word/2015/wordml/symex" xmlns:wpg="http://schemas.microsoft.com/office/word/2010/wordprocessingGroup" xmlns:wpi="http://schemas.microsoft.com/office/word/2010/wordprocessingInk" xmlns:wne="http://schemas.microsoft.com/office/word/2006/wordml" xmlns:wps="http://schemas.microsoft.com/office/word/2010/wordprocessingShape" mc:Ignorable="w14 w15 w16se w16cid w16 w16cex w16sdtdh w16du wp14">
   <w:p>
     <w:pPr>
       <w:pStyle w:val="Header"/>
@@ -6677,7 +7010,7 @@
 </file>
 
 <file path=word/header2.xml><?xml version="1.0" encoding="utf-8"?>
-<w:hdr xmlns:wpc="http://schemas.microsoft.com/office/word/2010/wordprocessingCanvas" xmlns:cx="http://schemas.microsoft.com/office/drawing/2014/chartex" xmlns:cx1="http://schemas.microsoft.com/office/drawing/2015/9/8/chartex" xmlns:mc="http://schemas.openxmlformats.org/markup-compatibility/2006" xmlns:o="urn:schemas-microsoft-com:office:office" xmlns:r="http://schemas.openxmlformats.org/officeDocument/2006/relationships" xmlns:m="http://schemas.openxmlformats.org/officeDocument/2006/math" xmlns:v="urn:schemas-microsoft-com:vml" xmlns:wp14="http://schemas.microsoft.com/office/word/2010/wordprocessingDrawing" xmlns:wp="http://schemas.openxmlformats.org/drawingml/2006/wordprocessingDrawing" xmlns:w10="urn:schemas-microsoft-com:office:word" xmlns:w="http://schemas.openxmlformats.org/wordprocessingml/2006/main" xmlns:w14="http://schemas.microsoft.com/office/word/2010/wordml" xmlns:w15="http://schemas.microsoft.com/office/word/2012/wordml" xmlns:w16se="http://schemas.microsoft.com/office/word/2015/wordml/symex" xmlns:wpg="http://schemas.microsoft.com/office/word/2010/wordprocessingGroup" xmlns:wpi="http://schemas.microsoft.com/office/word/2010/wordprocessingInk" xmlns:wne="http://schemas.microsoft.com/office/word/2006/wordml" xmlns:wps="http://schemas.microsoft.com/office/word/2010/wordprocessingShape" mc:Ignorable="w14 w15 w16se wp14">
+<w:hdr xmlns:wpc="http://schemas.microsoft.com/office/word/2010/wordprocessingCanvas" xmlns:cx="http://schemas.microsoft.com/office/drawing/2014/chartex" xmlns:cx1="http://schemas.microsoft.com/office/drawing/2015/9/8/chartex" xmlns:cx2="http://schemas.microsoft.com/office/drawing/2015/10/21/chartex" xmlns:cx3="http://schemas.microsoft.com/office/drawing/2016/5/9/chartex" xmlns:cx4="http://schemas.microsoft.com/office/drawing/2016/5/10/chartex" xmlns:cx5="http://schemas.microsoft.com/office/drawing/2016/5/11/chartex" xmlns:cx6="http://schemas.microsoft.com/office/drawing/2016/5/12/chartex" xmlns:cx7="http://schemas.microsoft.com/office/drawing/2016/5/13/chartex" xmlns:cx8="http://schemas.microsoft.com/office/drawing/2016/5/14/chartex" xmlns:mc="http://schemas.openxmlformats.org/markup-compatibility/2006" xmlns:aink="http://schemas.microsoft.com/office/drawing/2016/ink" xmlns:am3d="http://schemas.microsoft.com/office/drawing/2017/model3d" xmlns:o="urn:schemas-microsoft-com:office:office" xmlns:oel="http://schemas.microsoft.com/office/2019/extlst" xmlns:r="http://schemas.openxmlformats.org/officeDocument/2006/relationships" xmlns:m="http://schemas.openxmlformats.org/officeDocument/2006/math" xmlns:v="urn:schemas-microsoft-com:vml" xmlns:wp14="http://schemas.microsoft.com/office/word/2010/wordprocessingDrawing" xmlns:wp="http://schemas.openxmlformats.org/drawingml/2006/wordprocessingDrawing" xmlns:w10="urn:schemas-microsoft-com:office:word" xmlns:w="http://schemas.openxmlformats.org/wordprocessingml/2006/main" xmlns:w14="http://schemas.microsoft.com/office/word/2010/wordml" xmlns:w15="http://schemas.microsoft.com/office/word/2012/wordml" xmlns:w16cex="http://schemas.microsoft.com/office/word/2018/wordml/cex" xmlns:w16cid="http://schemas.microsoft.com/office/word/2016/wordml/cid" xmlns:w16="http://schemas.microsoft.com/office/word/2018/wordml" xmlns:w16du="http://schemas.microsoft.com/office/word/2023/wordml/word16du" xmlns:w16sdtdh="http://schemas.microsoft.com/office/word/2020/wordml/sdtdatahash" xmlns:w16se="http://schemas.microsoft.com/office/word/2015/wordml/symex" xmlns:wpg="http://schemas.microsoft.com/office/word/2010/wordprocessingGroup" xmlns:wpi="http://schemas.microsoft.com/office/word/2010/wordprocessingInk" xmlns:wne="http://schemas.microsoft.com/office/word/2006/wordml" xmlns:wps="http://schemas.microsoft.com/office/word/2010/wordprocessingShape" mc:Ignorable="w14 w15 w16se w16cid w16 w16cex w16sdtdh w16du wp14">
   <w:p>
     <w:pPr>
       <w:pStyle w:val="Header"/>
@@ -6690,7 +7023,7 @@
 </file>
 
 <file path=word/styles.xml><?xml version="1.0" encoding="utf-8"?>
-<w:styles xmlns:mc="http://schemas.openxmlformats.org/markup-compatibility/2006" xmlns:r="http://schemas.openxmlformats.org/officeDocument/2006/relationships" xmlns:w="http://schemas.openxmlformats.org/wordprocessingml/2006/main" xmlns:w14="http://schemas.microsoft.com/office/word/2010/wordml" xmlns:w15="http://schemas.microsoft.com/office/word/2012/wordml" xmlns:w16se="http://schemas.microsoft.com/office/word/2015/wordml/symex" mc:Ignorable="w14 w15 w16se">
+<w:styles xmlns:mc="http://schemas.openxmlformats.org/markup-compatibility/2006" xmlns:r="http://schemas.openxmlformats.org/officeDocument/2006/relationships" xmlns:w="http://schemas.openxmlformats.org/wordprocessingml/2006/main" xmlns:w14="http://schemas.microsoft.com/office/word/2010/wordml" xmlns:w15="http://schemas.microsoft.com/office/word/2012/wordml" xmlns:w16cex="http://schemas.microsoft.com/office/word/2018/wordml/cex" xmlns:w16cid="http://schemas.microsoft.com/office/word/2016/wordml/cid" xmlns:w16="http://schemas.microsoft.com/office/word/2018/wordml" xmlns:w16du="http://schemas.microsoft.com/office/word/2023/wordml/word16du" xmlns:w16sdtdh="http://schemas.microsoft.com/office/word/2020/wordml/sdtdatahash" xmlns:w16se="http://schemas.microsoft.com/office/word/2015/wordml/symex" mc:Ignorable="w14 w15 w16se w16cid w16 w16cex w16sdtdh w16du">
   <w:docDefaults>
     <w:rPrDefault>
       <w:rPr>
@@ -6700,7 +7033,7 @@
     </w:rPrDefault>
     <w:pPrDefault/>
   </w:docDefaults>
-  <w:latentStyles w:defLockedState="0" w:defUIPriority="99" w:defSemiHidden="0" w:defUnhideWhenUsed="0" w:defQFormat="0" w:count="371">
+  <w:latentStyles w:defLockedState="0" w:defUIPriority="99" w:defSemiHidden="0" w:defUnhideWhenUsed="0" w:defQFormat="0" w:count="376">
     <w:lsdException w:name="Normal" w:uiPriority="0" w:qFormat="1"/>
     <w:lsdException w:name="heading 1" w:uiPriority="9" w:qFormat="1"/>
     <w:lsdException w:name="heading 2" w:semiHidden="1" w:uiPriority="9" w:unhideWhenUsed="1" w:qFormat="1"/>
@@ -7072,6 +7405,11 @@
     <w:lsdException w:name="List Table 5 Dark Accent 6" w:uiPriority="50"/>
     <w:lsdException w:name="List Table 6 Colorful Accent 6" w:uiPriority="51"/>
     <w:lsdException w:name="List Table 7 Colorful Accent 6" w:uiPriority="52"/>
+    <w:lsdException w:name="Mention" w:semiHidden="1" w:unhideWhenUsed="1"/>
+    <w:lsdException w:name="Smart Hyperlink" w:semiHidden="1" w:unhideWhenUsed="1"/>
+    <w:lsdException w:name="Hashtag" w:semiHidden="1" w:unhideWhenUsed="1"/>
+    <w:lsdException w:name="Unresolved Mention" w:semiHidden="1" w:unhideWhenUsed="1"/>
+    <w:lsdException w:name="Smart Link" w:semiHidden="1" w:unhideWhenUsed="1"/>
   </w:latentStyles>
   <w:style w:type="paragraph" w:default="1" w:styleId="Normal">
     <w:name w:val="Normal"/>

</xml_diff>

<commit_message>
nmv 10 08 2024
</commit_message>
<xml_diff>
--- a/brAhmaNa/TB 3.1-3.6 Malayalam Corrections.docx
+++ b/brAhmaNa/TB 3.1-3.6 Malayalam Corrections.docx
@@ -22,7 +22,29 @@
           <w:szCs w:val="32"/>
           <w:u w:val="single"/>
         </w:rPr>
-        <w:t xml:space="preserve">TaittirIya BrAhmaNam TB 3.1 – 3.6  Book </w:t>
+        <w:t xml:space="preserve">TaittirIya BrAhmaNam TB 3.1 – </w:t>
+      </w:r>
+      <w:proofErr w:type="gramStart"/>
+      <w:r>
+        <w:rPr>
+          <w:b/>
+          <w:bCs/>
+          <w:sz w:val="28"/>
+          <w:szCs w:val="32"/>
+          <w:u w:val="single"/>
+        </w:rPr>
+        <w:t>3.6  Book</w:t>
+      </w:r>
+      <w:proofErr w:type="gramEnd"/>
+      <w:r>
+        <w:rPr>
+          <w:b/>
+          <w:bCs/>
+          <w:sz w:val="28"/>
+          <w:szCs w:val="32"/>
+          <w:u w:val="single"/>
+        </w:rPr>
+        <w:t xml:space="preserve"> </w:t>
       </w:r>
       <w:r>
         <w:rPr>
@@ -607,16 +629,7 @@
                 <w:szCs w:val="28"/>
                 <w:lang w:val="it-IT"/>
               </w:rPr>
-              <w:t>1</w:t>
-            </w:r>
-            <w:r>
-              <w:rPr>
-                <w:b/>
-                <w:sz w:val="28"/>
-                <w:szCs w:val="28"/>
-                <w:lang w:val="it-IT"/>
-              </w:rPr>
-              <w:t>4</w:t>
+              <w:t>14</w:t>
             </w:r>
           </w:p>
           <w:p>
@@ -893,26 +906,35 @@
                 <w:szCs w:val="28"/>
                 <w:lang w:val="it-IT"/>
               </w:rPr>
-              <w:t>TB 3.4.18.1</w:t>
-            </w:r>
-          </w:p>
-          <w:p>
-            <w:pPr>
-              <w:spacing w:before="0" w:line="240" w:lineRule="auto"/>
+              <w:t>TB 3.</w:t>
+            </w:r>
+            <w:r>
               <w:rPr>
                 <w:b/>
                 <w:sz w:val="28"/>
                 <w:szCs w:val="28"/>
                 <w:lang w:val="it-IT"/>
               </w:rPr>
-            </w:pPr>
-            <w:r>
+              <w:t>3.7.4</w:t>
+            </w:r>
+          </w:p>
+          <w:p>
+            <w:pPr>
+              <w:spacing w:before="0" w:line="240" w:lineRule="auto"/>
               <w:rPr>
                 <w:b/>
                 <w:sz w:val="28"/>
                 <w:szCs w:val="28"/>
                 <w:lang w:val="it-IT"/>
               </w:rPr>
+            </w:pPr>
+            <w:r>
+              <w:rPr>
+                <w:b/>
+                <w:sz w:val="28"/>
+                <w:szCs w:val="28"/>
+                <w:lang w:val="it-IT"/>
+              </w:rPr>
               <w:t>Statement</w:t>
             </w:r>
             <w:r>
@@ -922,7 +944,7 @@
                 <w:szCs w:val="28"/>
                 <w:lang w:val="it-IT"/>
               </w:rPr>
-              <w:t xml:space="preserve"> </w:t>
+              <w:t xml:space="preserve"> No. </w:t>
             </w:r>
             <w:r>
               <w:rPr>
@@ -931,13 +953,14 @@
                 <w:szCs w:val="28"/>
                 <w:lang w:val="it-IT"/>
               </w:rPr>
-              <w:t>No. 5</w:t>
-            </w:r>
-          </w:p>
-          <w:p>
-            <w:pPr>
-              <w:spacing w:before="0" w:line="240" w:lineRule="auto"/>
-              <w:rPr>
+              <w:t>7</w:t>
+            </w:r>
+          </w:p>
+          <w:p>
+            <w:pPr>
+              <w:spacing w:before="0" w:line="240" w:lineRule="auto"/>
+              <w:rPr>
+                <w:b/>
                 <w:sz w:val="28"/>
                 <w:szCs w:val="28"/>
                 <w:lang w:val="it-IT"/>
@@ -950,7 +973,16 @@
                 <w:szCs w:val="28"/>
                 <w:lang w:val="it-IT"/>
               </w:rPr>
-              <w:t>Dasini No. - 18</w:t>
+              <w:t xml:space="preserve">Dasini No. - </w:t>
+            </w:r>
+            <w:r>
+              <w:rPr>
+                <w:b/>
+                <w:sz w:val="28"/>
+                <w:szCs w:val="28"/>
+                <w:lang w:val="it-IT"/>
+              </w:rPr>
+              <w:t>41</w:t>
             </w:r>
           </w:p>
         </w:tc>
@@ -967,38 +999,34 @@
               <w:spacing w:before="0" w:line="240" w:lineRule="auto"/>
               <w:ind w:left="-79" w:right="437"/>
               <w:rPr>
-                <w:rFonts w:ascii="BRH Malayalam Extra" w:eastAsia="Times New Roman" w:hAnsi="BRH Malayalam Extra" w:cs="BRH Malayalam Extra"/>
-                <w:sz w:val="40"/>
-                <w:szCs w:val="40"/>
-                <w:lang w:val="it-IT" w:eastAsia="en-IN" w:bidi="ml-IN"/>
-              </w:rPr>
-            </w:pPr>
-            <w:r>
-              <w:rPr>
-                <w:rFonts w:ascii="BRH Malayalam Extra" w:eastAsia="Times New Roman" w:hAnsi="BRH Malayalam Extra" w:cs="BRH Malayalam Extra"/>
-                <w:sz w:val="40"/>
-                <w:szCs w:val="40"/>
-                <w:lang w:val="it-IT" w:eastAsia="en-IN" w:bidi="ml-IN"/>
-              </w:rPr>
-              <w:t>id—Ò</w:t>
-            </w:r>
-            <w:r>
-              <w:rPr>
-                <w:rFonts w:ascii="BRH Malayalam Extra" w:eastAsia="Times New Roman" w:hAnsi="BRH Malayalam Extra" w:cs="BRH Malayalam Extra"/>
-                <w:sz w:val="32"/>
-                <w:szCs w:val="40"/>
-                <w:lang w:val="it-IT" w:eastAsia="en-IN" w:bidi="ml-IN"/>
-              </w:rPr>
-              <w:t>–</w:t>
-            </w:r>
-            <w:r>
-              <w:rPr>
-                <w:rFonts w:ascii="BRH Malayalam Extra" w:eastAsia="Times New Roman" w:hAnsi="BRH Malayalam Extra" w:cs="BRH Malayalam Extra"/>
-                <w:sz w:val="40"/>
-                <w:szCs w:val="40"/>
-                <w:lang w:val="it-IT" w:eastAsia="en-IN" w:bidi="ml-IN"/>
-              </w:rPr>
-              <w:t xml:space="preserve">öÉi—¥s | </w:t>
+                <w:rFonts w:ascii="BRH Malayalam Extra" w:hAnsi="BRH Malayalam Extra" w:cs="BRH Malayalam Extra"/>
+                <w:sz w:val="40"/>
+                <w:szCs w:val="40"/>
+              </w:rPr>
+            </w:pPr>
+            <w:r>
+              <w:rPr>
+                <w:rFonts w:ascii="BRH Malayalam Extra" w:hAnsi="BRH Malayalam Extra" w:cs="BRH Malayalam Extra"/>
+                <w:sz w:val="40"/>
+                <w:szCs w:val="40"/>
+              </w:rPr>
+              <w:t>A¥ax— G</w:t>
+            </w:r>
+            <w:r>
+              <w:rPr>
+                <w:rFonts w:ascii="BRH Malayalam Extra" w:hAnsi="BRH Malayalam Extra" w:cs="BRH Malayalam Extra"/>
+                <w:sz w:val="32"/>
+                <w:szCs w:val="40"/>
+              </w:rPr>
+              <w:t>–</w:t>
+            </w:r>
+            <w:r>
+              <w:rPr>
+                <w:rFonts w:ascii="BRH Malayalam Extra" w:hAnsi="BRH Malayalam Extra" w:cs="BRH Malayalam Extra"/>
+                <w:sz w:val="40"/>
+                <w:szCs w:val="40"/>
+              </w:rPr>
+              <w:t xml:space="preserve">¥Z ¤¤p </w:t>
             </w:r>
           </w:p>
           <w:p>
@@ -1010,49 +1038,36 @@
               <w:spacing w:before="0" w:line="240" w:lineRule="auto"/>
               <w:ind w:left="-79" w:right="437"/>
               <w:rPr>
-                <w:rFonts w:ascii="BRH Devanagari Extra" w:hAnsi="BRH Devanagari Extra" w:cs="BRH Devanagari Extra"/>
-                <w:sz w:val="36"/>
-                <w:szCs w:val="36"/>
-                <w:lang w:val="it-IT"/>
-              </w:rPr>
-            </w:pPr>
-            <w:r>
-              <w:rPr>
-                <w:rFonts w:ascii="BRH Malayalam Extra" w:eastAsia="Times New Roman" w:hAnsi="BRH Malayalam Extra" w:cs="BRH Malayalam Extra"/>
-                <w:sz w:val="40"/>
-                <w:szCs w:val="40"/>
-                <w:lang w:val="it-IT" w:eastAsia="en-IN" w:bidi="ml-IN"/>
-              </w:rPr>
-              <w:t>by</w:t>
-            </w:r>
-            <w:r>
-              <w:rPr>
-                <w:rFonts w:ascii="BRH Malayalam Extra" w:eastAsia="Times New Roman" w:hAnsi="BRH Malayalam Extra" w:cs="BRH Malayalam Extra"/>
-                <w:sz w:val="32"/>
+                <w:rFonts w:ascii="BRH Malayalam Extra" w:eastAsia="Times New Roman" w:hAnsi="BRH Malayalam Extra" w:cs="BRH Malayalam Extra"/>
+                <w:sz w:val="40"/>
+                <w:szCs w:val="40"/>
+                <w:lang w:val="en-IN" w:eastAsia="en-IN" w:bidi="ml-IN"/>
+              </w:rPr>
+            </w:pPr>
+            <w:r>
+              <w:rPr>
+                <w:rFonts w:ascii="BRH Malayalam Extra" w:hAnsi="BRH Malayalam Extra" w:cs="BRH Malayalam Extra"/>
+                <w:sz w:val="40"/>
+                <w:szCs w:val="40"/>
+              </w:rPr>
+              <w:t>¥b—</w:t>
+            </w:r>
+            <w:r>
+              <w:rPr>
+                <w:rFonts w:ascii="BRH Malayalam Extra" w:hAnsi="BRH Malayalam Extra" w:cs="BRH Malayalam Extra"/>
+                <w:sz w:val="40"/>
                 <w:szCs w:val="40"/>
                 <w:highlight w:val="yellow"/>
-                <w:lang w:val="it-IT" w:eastAsia="en-IN" w:bidi="ml-IN"/>
-              </w:rPr>
-              <w:t>–</w:t>
-            </w:r>
-            <w:r>
-              <w:rPr>
-                <w:rFonts w:ascii="BRH Malayalam Extra" w:eastAsia="Times New Roman" w:hAnsi="BRH Malayalam Extra" w:cs="BRH Malayalam Extra"/>
-                <w:sz w:val="40"/>
-                <w:szCs w:val="40"/>
-                <w:highlight w:val="yellow"/>
-                <w:lang w:val="it-IT" w:eastAsia="en-IN" w:bidi="ml-IN"/>
-              </w:rPr>
-              <w:t>³õ</w:t>
-            </w:r>
-            <w:r>
-              <w:rPr>
-                <w:rFonts w:ascii="BRH Malayalam Extra" w:eastAsia="Times New Roman" w:hAnsi="BRH Malayalam Extra" w:cs="BRH Malayalam Extra"/>
-                <w:sz w:val="40"/>
-                <w:szCs w:val="40"/>
-                <w:lang w:val="it-IT" w:eastAsia="en-IN" w:bidi="ml-IN"/>
-              </w:rPr>
-              <w:t>J ¥öqxöZ˜I |</w:t>
+              </w:rPr>
+              <w:t>px</w:t>
+            </w:r>
+            <w:r>
+              <w:rPr>
+                <w:rFonts w:ascii="BRH Malayalam Extra" w:hAnsi="BRH Malayalam Extra" w:cs="BRH Malayalam Extra"/>
+                <w:sz w:val="40"/>
+                <w:szCs w:val="40"/>
+              </w:rPr>
+              <w:t>qûxJ |</w:t>
             </w:r>
           </w:p>
         </w:tc>
@@ -1069,55 +1084,338 @@
               <w:spacing w:before="0" w:line="240" w:lineRule="auto"/>
               <w:ind w:left="-79" w:right="437"/>
               <w:rPr>
-                <w:rFonts w:ascii="BRH Malayalam Extra" w:eastAsia="Times New Roman" w:hAnsi="BRH Malayalam Extra" w:cs="BRH Malayalam Extra"/>
-                <w:sz w:val="40"/>
-                <w:szCs w:val="40"/>
-                <w:lang w:val="en-IN" w:eastAsia="en-IN" w:bidi="ml-IN"/>
-              </w:rPr>
-            </w:pPr>
-            <w:r>
-              <w:rPr>
-                <w:rFonts w:ascii="BRH Malayalam Extra" w:eastAsia="Times New Roman" w:hAnsi="BRH Malayalam Extra" w:cs="BRH Malayalam Extra"/>
-                <w:sz w:val="40"/>
-                <w:szCs w:val="40"/>
-                <w:lang w:val="en-IN" w:eastAsia="en-IN" w:bidi="ml-IN"/>
-              </w:rPr>
-              <w:t>id—Ò</w:t>
-            </w:r>
-            <w:r>
-              <w:rPr>
-                <w:rFonts w:ascii="BRH Malayalam Extra" w:eastAsia="Times New Roman" w:hAnsi="BRH Malayalam Extra" w:cs="BRH Malayalam Extra"/>
-                <w:sz w:val="32"/>
-                <w:szCs w:val="40"/>
-                <w:lang w:val="en-IN" w:eastAsia="en-IN" w:bidi="ml-IN"/>
-              </w:rPr>
-              <w:t>–</w:t>
-            </w:r>
-            <w:r>
-              <w:rPr>
-                <w:rFonts w:ascii="BRH Malayalam Extra" w:eastAsia="Times New Roman" w:hAnsi="BRH Malayalam Extra" w:cs="BRH Malayalam Extra"/>
-                <w:sz w:val="40"/>
-                <w:szCs w:val="40"/>
-                <w:lang w:val="en-IN" w:eastAsia="en-IN" w:bidi="ml-IN"/>
-              </w:rPr>
-              <w:t>öÉi—¥s |</w:t>
-            </w:r>
-            <w:r>
-              <w:rPr>
-                <w:rFonts w:ascii="BRH Malayalam Extra" w:eastAsia="Times New Roman" w:hAnsi="BRH Malayalam Extra" w:cs="BRH Malayalam Extra"/>
-                <w:sz w:val="40"/>
-                <w:szCs w:val="40"/>
-                <w:lang w:val="en-IN" w:eastAsia="en-IN" w:bidi="ml-IN"/>
-              </w:rPr>
-              <w:t xml:space="preserve"> </w:t>
-            </w:r>
-          </w:p>
-          <w:p>
-            <w:pPr>
+                <w:rFonts w:ascii="BRH Malayalam Extra" w:hAnsi="BRH Malayalam Extra" w:cs="BRH Malayalam Extra"/>
+                <w:sz w:val="40"/>
+                <w:szCs w:val="40"/>
+              </w:rPr>
+            </w:pPr>
+            <w:r>
+              <w:rPr>
+                <w:rFonts w:ascii="BRH Malayalam Extra" w:hAnsi="BRH Malayalam Extra" w:cs="BRH Malayalam Extra"/>
+                <w:sz w:val="40"/>
+                <w:szCs w:val="40"/>
+              </w:rPr>
+              <w:t>A¥ax— G</w:t>
+            </w:r>
+            <w:r>
+              <w:rPr>
+                <w:rFonts w:ascii="BRH Malayalam Extra" w:hAnsi="BRH Malayalam Extra" w:cs="BRH Malayalam Extra"/>
+                <w:sz w:val="32"/>
+                <w:szCs w:val="40"/>
+              </w:rPr>
+              <w:t>–</w:t>
+            </w:r>
+            <w:r>
+              <w:rPr>
+                <w:rFonts w:ascii="BRH Malayalam Extra" w:hAnsi="BRH Malayalam Extra" w:cs="BRH Malayalam Extra"/>
+                <w:sz w:val="40"/>
+                <w:szCs w:val="40"/>
+              </w:rPr>
+              <w:t xml:space="preserve">¥Z ¤¤p </w:t>
+            </w:r>
+          </w:p>
+          <w:p>
+            <w:pPr>
+              <w:widowControl w:val="0"/>
               <w:autoSpaceDE w:val="0"/>
               <w:autoSpaceDN w:val="0"/>
               <w:adjustRightInd w:val="0"/>
               <w:spacing w:before="0" w:line="240" w:lineRule="auto"/>
+              <w:ind w:left="-79" w:right="437"/>
+              <w:rPr>
+                <w:rFonts w:ascii="BRH Malayalam Extra" w:eastAsia="Times New Roman" w:hAnsi="BRH Malayalam Extra" w:cs="BRH Malayalam Extra"/>
+                <w:sz w:val="40"/>
+                <w:szCs w:val="40"/>
+                <w:lang w:val="en-IN" w:eastAsia="en-IN" w:bidi="ml-IN"/>
+              </w:rPr>
+            </w:pPr>
+            <w:r>
+              <w:rPr>
+                <w:rFonts w:ascii="BRH Malayalam Extra" w:hAnsi="BRH Malayalam Extra" w:cs="BRH Malayalam Extra"/>
+                <w:sz w:val="40"/>
+                <w:szCs w:val="40"/>
+              </w:rPr>
+              <w:t>¥b—</w:t>
+            </w:r>
+            <w:r>
+              <w:rPr>
+                <w:rFonts w:ascii="BRH Malayalam Extra" w:hAnsi="BRH Malayalam Extra" w:cs="BRH Malayalam Extra"/>
+                <w:sz w:val="40"/>
+                <w:szCs w:val="40"/>
+                <w:highlight w:val="green"/>
+              </w:rPr>
+              <w:t>px</w:t>
+            </w:r>
+            <w:r>
+              <w:rPr>
+                <w:rFonts w:ascii="BRH Malayalam Extra" w:hAnsi="BRH Malayalam Extra" w:cs="BRH Malayalam Extra"/>
+                <w:sz w:val="32"/>
+                <w:szCs w:val="40"/>
+                <w:highlight w:val="green"/>
+              </w:rPr>
+              <w:t>–</w:t>
+            </w:r>
+            <w:r>
+              <w:rPr>
+                <w:rFonts w:ascii="BRH Malayalam Extra" w:hAnsi="BRH Malayalam Extra" w:cs="BRH Malayalam Extra"/>
+                <w:sz w:val="40"/>
+                <w:szCs w:val="40"/>
+              </w:rPr>
+              <w:t>qûxJ |</w:t>
+            </w:r>
+          </w:p>
+        </w:tc>
+      </w:tr>
+      <w:tr>
+        <w:trPr>
+          <w:trHeight w:val="1376"/>
+        </w:trPr>
+        <w:tc>
+          <w:tcPr>
+            <w:tcW w:w="3168" w:type="dxa"/>
+          </w:tcPr>
+          <w:p>
+            <w:pPr>
+              <w:spacing w:before="0" w:line="240" w:lineRule="auto"/>
+              <w:rPr>
+                <w:b/>
+                <w:sz w:val="28"/>
+                <w:szCs w:val="28"/>
+                <w:lang w:val="it-IT"/>
+              </w:rPr>
+            </w:pPr>
+            <w:r>
+              <w:rPr>
+                <w:b/>
+                <w:sz w:val="28"/>
+                <w:szCs w:val="28"/>
+                <w:lang w:val="it-IT"/>
+              </w:rPr>
+              <w:t>TB 3.4.18.1</w:t>
+            </w:r>
+          </w:p>
+          <w:p>
+            <w:pPr>
+              <w:spacing w:before="0" w:line="240" w:lineRule="auto"/>
+              <w:rPr>
+                <w:b/>
+                <w:sz w:val="28"/>
+                <w:szCs w:val="28"/>
+                <w:lang w:val="it-IT"/>
+              </w:rPr>
+            </w:pPr>
+            <w:r>
+              <w:rPr>
+                <w:b/>
+                <w:sz w:val="28"/>
+                <w:szCs w:val="28"/>
+                <w:lang w:val="it-IT"/>
+              </w:rPr>
+              <w:t>Statement</w:t>
+            </w:r>
+            <w:r>
+              <w:rPr>
+                <w:b/>
+                <w:sz w:val="28"/>
+                <w:szCs w:val="28"/>
+                <w:lang w:val="it-IT"/>
+              </w:rPr>
+              <w:t xml:space="preserve"> </w:t>
+            </w:r>
+            <w:r>
+              <w:rPr>
+                <w:b/>
+                <w:sz w:val="28"/>
+                <w:szCs w:val="28"/>
+                <w:lang w:val="it-IT"/>
+              </w:rPr>
+              <w:t>No. 5</w:t>
+            </w:r>
+          </w:p>
+          <w:p>
+            <w:pPr>
+              <w:spacing w:before="0" w:line="240" w:lineRule="auto"/>
+              <w:rPr>
+                <w:sz w:val="28"/>
+                <w:szCs w:val="28"/>
+                <w:lang w:val="it-IT"/>
+              </w:rPr>
+            </w:pPr>
+            <w:r>
+              <w:rPr>
+                <w:b/>
+                <w:sz w:val="28"/>
+                <w:szCs w:val="28"/>
+                <w:lang w:val="it-IT"/>
+              </w:rPr>
+              <w:t>Dasini No. - 18</w:t>
+            </w:r>
+          </w:p>
+        </w:tc>
+        <w:tc>
+          <w:tcPr>
+            <w:tcW w:w="5103" w:type="dxa"/>
+          </w:tcPr>
+          <w:p>
+            <w:pPr>
+              <w:widowControl w:val="0"/>
+              <w:autoSpaceDE w:val="0"/>
+              <w:autoSpaceDN w:val="0"/>
+              <w:adjustRightInd w:val="0"/>
+              <w:spacing w:before="0" w:line="240" w:lineRule="auto"/>
+              <w:ind w:left="-79" w:right="437"/>
+              <w:rPr>
+                <w:rFonts w:ascii="BRH Malayalam Extra" w:eastAsia="Times New Roman" w:hAnsi="BRH Malayalam Extra" w:cs="BRH Malayalam Extra"/>
+                <w:sz w:val="40"/>
+                <w:szCs w:val="40"/>
+                <w:lang w:val="it-IT" w:eastAsia="en-IN" w:bidi="ml-IN"/>
+              </w:rPr>
+            </w:pPr>
+            <w:r>
+              <w:rPr>
+                <w:rFonts w:ascii="BRH Malayalam Extra" w:eastAsia="Times New Roman" w:hAnsi="BRH Malayalam Extra" w:cs="BRH Malayalam Extra"/>
+                <w:sz w:val="40"/>
+                <w:szCs w:val="40"/>
+                <w:lang w:val="it-IT" w:eastAsia="en-IN" w:bidi="ml-IN"/>
+              </w:rPr>
+              <w:t>id—Ò</w:t>
+            </w:r>
+            <w:r>
+              <w:rPr>
+                <w:rFonts w:ascii="BRH Malayalam Extra" w:eastAsia="Times New Roman" w:hAnsi="BRH Malayalam Extra" w:cs="BRH Malayalam Extra"/>
+                <w:sz w:val="32"/>
+                <w:szCs w:val="40"/>
+                <w:lang w:val="it-IT" w:eastAsia="en-IN" w:bidi="ml-IN"/>
+              </w:rPr>
+              <w:t>–</w:t>
+            </w:r>
+            <w:r>
+              <w:rPr>
+                <w:rFonts w:ascii="BRH Malayalam Extra" w:eastAsia="Times New Roman" w:hAnsi="BRH Malayalam Extra" w:cs="BRH Malayalam Extra"/>
+                <w:sz w:val="40"/>
+                <w:szCs w:val="40"/>
+                <w:lang w:val="it-IT" w:eastAsia="en-IN" w:bidi="ml-IN"/>
+              </w:rPr>
+              <w:t xml:space="preserve">öÉi—¥s | </w:t>
+            </w:r>
+          </w:p>
+          <w:p>
+            <w:pPr>
+              <w:widowControl w:val="0"/>
+              <w:autoSpaceDE w:val="0"/>
+              <w:autoSpaceDN w:val="0"/>
+              <w:adjustRightInd w:val="0"/>
+              <w:spacing w:before="0" w:line="240" w:lineRule="auto"/>
+              <w:ind w:left="-79" w:right="437"/>
+              <w:rPr>
+                <w:rFonts w:ascii="BRH Devanagari Extra" w:hAnsi="BRH Devanagari Extra" w:cs="BRH Devanagari Extra"/>
+                <w:sz w:val="36"/>
+                <w:szCs w:val="36"/>
+                <w:lang w:val="it-IT"/>
+              </w:rPr>
+            </w:pPr>
+            <w:r>
+              <w:rPr>
+                <w:rFonts w:ascii="BRH Malayalam Extra" w:eastAsia="Times New Roman" w:hAnsi="BRH Malayalam Extra" w:cs="BRH Malayalam Extra"/>
+                <w:sz w:val="40"/>
+                <w:szCs w:val="40"/>
+                <w:lang w:val="it-IT" w:eastAsia="en-IN" w:bidi="ml-IN"/>
+              </w:rPr>
+              <w:t>by</w:t>
+            </w:r>
+            <w:r>
+              <w:rPr>
+                <w:rFonts w:ascii="BRH Malayalam Extra" w:eastAsia="Times New Roman" w:hAnsi="BRH Malayalam Extra" w:cs="BRH Malayalam Extra"/>
+                <w:sz w:val="32"/>
+                <w:szCs w:val="40"/>
+                <w:highlight w:val="yellow"/>
+                <w:lang w:val="it-IT" w:eastAsia="en-IN" w:bidi="ml-IN"/>
+              </w:rPr>
+              <w:t>–</w:t>
+            </w:r>
+            <w:r>
+              <w:rPr>
+                <w:rFonts w:ascii="BRH Malayalam Extra" w:eastAsia="Times New Roman" w:hAnsi="BRH Malayalam Extra" w:cs="BRH Malayalam Extra"/>
+                <w:sz w:val="40"/>
+                <w:szCs w:val="40"/>
+                <w:highlight w:val="yellow"/>
+                <w:lang w:val="it-IT" w:eastAsia="en-IN" w:bidi="ml-IN"/>
+              </w:rPr>
+              <w:t>³õ</w:t>
+            </w:r>
+            <w:r>
+              <w:rPr>
+                <w:rFonts w:ascii="BRH Malayalam Extra" w:eastAsia="Times New Roman" w:hAnsi="BRH Malayalam Extra" w:cs="BRH Malayalam Extra"/>
+                <w:sz w:val="40"/>
+                <w:szCs w:val="40"/>
+                <w:lang w:val="it-IT" w:eastAsia="en-IN" w:bidi="ml-IN"/>
+              </w:rPr>
+              <w:t>J ¥öqxöZ˜I |</w:t>
+            </w:r>
+          </w:p>
+        </w:tc>
+        <w:tc>
+          <w:tcPr>
+            <w:tcW w:w="5245" w:type="dxa"/>
+          </w:tcPr>
+          <w:p>
+            <w:pPr>
+              <w:widowControl w:val="0"/>
+              <w:autoSpaceDE w:val="0"/>
+              <w:autoSpaceDN w:val="0"/>
+              <w:adjustRightInd w:val="0"/>
+              <w:spacing w:before="0" w:line="240" w:lineRule="auto"/>
+              <w:ind w:left="-79" w:right="437"/>
+              <w:rPr>
+                <w:rFonts w:ascii="BRH Malayalam Extra" w:eastAsia="Times New Roman" w:hAnsi="BRH Malayalam Extra" w:cs="BRH Malayalam Extra"/>
+                <w:sz w:val="40"/>
+                <w:szCs w:val="40"/>
+                <w:lang w:val="en-IN" w:eastAsia="en-IN" w:bidi="ml-IN"/>
+              </w:rPr>
+            </w:pPr>
+            <w:r>
+              <w:rPr>
+                <w:rFonts w:ascii="BRH Malayalam Extra" w:eastAsia="Times New Roman" w:hAnsi="BRH Malayalam Extra" w:cs="BRH Malayalam Extra"/>
+                <w:sz w:val="40"/>
+                <w:szCs w:val="40"/>
+                <w:lang w:val="en-IN" w:eastAsia="en-IN" w:bidi="ml-IN"/>
+              </w:rPr>
+              <w:t>id—Ò</w:t>
+            </w:r>
+            <w:r>
+              <w:rPr>
+                <w:rFonts w:ascii="BRH Malayalam Extra" w:eastAsia="Times New Roman" w:hAnsi="BRH Malayalam Extra" w:cs="BRH Malayalam Extra"/>
+                <w:sz w:val="32"/>
+                <w:szCs w:val="40"/>
+                <w:lang w:val="en-IN" w:eastAsia="en-IN" w:bidi="ml-IN"/>
+              </w:rPr>
+              <w:t>–</w:t>
+            </w:r>
+            <w:r>
+              <w:rPr>
+                <w:rFonts w:ascii="BRH Malayalam Extra" w:eastAsia="Times New Roman" w:hAnsi="BRH Malayalam Extra" w:cs="BRH Malayalam Extra"/>
+                <w:sz w:val="40"/>
+                <w:szCs w:val="40"/>
+                <w:lang w:val="en-IN" w:eastAsia="en-IN" w:bidi="ml-IN"/>
+              </w:rPr>
+              <w:t>öÉi—¥s |</w:t>
+            </w:r>
+            <w:r>
+              <w:rPr>
+                <w:rFonts w:ascii="BRH Malayalam Extra" w:eastAsia="Times New Roman" w:hAnsi="BRH Malayalam Extra" w:cs="BRH Malayalam Extra"/>
+                <w:sz w:val="40"/>
+                <w:szCs w:val="40"/>
+                <w:lang w:val="en-IN" w:eastAsia="en-IN" w:bidi="ml-IN"/>
+              </w:rPr>
+              <w:t xml:space="preserve"> </w:t>
+            </w:r>
+          </w:p>
+          <w:p>
+            <w:pPr>
+              <w:autoSpaceDE w:val="0"/>
+              <w:autoSpaceDN w:val="0"/>
+              <w:adjustRightInd w:val="0"/>
+              <w:spacing w:before="0" w:line="240" w:lineRule="auto"/>
               <w:rPr>
                 <w:rFonts w:cs="Arial"/>
                 <w:sz w:val="36"/>
@@ -1161,6 +1459,397 @@
                 <w:lang w:val="en-IN" w:eastAsia="en-IN" w:bidi="ml-IN"/>
               </w:rPr>
               <w:t>J ¥öqxöZ˜I |</w:t>
+            </w:r>
+          </w:p>
+        </w:tc>
+      </w:tr>
+      <w:tr>
+        <w:trPr>
+          <w:trHeight w:val="1376"/>
+        </w:trPr>
+        <w:tc>
+          <w:tcPr>
+            <w:tcW w:w="3168" w:type="dxa"/>
+            <w:tcBorders>
+              <w:top w:val="single" w:sz="4" w:space="0" w:color="000000"/>
+              <w:left w:val="single" w:sz="4" w:space="0" w:color="000000"/>
+              <w:bottom w:val="single" w:sz="4" w:space="0" w:color="000000"/>
+              <w:right w:val="single" w:sz="4" w:space="0" w:color="000000"/>
+            </w:tcBorders>
+          </w:tcPr>
+          <w:p>
+            <w:pPr>
+              <w:spacing w:before="0" w:line="240" w:lineRule="auto"/>
+              <w:rPr>
+                <w:b/>
+                <w:sz w:val="28"/>
+                <w:szCs w:val="28"/>
+                <w:lang w:val="it-IT"/>
+              </w:rPr>
+            </w:pPr>
+            <w:r>
+              <w:rPr>
+                <w:b/>
+                <w:sz w:val="28"/>
+                <w:szCs w:val="28"/>
+                <w:lang w:val="it-IT"/>
+              </w:rPr>
+              <w:t>TB 3.</w:t>
+            </w:r>
+            <w:r>
+              <w:rPr>
+                <w:b/>
+                <w:sz w:val="28"/>
+                <w:szCs w:val="28"/>
+                <w:lang w:val="it-IT"/>
+              </w:rPr>
+              <w:t>5.7.4</w:t>
+            </w:r>
+          </w:p>
+          <w:p>
+            <w:pPr>
+              <w:spacing w:before="0" w:line="240" w:lineRule="auto"/>
+              <w:rPr>
+                <w:b/>
+                <w:sz w:val="28"/>
+                <w:szCs w:val="28"/>
+                <w:lang w:val="it-IT"/>
+              </w:rPr>
+            </w:pPr>
+            <w:r>
+              <w:rPr>
+                <w:b/>
+                <w:sz w:val="28"/>
+                <w:szCs w:val="28"/>
+                <w:lang w:val="it-IT"/>
+              </w:rPr>
+              <w:t>Statement</w:t>
+            </w:r>
+            <w:r>
+              <w:rPr>
+                <w:b/>
+                <w:sz w:val="28"/>
+                <w:szCs w:val="28"/>
+                <w:lang w:val="it-IT"/>
+              </w:rPr>
+              <w:t xml:space="preserve"> No. </w:t>
+            </w:r>
+            <w:r>
+              <w:rPr>
+                <w:b/>
+                <w:sz w:val="28"/>
+                <w:szCs w:val="28"/>
+                <w:lang w:val="it-IT"/>
+              </w:rPr>
+              <w:t>10</w:t>
+            </w:r>
+          </w:p>
+          <w:p>
+            <w:pPr>
+              <w:spacing w:before="0" w:line="240" w:lineRule="auto"/>
+              <w:rPr>
+                <w:b/>
+                <w:sz w:val="28"/>
+                <w:szCs w:val="28"/>
+                <w:lang w:val="it-IT"/>
+              </w:rPr>
+            </w:pPr>
+            <w:r>
+              <w:rPr>
+                <w:b/>
+                <w:sz w:val="28"/>
+                <w:szCs w:val="28"/>
+                <w:lang w:val="it-IT"/>
+              </w:rPr>
+              <w:t>Dasini No. - 1</w:t>
+            </w:r>
+            <w:r>
+              <w:rPr>
+                <w:b/>
+                <w:sz w:val="28"/>
+                <w:szCs w:val="28"/>
+                <w:lang w:val="it-IT"/>
+              </w:rPr>
+              <w:t>3</w:t>
+            </w:r>
+          </w:p>
+        </w:tc>
+        <w:tc>
+          <w:tcPr>
+            <w:tcW w:w="5103" w:type="dxa"/>
+            <w:tcBorders>
+              <w:top w:val="single" w:sz="4" w:space="0" w:color="000000"/>
+              <w:left w:val="single" w:sz="4" w:space="0" w:color="000000"/>
+              <w:bottom w:val="single" w:sz="4" w:space="0" w:color="000000"/>
+              <w:right w:val="single" w:sz="4" w:space="0" w:color="000000"/>
+            </w:tcBorders>
+          </w:tcPr>
+          <w:p>
+            <w:pPr>
+              <w:widowControl w:val="0"/>
+              <w:autoSpaceDE w:val="0"/>
+              <w:autoSpaceDN w:val="0"/>
+              <w:adjustRightInd w:val="0"/>
+              <w:spacing w:before="0" w:line="240" w:lineRule="auto"/>
+              <w:ind w:left="-79" w:right="437"/>
+              <w:rPr>
+                <w:rFonts w:ascii="BRH Malayalam Extra" w:eastAsia="Times New Roman" w:hAnsi="BRH Malayalam Extra" w:cs="BRH Malayalam Extra"/>
+                <w:sz w:val="40"/>
+                <w:szCs w:val="40"/>
+                <w:lang w:val="it-IT" w:eastAsia="en-IN" w:bidi="ml-IN"/>
+              </w:rPr>
+            </w:pPr>
+            <w:r>
+              <w:rPr>
+                <w:rFonts w:ascii="BRH Malayalam Extra" w:eastAsia="Times New Roman" w:hAnsi="BRH Malayalam Extra" w:cs="BRH Malayalam Extra"/>
+                <w:sz w:val="40"/>
+                <w:szCs w:val="40"/>
+                <w:lang w:val="it-IT" w:eastAsia="en-IN" w:bidi="ml-IN"/>
+              </w:rPr>
+              <w:t>i</w:t>
+            </w:r>
+            <w:r>
+              <w:rPr>
+                <w:rFonts w:ascii="BRH Malayalam Extra" w:eastAsia="Times New Roman" w:hAnsi="BRH Malayalam Extra" w:cs="BRH Malayalam Extra"/>
+                <w:sz w:val="32"/>
+                <w:szCs w:val="40"/>
+                <w:lang w:val="it-IT" w:eastAsia="en-IN" w:bidi="ml-IN"/>
+              </w:rPr>
+              <w:t>–</w:t>
+            </w:r>
+            <w:r>
+              <w:rPr>
+                <w:rFonts w:ascii="BRH Malayalam Extra" w:eastAsia="Times New Roman" w:hAnsi="BRH Malayalam Extra" w:cs="BRH Malayalam Extra"/>
+                <w:sz w:val="40"/>
+                <w:szCs w:val="40"/>
+                <w:highlight w:val="yellow"/>
+                <w:lang w:val="it-IT" w:eastAsia="en-IN" w:bidi="ml-IN"/>
+              </w:rPr>
+              <w:t>txI</w:t>
+            </w:r>
+            <w:r>
+              <w:rPr>
+                <w:rFonts w:ascii="BRH Malayalam Extra" w:eastAsia="Times New Roman" w:hAnsi="BRH Malayalam Extra" w:cs="BRH Malayalam Extra"/>
+                <w:sz w:val="40"/>
+                <w:szCs w:val="40"/>
+                <w:lang w:val="it-IT" w:eastAsia="en-IN" w:bidi="ml-IN"/>
+              </w:rPr>
+              <w:t xml:space="preserve"> C¥öÉx— </w:t>
+            </w:r>
+          </w:p>
+          <w:p>
+            <w:pPr>
+              <w:widowControl w:val="0"/>
+              <w:autoSpaceDE w:val="0"/>
+              <w:autoSpaceDN w:val="0"/>
+              <w:adjustRightInd w:val="0"/>
+              <w:spacing w:before="0" w:line="240" w:lineRule="auto"/>
+              <w:ind w:left="-79" w:right="437"/>
+              <w:rPr>
+                <w:rFonts w:ascii="BRH Malayalam Extra" w:eastAsia="Times New Roman" w:hAnsi="BRH Malayalam Extra" w:cs="BRH Malayalam Extra"/>
+                <w:sz w:val="40"/>
+                <w:szCs w:val="40"/>
+                <w:lang w:val="it-IT" w:eastAsia="en-IN" w:bidi="ml-IN"/>
+              </w:rPr>
+            </w:pPr>
+            <w:r>
+              <w:rPr>
+                <w:rFonts w:ascii="BRH Malayalam Extra" w:eastAsia="Times New Roman" w:hAnsi="BRH Malayalam Extra" w:cs="BRH Malayalam Extra"/>
+                <w:sz w:val="40"/>
+                <w:szCs w:val="40"/>
+                <w:lang w:val="it-IT" w:eastAsia="en-IN" w:bidi="ml-IN"/>
+              </w:rPr>
+              <w:t>d£</w:t>
+            </w:r>
+            <w:r>
+              <w:rPr>
+                <w:rFonts w:ascii="BRH Malayalam Extra" w:eastAsia="Times New Roman" w:hAnsi="BRH Malayalam Extra" w:cs="BRH Malayalam Extra"/>
+                <w:sz w:val="32"/>
+                <w:szCs w:val="40"/>
+                <w:lang w:val="it-IT" w:eastAsia="en-IN" w:bidi="ml-IN"/>
+              </w:rPr>
+              <w:t>–</w:t>
+            </w:r>
+            <w:r>
+              <w:rPr>
+                <w:rFonts w:ascii="BRH Malayalam Extra" w:eastAsia="Times New Roman" w:hAnsi="BRH Malayalam Extra" w:cs="BRH Malayalam Extra"/>
+                <w:sz w:val="40"/>
+                <w:szCs w:val="40"/>
+                <w:lang w:val="it-IT" w:eastAsia="en-IN" w:bidi="ml-IN"/>
+              </w:rPr>
+              <w:t>pbxP—ª.rYy</w:t>
+            </w:r>
+            <w:r>
+              <w:rPr>
+                <w:rFonts w:ascii="BRH Malayalam Extra" w:eastAsia="Times New Roman" w:hAnsi="BRH Malayalam Extra" w:cs="BRH Malayalam Extra"/>
+                <w:sz w:val="32"/>
+                <w:szCs w:val="40"/>
+                <w:lang w:val="it-IT" w:eastAsia="en-IN" w:bidi="ml-IN"/>
+              </w:rPr>
+              <w:t>–</w:t>
+            </w:r>
+            <w:r>
+              <w:rPr>
+                <w:rFonts w:ascii="BRH Malayalam Extra" w:eastAsia="Times New Roman" w:hAnsi="BRH Malayalam Extra" w:cs="BRH Malayalam Extra"/>
+                <w:sz w:val="40"/>
+                <w:szCs w:val="40"/>
+                <w:lang w:val="it-IT" w:eastAsia="en-IN" w:bidi="ml-IN"/>
+              </w:rPr>
+              <w:t>öexJ |</w:t>
+            </w:r>
+          </w:p>
+        </w:tc>
+        <w:tc>
+          <w:tcPr>
+            <w:tcW w:w="5245" w:type="dxa"/>
+            <w:tcBorders>
+              <w:top w:val="single" w:sz="4" w:space="0" w:color="000000"/>
+              <w:left w:val="single" w:sz="4" w:space="0" w:color="000000"/>
+              <w:bottom w:val="single" w:sz="4" w:space="0" w:color="000000"/>
+              <w:right w:val="single" w:sz="4" w:space="0" w:color="000000"/>
+            </w:tcBorders>
+          </w:tcPr>
+          <w:p>
+            <w:pPr>
+              <w:widowControl w:val="0"/>
+              <w:autoSpaceDE w:val="0"/>
+              <w:autoSpaceDN w:val="0"/>
+              <w:adjustRightInd w:val="0"/>
+              <w:spacing w:before="0" w:line="240" w:lineRule="auto"/>
+              <w:ind w:left="-79" w:right="437"/>
+              <w:rPr>
+                <w:rFonts w:ascii="BRH Malayalam Extra" w:eastAsia="Times New Roman" w:hAnsi="BRH Malayalam Extra" w:cs="BRH Malayalam Extra"/>
+                <w:sz w:val="40"/>
+                <w:szCs w:val="40"/>
+                <w:lang w:val="it-IT" w:eastAsia="en-IN" w:bidi="ml-IN"/>
+              </w:rPr>
+            </w:pPr>
+            <w:r>
+              <w:rPr>
+                <w:rFonts w:ascii="BRH Malayalam Extra" w:eastAsia="Times New Roman" w:hAnsi="BRH Malayalam Extra" w:cs="BRH Malayalam Extra"/>
+                <w:sz w:val="40"/>
+                <w:szCs w:val="40"/>
+                <w:lang w:val="it-IT" w:eastAsia="en-IN" w:bidi="ml-IN"/>
+              </w:rPr>
+              <w:t>i</w:t>
+            </w:r>
+            <w:r>
+              <w:rPr>
+                <w:rFonts w:ascii="BRH Malayalam Extra" w:eastAsia="Times New Roman" w:hAnsi="BRH Malayalam Extra" w:cs="BRH Malayalam Extra"/>
+                <w:sz w:val="32"/>
+                <w:szCs w:val="40"/>
+                <w:lang w:val="it-IT" w:eastAsia="en-IN" w:bidi="ml-IN"/>
+              </w:rPr>
+              <w:t>–</w:t>
+            </w:r>
+            <w:r>
+              <w:rPr>
+                <w:rFonts w:ascii="BRH Malayalam Extra" w:eastAsia="Times New Roman" w:hAnsi="BRH Malayalam Extra" w:cs="BRH Malayalam Extra"/>
+                <w:sz w:val="40"/>
+                <w:szCs w:val="40"/>
+                <w:lang w:val="it-IT" w:eastAsia="en-IN" w:bidi="ml-IN"/>
+              </w:rPr>
+              <w:t>tx</w:t>
+            </w:r>
+            <w:bookmarkStart w:id="1" w:name="_Hlk174125892"/>
+            <w:r>
+              <w:rPr>
+                <w:rFonts w:ascii="BRH Devanagari Extra" w:eastAsia="Times New Roman" w:hAnsi="BRH Devanagari Extra" w:cs="BRH Malayalam Extra"/>
+                <w:sz w:val="32"/>
+                <w:szCs w:val="40"/>
+                <w:highlight w:val="green"/>
+                <w:lang w:val="it-IT" w:eastAsia="en-IN" w:bidi="ml-IN"/>
+              </w:rPr>
+              <w:t>ó</w:t>
+            </w:r>
+            <w:r>
+              <w:rPr>
+                <w:rFonts w:ascii="BRH Devanagari Extra" w:eastAsia="Times New Roman" w:hAnsi="BRH Devanagari Extra" w:cs="BRH Malayalam Extra"/>
+                <w:sz w:val="32"/>
+                <w:szCs w:val="40"/>
+                <w:lang w:val="it-IT" w:eastAsia="en-IN" w:bidi="ml-IN"/>
+              </w:rPr>
+              <w:t>è</w:t>
+            </w:r>
+            <w:r>
+              <w:rPr>
+                <w:rFonts w:ascii="BRH Malayalam Extra" w:eastAsia="Times New Roman" w:hAnsi="BRH Malayalam Extra" w:cs="BRH Malayalam Extra"/>
+                <w:sz w:val="40"/>
+                <w:szCs w:val="40"/>
+                <w:lang w:val="it-IT" w:eastAsia="en-IN" w:bidi="ml-IN"/>
+              </w:rPr>
+              <w:t xml:space="preserve"> </w:t>
+            </w:r>
+            <w:bookmarkEnd w:id="1"/>
+            <w:r>
+              <w:rPr>
+                <w:rFonts w:ascii="BRH Malayalam Extra" w:eastAsia="Times New Roman" w:hAnsi="BRH Malayalam Extra" w:cs="BRH Malayalam Extra"/>
+                <w:sz w:val="40"/>
+                <w:szCs w:val="40"/>
+                <w:lang w:val="it-IT" w:eastAsia="en-IN" w:bidi="ml-IN"/>
+              </w:rPr>
+              <w:t xml:space="preserve">C¥öÉx— </w:t>
+            </w:r>
+          </w:p>
+          <w:p>
+            <w:pPr>
+              <w:widowControl w:val="0"/>
+              <w:autoSpaceDE w:val="0"/>
+              <w:autoSpaceDN w:val="0"/>
+              <w:adjustRightInd w:val="0"/>
+              <w:spacing w:before="0" w:line="240" w:lineRule="auto"/>
+              <w:ind w:left="-79" w:right="437"/>
+              <w:rPr>
+                <w:rFonts w:ascii="BRH Malayalam Extra" w:eastAsia="Times New Roman" w:hAnsi="BRH Malayalam Extra" w:cs="BRH Malayalam Extra"/>
+                <w:sz w:val="40"/>
+                <w:szCs w:val="40"/>
+                <w:lang w:val="it-IT" w:eastAsia="en-IN" w:bidi="ml-IN"/>
+              </w:rPr>
+            </w:pPr>
+            <w:r>
+              <w:rPr>
+                <w:rFonts w:ascii="BRH Malayalam Extra" w:eastAsia="Times New Roman" w:hAnsi="BRH Malayalam Extra" w:cs="BRH Malayalam Extra"/>
+                <w:sz w:val="40"/>
+                <w:szCs w:val="40"/>
+                <w:lang w:val="it-IT" w:eastAsia="en-IN" w:bidi="ml-IN"/>
+              </w:rPr>
+              <w:t>d£</w:t>
+            </w:r>
+            <w:r>
+              <w:rPr>
+                <w:rFonts w:ascii="BRH Malayalam Extra" w:eastAsia="Times New Roman" w:hAnsi="BRH Malayalam Extra" w:cs="BRH Malayalam Extra"/>
+                <w:sz w:val="32"/>
+                <w:szCs w:val="40"/>
+                <w:lang w:val="it-IT" w:eastAsia="en-IN" w:bidi="ml-IN"/>
+              </w:rPr>
+              <w:t>–</w:t>
+            </w:r>
+            <w:r>
+              <w:rPr>
+                <w:rFonts w:ascii="BRH Malayalam Extra" w:eastAsia="Times New Roman" w:hAnsi="BRH Malayalam Extra" w:cs="BRH Malayalam Extra"/>
+                <w:sz w:val="40"/>
+                <w:szCs w:val="40"/>
+                <w:lang w:val="it-IT" w:eastAsia="en-IN" w:bidi="ml-IN"/>
+              </w:rPr>
+              <w:t>pbxP—ª.rYy</w:t>
+            </w:r>
+            <w:r>
+              <w:rPr>
+                <w:rFonts w:ascii="BRH Malayalam Extra" w:eastAsia="Times New Roman" w:hAnsi="BRH Malayalam Extra" w:cs="BRH Malayalam Extra"/>
+                <w:sz w:val="32"/>
+                <w:szCs w:val="40"/>
+                <w:lang w:val="it-IT" w:eastAsia="en-IN" w:bidi="ml-IN"/>
+              </w:rPr>
+              <w:t>–</w:t>
+            </w:r>
+            <w:r>
+              <w:rPr>
+                <w:rFonts w:ascii="BRH Malayalam Extra" w:eastAsia="Times New Roman" w:hAnsi="BRH Malayalam Extra" w:cs="BRH Malayalam Extra"/>
+                <w:sz w:val="40"/>
+                <w:szCs w:val="40"/>
+                <w:lang w:val="it-IT" w:eastAsia="en-IN" w:bidi="ml-IN"/>
+              </w:rPr>
+              <w:t>öexJ |</w:t>
             </w:r>
           </w:p>
         </w:tc>
@@ -1176,6 +1865,386 @@
           <w:sz w:val="32"/>
           <w:szCs w:val="32"/>
           <w:u w:val="single"/>
+          <w:lang w:val="it-IT"/>
+        </w:rPr>
+      </w:pPr>
+    </w:p>
+    <w:tbl>
+      <w:tblPr>
+        <w:tblW w:w="13516" w:type="dxa"/>
+        <w:tblInd w:w="-792" w:type="dxa"/>
+        <w:tblBorders>
+          <w:top w:val="single" w:sz="4" w:space="0" w:color="000000"/>
+          <w:left w:val="single" w:sz="4" w:space="0" w:color="000000"/>
+          <w:bottom w:val="single" w:sz="4" w:space="0" w:color="000000"/>
+          <w:right w:val="single" w:sz="4" w:space="0" w:color="000000"/>
+          <w:insideH w:val="single" w:sz="4" w:space="0" w:color="000000"/>
+          <w:insideV w:val="single" w:sz="4" w:space="0" w:color="000000"/>
+        </w:tblBorders>
+        <w:tblLook w:val="04A0" w:firstRow="1" w:lastRow="0" w:firstColumn="1" w:lastColumn="0" w:noHBand="0" w:noVBand="1"/>
+      </w:tblPr>
+      <w:tblGrid>
+        <w:gridCol w:w="3168"/>
+        <w:gridCol w:w="5103"/>
+        <w:gridCol w:w="5245"/>
+      </w:tblGrid>
+      <w:tr>
+        <w:trPr>
+          <w:trHeight w:val="967"/>
+        </w:trPr>
+        <w:tc>
+          <w:tcPr>
+            <w:tcW w:w="3168" w:type="dxa"/>
+            <w:tcBorders>
+              <w:top w:val="single" w:sz="4" w:space="0" w:color="000000"/>
+              <w:left w:val="single" w:sz="4" w:space="0" w:color="000000"/>
+              <w:bottom w:val="single" w:sz="4" w:space="0" w:color="000000"/>
+              <w:right w:val="single" w:sz="4" w:space="0" w:color="000000"/>
+            </w:tcBorders>
+          </w:tcPr>
+          <w:p>
+            <w:pPr>
+              <w:spacing w:before="0" w:line="240" w:lineRule="auto"/>
+              <w:rPr>
+                <w:b/>
+                <w:sz w:val="28"/>
+                <w:szCs w:val="28"/>
+                <w:lang w:val="it-IT"/>
+              </w:rPr>
+            </w:pPr>
+            <w:r>
+              <w:rPr>
+                <w:b/>
+                <w:sz w:val="28"/>
+                <w:szCs w:val="28"/>
+                <w:lang w:val="it-IT"/>
+              </w:rPr>
+              <w:lastRenderedPageBreak/>
+              <w:t>TB 3.</w:t>
+            </w:r>
+            <w:r>
+              <w:rPr>
+                <w:b/>
+                <w:sz w:val="28"/>
+                <w:szCs w:val="28"/>
+                <w:lang w:val="it-IT"/>
+              </w:rPr>
+              <w:t>5.7.</w:t>
+            </w:r>
+            <w:r>
+              <w:rPr>
+                <w:b/>
+                <w:sz w:val="28"/>
+                <w:szCs w:val="28"/>
+                <w:lang w:val="it-IT"/>
+              </w:rPr>
+              <w:t>5</w:t>
+            </w:r>
+          </w:p>
+          <w:p>
+            <w:pPr>
+              <w:spacing w:before="0" w:line="240" w:lineRule="auto"/>
+              <w:rPr>
+                <w:b/>
+                <w:sz w:val="28"/>
+                <w:szCs w:val="28"/>
+                <w:lang w:val="it-IT"/>
+              </w:rPr>
+            </w:pPr>
+            <w:r>
+              <w:rPr>
+                <w:b/>
+                <w:sz w:val="28"/>
+                <w:szCs w:val="28"/>
+                <w:lang w:val="it-IT"/>
+              </w:rPr>
+              <w:t>Statement</w:t>
+            </w:r>
+            <w:r>
+              <w:rPr>
+                <w:b/>
+                <w:sz w:val="28"/>
+                <w:szCs w:val="28"/>
+                <w:lang w:val="it-IT"/>
+              </w:rPr>
+              <w:t xml:space="preserve"> No. </w:t>
+            </w:r>
+            <w:r>
+              <w:rPr>
+                <w:b/>
+                <w:sz w:val="28"/>
+                <w:szCs w:val="28"/>
+                <w:lang w:val="it-IT"/>
+              </w:rPr>
+              <w:t>5</w:t>
+            </w:r>
+          </w:p>
+          <w:p>
+            <w:pPr>
+              <w:spacing w:before="0" w:line="240" w:lineRule="auto"/>
+              <w:rPr>
+                <w:b/>
+                <w:sz w:val="28"/>
+                <w:szCs w:val="28"/>
+                <w:lang w:val="it-IT"/>
+              </w:rPr>
+            </w:pPr>
+            <w:r>
+              <w:rPr>
+                <w:b/>
+                <w:sz w:val="28"/>
+                <w:szCs w:val="28"/>
+                <w:lang w:val="it-IT"/>
+              </w:rPr>
+              <w:t>Dasini No. - 1</w:t>
+            </w:r>
+            <w:r>
+              <w:rPr>
+                <w:b/>
+                <w:sz w:val="28"/>
+                <w:szCs w:val="28"/>
+                <w:lang w:val="it-IT"/>
+              </w:rPr>
+              <w:t>4</w:t>
+            </w:r>
+          </w:p>
+        </w:tc>
+        <w:tc>
+          <w:tcPr>
+            <w:tcW w:w="5103" w:type="dxa"/>
+            <w:tcBorders>
+              <w:top w:val="single" w:sz="4" w:space="0" w:color="000000"/>
+              <w:left w:val="single" w:sz="4" w:space="0" w:color="000000"/>
+              <w:bottom w:val="single" w:sz="4" w:space="0" w:color="000000"/>
+              <w:right w:val="single" w:sz="4" w:space="0" w:color="000000"/>
+            </w:tcBorders>
+          </w:tcPr>
+          <w:p>
+            <w:pPr>
+              <w:widowControl w:val="0"/>
+              <w:autoSpaceDE w:val="0"/>
+              <w:autoSpaceDN w:val="0"/>
+              <w:adjustRightInd w:val="0"/>
+              <w:spacing w:before="0" w:line="240" w:lineRule="auto"/>
+              <w:ind w:left="-79" w:right="437"/>
+              <w:rPr>
+                <w:rFonts w:ascii="BRH Malayalam Extra" w:eastAsia="Times New Roman" w:hAnsi="BRH Malayalam Extra" w:cs="BRH Malayalam Extra"/>
+                <w:sz w:val="40"/>
+                <w:szCs w:val="40"/>
+                <w:lang w:val="it-IT" w:eastAsia="en-IN" w:bidi="ml-IN"/>
+              </w:rPr>
+            </w:pPr>
+            <w:r>
+              <w:rPr>
+                <w:rFonts w:ascii="BRH Malayalam Extra" w:eastAsia="Times New Roman" w:hAnsi="BRH Malayalam Extra" w:cs="BRH Malayalam Extra"/>
+                <w:sz w:val="40"/>
+                <w:szCs w:val="40"/>
+                <w:lang w:val="it-IT" w:eastAsia="en-IN" w:bidi="ml-IN"/>
+              </w:rPr>
+              <w:t>py</w:t>
+            </w:r>
+            <w:r>
+              <w:rPr>
+                <w:rFonts w:ascii="BRH Malayalam Extra" w:eastAsia="Times New Roman" w:hAnsi="BRH Malayalam Extra" w:cs="BRH Malayalam Extra"/>
+                <w:sz w:val="32"/>
+                <w:szCs w:val="40"/>
+                <w:lang w:val="it-IT" w:eastAsia="en-IN" w:bidi="ml-IN"/>
+              </w:rPr>
+              <w:t>–</w:t>
+            </w:r>
+            <w:r>
+              <w:rPr>
+                <w:rFonts w:ascii="BRH Malayalam Extra" w:eastAsia="Times New Roman" w:hAnsi="BRH Malayalam Extra" w:cs="BRH Malayalam Extra"/>
+                <w:sz w:val="40"/>
+                <w:szCs w:val="40"/>
+                <w:lang w:val="it-IT" w:eastAsia="en-IN" w:bidi="ml-IN"/>
+              </w:rPr>
+              <w:t>bû</w:t>
+            </w:r>
+            <w:r>
+              <w:rPr>
+                <w:rFonts w:ascii="BRH Malayalam Extra" w:eastAsia="Times New Roman" w:hAnsi="BRH Malayalam Extra" w:cs="BRH Malayalam Extra"/>
+                <w:sz w:val="40"/>
+                <w:szCs w:val="40"/>
+                <w:highlight w:val="yellow"/>
+                <w:lang w:val="it-IT" w:eastAsia="en-IN" w:bidi="ml-IN"/>
+              </w:rPr>
+              <w:t>xI</w:t>
+            </w:r>
+            <w:r>
+              <w:rPr>
+                <w:rFonts w:ascii="BRH Malayalam Extra" w:eastAsia="Times New Roman" w:hAnsi="BRH Malayalam Extra" w:cs="BRH Malayalam Extra"/>
+                <w:sz w:val="40"/>
+                <w:szCs w:val="40"/>
+                <w:lang w:val="it-IT" w:eastAsia="en-IN" w:bidi="ml-IN"/>
+              </w:rPr>
+              <w:t xml:space="preserve"> EZ¢</w:t>
+            </w:r>
+            <w:r>
+              <w:rPr>
+                <w:rFonts w:ascii="BRH Devanagari Extra" w:eastAsia="Times New Roman" w:hAnsi="BRH Devanagari Extra" w:cs="BRH Malayalam Extra"/>
+                <w:sz w:val="32"/>
+                <w:szCs w:val="40"/>
+                <w:lang w:val="it-IT" w:eastAsia="en-IN" w:bidi="ml-IN"/>
+              </w:rPr>
+              <w:t>óè</w:t>
+            </w:r>
+            <w:r>
+              <w:rPr>
+                <w:rFonts w:ascii="BRH Malayalam Extra" w:eastAsia="Times New Roman" w:hAnsi="BRH Malayalam Extra" w:cs="BRH Malayalam Extra"/>
+                <w:b/>
+                <w:bCs/>
+                <w:sz w:val="40"/>
+                <w:szCs w:val="40"/>
+                <w:lang w:val="it-IT" w:eastAsia="en-IN" w:bidi="ml-IN"/>
+              </w:rPr>
+              <w:t>ª.</w:t>
+            </w:r>
+            <w:r>
+              <w:rPr>
+                <w:rFonts w:ascii="BRH Malayalam Extra" w:eastAsia="Times New Roman" w:hAnsi="BRH Malayalam Extra" w:cs="BRH Malayalam Extra"/>
+                <w:sz w:val="40"/>
+                <w:szCs w:val="40"/>
+                <w:lang w:val="it-IT" w:eastAsia="en-IN" w:bidi="ml-IN"/>
+              </w:rPr>
+              <w:t xml:space="preserve"> E—Z¡e¥Z</w:t>
+            </w:r>
+          </w:p>
+        </w:tc>
+        <w:tc>
+          <w:tcPr>
+            <w:tcW w:w="5245" w:type="dxa"/>
+            <w:tcBorders>
+              <w:top w:val="single" w:sz="4" w:space="0" w:color="000000"/>
+              <w:left w:val="single" w:sz="4" w:space="0" w:color="000000"/>
+              <w:bottom w:val="single" w:sz="4" w:space="0" w:color="000000"/>
+              <w:right w:val="single" w:sz="4" w:space="0" w:color="000000"/>
+            </w:tcBorders>
+          </w:tcPr>
+          <w:p>
+            <w:pPr>
+              <w:widowControl w:val="0"/>
+              <w:autoSpaceDE w:val="0"/>
+              <w:autoSpaceDN w:val="0"/>
+              <w:adjustRightInd w:val="0"/>
+              <w:spacing w:before="0" w:line="240" w:lineRule="auto"/>
+              <w:ind w:left="-79" w:right="437"/>
+              <w:rPr>
+                <w:rFonts w:ascii="BRH Malayalam Extra" w:eastAsia="Times New Roman" w:hAnsi="BRH Malayalam Extra" w:cs="BRH Malayalam Extra"/>
+                <w:sz w:val="40"/>
+                <w:szCs w:val="40"/>
+                <w:lang w:val="it-IT" w:eastAsia="en-IN" w:bidi="ml-IN"/>
+              </w:rPr>
+            </w:pPr>
+            <w:r>
+              <w:rPr>
+                <w:rFonts w:ascii="BRH Malayalam Extra" w:eastAsia="Times New Roman" w:hAnsi="BRH Malayalam Extra" w:cs="BRH Malayalam Extra"/>
+                <w:sz w:val="40"/>
+                <w:szCs w:val="40"/>
+                <w:lang w:val="it-IT" w:eastAsia="en-IN" w:bidi="ml-IN"/>
+              </w:rPr>
+              <w:t>py</w:t>
+            </w:r>
+            <w:r>
+              <w:rPr>
+                <w:rFonts w:ascii="BRH Malayalam Extra" w:eastAsia="Times New Roman" w:hAnsi="BRH Malayalam Extra" w:cs="BRH Malayalam Extra"/>
+                <w:sz w:val="32"/>
+                <w:szCs w:val="40"/>
+                <w:lang w:val="it-IT" w:eastAsia="en-IN" w:bidi="ml-IN"/>
+              </w:rPr>
+              <w:t>–</w:t>
+            </w:r>
+            <w:r>
+              <w:rPr>
+                <w:rFonts w:ascii="BRH Malayalam Extra" w:eastAsia="Times New Roman" w:hAnsi="BRH Malayalam Extra" w:cs="BRH Malayalam Extra"/>
+                <w:sz w:val="40"/>
+                <w:szCs w:val="40"/>
+                <w:lang w:val="it-IT" w:eastAsia="en-IN" w:bidi="ml-IN"/>
+              </w:rPr>
+              <w:t>bû</w:t>
+            </w:r>
+            <w:r>
+              <w:rPr>
+                <w:rFonts w:ascii="BRH Malayalam Extra" w:eastAsia="Times New Roman" w:hAnsi="BRH Malayalam Extra" w:cs="BRH Malayalam Extra"/>
+                <w:sz w:val="40"/>
+                <w:szCs w:val="40"/>
+                <w:highlight w:val="green"/>
+                <w:lang w:val="it-IT" w:eastAsia="en-IN" w:bidi="ml-IN"/>
+              </w:rPr>
+              <w:t>x</w:t>
+            </w:r>
+            <w:r>
+              <w:rPr>
+                <w:rFonts w:ascii="BRH Devanagari Extra" w:eastAsia="Times New Roman" w:hAnsi="BRH Devanagari Extra" w:cs="BRH Malayalam Extra"/>
+                <w:sz w:val="32"/>
+                <w:szCs w:val="40"/>
+                <w:highlight w:val="green"/>
+                <w:lang w:val="it-IT" w:eastAsia="en-IN" w:bidi="ml-IN"/>
+              </w:rPr>
+              <w:t>ó</w:t>
+            </w:r>
+            <w:r>
+              <w:rPr>
+                <w:rFonts w:ascii="BRH Devanagari Extra" w:eastAsia="Times New Roman" w:hAnsi="BRH Devanagari Extra" w:cs="BRH Malayalam Extra"/>
+                <w:sz w:val="32"/>
+                <w:szCs w:val="40"/>
+                <w:lang w:val="it-IT" w:eastAsia="en-IN" w:bidi="ml-IN"/>
+              </w:rPr>
+              <w:t>è</w:t>
+            </w:r>
+            <w:r>
+              <w:rPr>
+                <w:rFonts w:ascii="BRH Malayalam Extra" w:eastAsia="Times New Roman" w:hAnsi="BRH Malayalam Extra" w:cs="BRH Malayalam Extra"/>
+                <w:sz w:val="40"/>
+                <w:szCs w:val="40"/>
+                <w:lang w:val="it-IT" w:eastAsia="en-IN" w:bidi="ml-IN"/>
+              </w:rPr>
+              <w:t xml:space="preserve"> EZ¢</w:t>
+            </w:r>
+            <w:r>
+              <w:rPr>
+                <w:rFonts w:ascii="BRH Devanagari Extra" w:eastAsia="Times New Roman" w:hAnsi="BRH Devanagari Extra" w:cs="BRH Malayalam Extra"/>
+                <w:sz w:val="32"/>
+                <w:szCs w:val="40"/>
+                <w:lang w:val="it-IT" w:eastAsia="en-IN" w:bidi="ml-IN"/>
+              </w:rPr>
+              <w:t>óè</w:t>
+            </w:r>
+            <w:r>
+              <w:rPr>
+                <w:rFonts w:ascii="BRH Malayalam Extra" w:eastAsia="Times New Roman" w:hAnsi="BRH Malayalam Extra" w:cs="BRH Malayalam Extra"/>
+                <w:b/>
+                <w:bCs/>
+                <w:sz w:val="40"/>
+                <w:szCs w:val="40"/>
+                <w:lang w:val="it-IT" w:eastAsia="en-IN" w:bidi="ml-IN"/>
+              </w:rPr>
+              <w:t>ª.</w:t>
+            </w:r>
+            <w:r>
+              <w:rPr>
+                <w:rFonts w:ascii="BRH Malayalam Extra" w:eastAsia="Times New Roman" w:hAnsi="BRH Malayalam Extra" w:cs="BRH Malayalam Extra"/>
+                <w:sz w:val="40"/>
+                <w:szCs w:val="40"/>
+                <w:lang w:val="it-IT" w:eastAsia="en-IN" w:bidi="ml-IN"/>
+              </w:rPr>
+              <w:t xml:space="preserve"> E—Z¡e¥Z</w:t>
+            </w:r>
+          </w:p>
+        </w:tc>
+      </w:tr>
+    </w:tbl>
+    <w:p>
+      <w:pPr>
+        <w:spacing w:before="0"/>
+        <w:jc w:val="center"/>
+        <w:rPr>
+          <w:b/>
+          <w:bCs/>
+          <w:sz w:val="32"/>
+          <w:szCs w:val="32"/>
+          <w:u w:val="single"/>
+          <w:lang w:val="it-IT"/>
         </w:rPr>
       </w:pPr>
     </w:p>
@@ -1189,6 +2258,7 @@
           <w:sz w:val="32"/>
           <w:szCs w:val="32"/>
           <w:u w:val="single"/>
+          <w:lang w:val="it-IT"/>
         </w:rPr>
       </w:pPr>
     </w:p>
@@ -1202,6 +2272,7 @@
           <w:sz w:val="32"/>
           <w:szCs w:val="32"/>
           <w:u w:val="single"/>
+          <w:lang w:val="it-IT"/>
         </w:rPr>
       </w:pPr>
     </w:p>
@@ -1247,6 +2318,7 @@
         </w:rPr>
         <w:t xml:space="preserve"> </w:t>
       </w:r>
+      <w:proofErr w:type="gramStart"/>
       <w:r>
         <w:rPr>
           <w:b/>
@@ -1267,6 +2339,7 @@
         </w:rPr>
         <w:t xml:space="preserve">  Book</w:t>
       </w:r>
+      <w:proofErr w:type="gramEnd"/>
       <w:r>
         <w:rPr>
           <w:b/>
@@ -1485,7 +2558,6 @@
                 <w:sz w:val="32"/>
                 <w:szCs w:val="32"/>
               </w:rPr>
-              <w:lastRenderedPageBreak/>
               <w:t>Reference</w:t>
             </w:r>
           </w:p>
@@ -1508,7 +2580,6 @@
                 <w:sz w:val="32"/>
                 <w:szCs w:val="32"/>
               </w:rPr>
-              <w:lastRenderedPageBreak/>
               <w:t>As Printed</w:t>
             </w:r>
           </w:p>
@@ -1550,7 +2621,6 @@
                 <w:sz w:val="32"/>
                 <w:szCs w:val="32"/>
               </w:rPr>
-              <w:lastRenderedPageBreak/>
               <w:t>(Comments and analysis)</w:t>
             </w:r>
           </w:p>
@@ -1579,7 +2649,6 @@
                 <w:sz w:val="28"/>
                 <w:szCs w:val="28"/>
               </w:rPr>
-              <w:lastRenderedPageBreak/>
               <w:t>TB 3.1.1.5</w:t>
             </w:r>
           </w:p>
@@ -2761,6 +3830,7 @@
                 <w:sz w:val="28"/>
                 <w:szCs w:val="28"/>
               </w:rPr>
+              <w:lastRenderedPageBreak/>
               <w:t>TB 3.1.4.7</w:t>
             </w:r>
           </w:p>
@@ -4055,7 +5125,6 @@
                 <w:sz w:val="28"/>
                 <w:szCs w:val="28"/>
               </w:rPr>
-              <w:lastRenderedPageBreak/>
               <w:t>TB 3.2.9.9</w:t>
             </w:r>
           </w:p>
@@ -5061,6 +6130,7 @@
                 <w:szCs w:val="40"/>
                 <w:highlight w:val="yellow"/>
               </w:rPr>
+              <w:lastRenderedPageBreak/>
               <w:t>sû</w:t>
             </w:r>
             <w:r>
@@ -5106,6 +6176,7 @@
                 <w:sz w:val="40"/>
                 <w:szCs w:val="40"/>
               </w:rPr>
+              <w:lastRenderedPageBreak/>
               <w:t>¥pby—ksy g</w:t>
             </w:r>
             <w:r>
@@ -5170,6 +6241,7 @@
                 <w:szCs w:val="40"/>
                 <w:highlight w:val="green"/>
               </w:rPr>
+              <w:lastRenderedPageBreak/>
               <w:t>sûx</w:t>
             </w:r>
             <w:r>
@@ -5213,6 +6285,7 @@
                 <w:sz w:val="28"/>
                 <w:szCs w:val="28"/>
               </w:rPr>
+              <w:lastRenderedPageBreak/>
               <w:t>TB 3.3.6.2</w:t>
             </w:r>
           </w:p>
@@ -6001,7 +7074,6 @@
                 <w:szCs w:val="40"/>
                 <w:lang w:val="en-IN" w:eastAsia="en-IN" w:bidi="ml-IN"/>
               </w:rPr>
-              <w:lastRenderedPageBreak/>
               <w:t>¥txZ</w:t>
             </w:r>
             <w:r>
@@ -6072,7 +7144,6 @@
                 <w:highlight w:val="green"/>
                 <w:lang w:val="en-IN" w:eastAsia="en-IN" w:bidi="ml-IN"/>
               </w:rPr>
-              <w:lastRenderedPageBreak/>
               <w:t>B</w:t>
             </w:r>
             <w:r>
@@ -6128,7 +7199,6 @@
                 <w:szCs w:val="40"/>
                 <w:lang w:val="en-IN" w:eastAsia="en-IN" w:bidi="ml-IN"/>
               </w:rPr>
-              <w:lastRenderedPageBreak/>
               <w:t>¥txZ</w:t>
             </w:r>
             <w:r>
@@ -6194,7 +7264,6 @@
                 <w:sz w:val="28"/>
                 <w:szCs w:val="28"/>
               </w:rPr>
-              <w:lastRenderedPageBreak/>
               <w:t>TB 3.6.12.1</w:t>
             </w:r>
           </w:p>
@@ -6532,6 +7601,7 @@
         </w:rPr>
         <w:t xml:space="preserve"> </w:t>
       </w:r>
+      <w:proofErr w:type="gramStart"/>
       <w:r>
         <w:rPr>
           <w:b/>
@@ -6552,6 +7622,7 @@
         </w:rPr>
         <w:t xml:space="preserve">  Book</w:t>
       </w:r>
+      <w:proofErr w:type="gramEnd"/>
       <w:r>
         <w:rPr>
           <w:b/>
@@ -6758,6 +7829,7 @@
                 <w:sz w:val="32"/>
                 <w:szCs w:val="32"/>
               </w:rPr>
+              <w:lastRenderedPageBreak/>
               <w:t>Section, Paragraph</w:t>
             </w:r>
           </w:p>
@@ -6926,6 +7998,8 @@
       <w:headerReference w:type="default" r:id="rId8"/>
       <w:footerReference w:type="even" r:id="rId9"/>
       <w:footerReference w:type="default" r:id="rId10"/>
+      <w:headerReference w:type="first" r:id="rId11"/>
+      <w:footerReference w:type="first" r:id="rId12"/>
       <w:pgSz w:w="15840" w:h="12240" w:orient="landscape"/>
       <w:pgMar w:top="900" w:right="1440" w:bottom="1440" w:left="1440" w:header="720" w:footer="720" w:gutter="0"/>
       <w:cols w:space="720"/>
@@ -6967,6 +8041,7 @@
       <w:pBdr>
         <w:top w:val="single" w:sz="4" w:space="1" w:color="auto"/>
       </w:pBdr>
+      <w:jc w:val="right"/>
       <w:rPr>
         <w:b/>
         <w:bCs/>
@@ -7119,6 +8194,7 @@
       <w:pBdr>
         <w:top w:val="single" w:sz="4" w:space="1" w:color="auto"/>
       </w:pBdr>
+      <w:jc w:val="right"/>
       <w:rPr>
         <w:b/>
         <w:bCs/>
@@ -7307,6 +8383,16 @@
 </w:ftr>
 </file>
 
+<file path=word/footer3.xml><?xml version="1.0" encoding="utf-8"?>
+<w:ftr xmlns:wpc="http://schemas.microsoft.com/office/word/2010/wordprocessingCanvas" xmlns:cx="http://schemas.microsoft.com/office/drawing/2014/chartex" xmlns:cx1="http://schemas.microsoft.com/office/drawing/2015/9/8/chartex" xmlns:cx2="http://schemas.microsoft.com/office/drawing/2015/10/21/chartex" xmlns:cx3="http://schemas.microsoft.com/office/drawing/2016/5/9/chartex" xmlns:cx4="http://schemas.microsoft.com/office/drawing/2016/5/10/chartex" xmlns:cx5="http://schemas.microsoft.com/office/drawing/2016/5/11/chartex" xmlns:cx6="http://schemas.microsoft.com/office/drawing/2016/5/12/chartex" xmlns:cx7="http://schemas.microsoft.com/office/drawing/2016/5/13/chartex" xmlns:cx8="http://schemas.microsoft.com/office/drawing/2016/5/14/chartex" xmlns:mc="http://schemas.openxmlformats.org/markup-compatibility/2006" xmlns:aink="http://schemas.microsoft.com/office/drawing/2016/ink" xmlns:am3d="http://schemas.microsoft.com/office/drawing/2017/model3d" xmlns:o="urn:schemas-microsoft-com:office:office" xmlns:oel="http://schemas.microsoft.com/office/2019/extlst" xmlns:r="http://schemas.openxmlformats.org/officeDocument/2006/relationships" xmlns:m="http://schemas.openxmlformats.org/officeDocument/2006/math" xmlns:v="urn:schemas-microsoft-com:vml" xmlns:wp14="http://schemas.microsoft.com/office/word/2010/wordprocessingDrawing" xmlns:wp="http://schemas.openxmlformats.org/drawingml/2006/wordprocessingDrawing" xmlns:w10="urn:schemas-microsoft-com:office:word" xmlns:w="http://schemas.openxmlformats.org/wordprocessingml/2006/main" xmlns:w14="http://schemas.microsoft.com/office/word/2010/wordml" xmlns:w15="http://schemas.microsoft.com/office/word/2012/wordml" xmlns:w16cex="http://schemas.microsoft.com/office/word/2018/wordml/cex" xmlns:w16cid="http://schemas.microsoft.com/office/word/2016/wordml/cid" xmlns:w16="http://schemas.microsoft.com/office/word/2018/wordml" xmlns:w16du="http://schemas.microsoft.com/office/word/2023/wordml/word16du" xmlns:w16sdtdh="http://schemas.microsoft.com/office/word/2020/wordml/sdtdatahash" xmlns:w16se="http://schemas.microsoft.com/office/word/2015/wordml/symex" xmlns:wpg="http://schemas.microsoft.com/office/word/2010/wordprocessingGroup" xmlns:wpi="http://schemas.microsoft.com/office/word/2010/wordprocessingInk" xmlns:wne="http://schemas.microsoft.com/office/word/2006/wordml" xmlns:wps="http://schemas.microsoft.com/office/word/2010/wordprocessingShape" mc:Ignorable="w14 w15 w16se w16cid w16 w16cex w16sdtdh w16du wp14">
+  <w:p>
+    <w:pPr>
+      <w:pStyle w:val="Footer"/>
+    </w:pPr>
+  </w:p>
+</w:ftr>
+</file>
+
 <file path=word/footnotes.xml><?xml version="1.0" encoding="utf-8"?>
 <w:footnotes xmlns:wpc="http://schemas.microsoft.com/office/word/2010/wordprocessingCanvas" xmlns:cx="http://schemas.microsoft.com/office/drawing/2014/chartex" xmlns:cx1="http://schemas.microsoft.com/office/drawing/2015/9/8/chartex" xmlns:cx2="http://schemas.microsoft.com/office/drawing/2015/10/21/chartex" xmlns:cx3="http://schemas.microsoft.com/office/drawing/2016/5/9/chartex" xmlns:cx4="http://schemas.microsoft.com/office/drawing/2016/5/10/chartex" xmlns:cx5="http://schemas.microsoft.com/office/drawing/2016/5/11/chartex" xmlns:cx6="http://schemas.microsoft.com/office/drawing/2016/5/12/chartex" xmlns:cx7="http://schemas.microsoft.com/office/drawing/2016/5/13/chartex" xmlns:cx8="http://schemas.microsoft.com/office/drawing/2016/5/14/chartex" xmlns:mc="http://schemas.openxmlformats.org/markup-compatibility/2006" xmlns:aink="http://schemas.microsoft.com/office/drawing/2016/ink" xmlns:am3d="http://schemas.microsoft.com/office/drawing/2017/model3d" xmlns:o="urn:schemas-microsoft-com:office:office" xmlns:oel="http://schemas.microsoft.com/office/2019/extlst" xmlns:r="http://schemas.openxmlformats.org/officeDocument/2006/relationships" xmlns:m="http://schemas.openxmlformats.org/officeDocument/2006/math" xmlns:v="urn:schemas-microsoft-com:vml" xmlns:wp14="http://schemas.microsoft.com/office/word/2010/wordprocessingDrawing" xmlns:wp="http://schemas.openxmlformats.org/drawingml/2006/wordprocessingDrawing" xmlns:w10="urn:schemas-microsoft-com:office:word" xmlns:w="http://schemas.openxmlformats.org/wordprocessingml/2006/main" xmlns:w14="http://schemas.microsoft.com/office/word/2010/wordml" xmlns:w15="http://schemas.microsoft.com/office/word/2012/wordml" xmlns:w16cex="http://schemas.microsoft.com/office/word/2018/wordml/cex" xmlns:w16cid="http://schemas.microsoft.com/office/word/2016/wordml/cid" xmlns:w16="http://schemas.microsoft.com/office/word/2018/wordml" xmlns:w16du="http://schemas.microsoft.com/office/word/2023/wordml/word16du" xmlns:w16sdtdh="http://schemas.microsoft.com/office/word/2020/wordml/sdtdatahash" xmlns:w16se="http://schemas.microsoft.com/office/word/2015/wordml/symex" xmlns:wpg="http://schemas.microsoft.com/office/word/2010/wordprocessingGroup" xmlns:wpi="http://schemas.microsoft.com/office/word/2010/wordprocessingInk" xmlns:wne="http://schemas.microsoft.com/office/word/2006/wordml" xmlns:wps="http://schemas.microsoft.com/office/word/2010/wordprocessingShape" mc:Ignorable="w14 w15 w16se w16cid w16 w16cex w16sdtdh w16du wp14">
   <w:footnote w:type="separator" w:id="-1">
@@ -7353,6 +8439,16 @@
       <w:pBdr>
         <w:bottom w:val="single" w:sz="4" w:space="1" w:color="auto"/>
       </w:pBdr>
+    </w:pPr>
+  </w:p>
+</w:hdr>
+</file>
+
+<file path=word/header3.xml><?xml version="1.0" encoding="utf-8"?>
+<w:hdr xmlns:wpc="http://schemas.microsoft.com/office/word/2010/wordprocessingCanvas" xmlns:cx="http://schemas.microsoft.com/office/drawing/2014/chartex" xmlns:cx1="http://schemas.microsoft.com/office/drawing/2015/9/8/chartex" xmlns:cx2="http://schemas.microsoft.com/office/drawing/2015/10/21/chartex" xmlns:cx3="http://schemas.microsoft.com/office/drawing/2016/5/9/chartex" xmlns:cx4="http://schemas.microsoft.com/office/drawing/2016/5/10/chartex" xmlns:cx5="http://schemas.microsoft.com/office/drawing/2016/5/11/chartex" xmlns:cx6="http://schemas.microsoft.com/office/drawing/2016/5/12/chartex" xmlns:cx7="http://schemas.microsoft.com/office/drawing/2016/5/13/chartex" xmlns:cx8="http://schemas.microsoft.com/office/drawing/2016/5/14/chartex" xmlns:mc="http://schemas.openxmlformats.org/markup-compatibility/2006" xmlns:aink="http://schemas.microsoft.com/office/drawing/2016/ink" xmlns:am3d="http://schemas.microsoft.com/office/drawing/2017/model3d" xmlns:o="urn:schemas-microsoft-com:office:office" xmlns:oel="http://schemas.microsoft.com/office/2019/extlst" xmlns:r="http://schemas.openxmlformats.org/officeDocument/2006/relationships" xmlns:m="http://schemas.openxmlformats.org/officeDocument/2006/math" xmlns:v="urn:schemas-microsoft-com:vml" xmlns:wp14="http://schemas.microsoft.com/office/word/2010/wordprocessingDrawing" xmlns:wp="http://schemas.openxmlformats.org/drawingml/2006/wordprocessingDrawing" xmlns:w10="urn:schemas-microsoft-com:office:word" xmlns:w="http://schemas.openxmlformats.org/wordprocessingml/2006/main" xmlns:w14="http://schemas.microsoft.com/office/word/2010/wordml" xmlns:w15="http://schemas.microsoft.com/office/word/2012/wordml" xmlns:w16cex="http://schemas.microsoft.com/office/word/2018/wordml/cex" xmlns:w16cid="http://schemas.microsoft.com/office/word/2016/wordml/cid" xmlns:w16="http://schemas.microsoft.com/office/word/2018/wordml" xmlns:w16du="http://schemas.microsoft.com/office/word/2023/wordml/word16du" xmlns:w16sdtdh="http://schemas.microsoft.com/office/word/2020/wordml/sdtdatahash" xmlns:w16se="http://schemas.microsoft.com/office/word/2015/wordml/symex" xmlns:wpg="http://schemas.microsoft.com/office/word/2010/wordprocessingGroup" xmlns:wpi="http://schemas.microsoft.com/office/word/2010/wordprocessingInk" xmlns:wne="http://schemas.microsoft.com/office/word/2006/wordml" xmlns:wps="http://schemas.microsoft.com/office/word/2010/wordprocessingShape" mc:Ignorable="w14 w15 w16se w16cid w16 w16cex w16sdtdh w16du wp14">
+  <w:p>
+    <w:pPr>
+      <w:pStyle w:val="Header"/>
     </w:pPr>
   </w:p>
 </w:hdr>

</xml_diff>

<commit_message>
nmv 31 08 2024
</commit_message>
<xml_diff>
--- a/brAhmaNa/TB 3.1-3.6 Malayalam Corrections.docx
+++ b/brAhmaNa/TB 3.1-3.6 Malayalam Corrections.docx
@@ -22,29 +22,7 @@
           <w:szCs w:val="32"/>
           <w:u w:val="single"/>
         </w:rPr>
-        <w:t xml:space="preserve">TaittirIya BrAhmaNam TB 3.1 – </w:t>
-      </w:r>
-      <w:proofErr w:type="gramStart"/>
-      <w:r>
-        <w:rPr>
-          <w:b/>
-          <w:bCs/>
-          <w:sz w:val="28"/>
-          <w:szCs w:val="32"/>
-          <w:u w:val="single"/>
-        </w:rPr>
-        <w:t>3.6  Book</w:t>
-      </w:r>
-      <w:proofErr w:type="gramEnd"/>
-      <w:r>
-        <w:rPr>
-          <w:b/>
-          <w:bCs/>
-          <w:sz w:val="28"/>
-          <w:szCs w:val="32"/>
-          <w:u w:val="single"/>
-        </w:rPr>
-        <w:t xml:space="preserve"> </w:t>
+        <w:t xml:space="preserve">TaittirIya BrAhmaNam TB 3.1 – 3.6  Book </w:t>
       </w:r>
       <w:r>
         <w:rPr>
@@ -1554,45 +1532,27 @@
                 <w:szCs w:val="28"/>
                 <w:lang w:val="it-IT"/>
               </w:rPr>
-              <w:t>TB 3.2.1.</w:t>
-            </w:r>
-            <w:r>
-              <w:rPr>
-                <w:b/>
-                <w:sz w:val="28"/>
-                <w:szCs w:val="28"/>
-                <w:lang w:val="it-IT"/>
-              </w:rPr>
-              <w:t>5</w:t>
-            </w:r>
-          </w:p>
-          <w:p>
-            <w:pPr>
-              <w:spacing w:before="0" w:line="240" w:lineRule="auto"/>
-              <w:rPr>
-                <w:b/>
-                <w:sz w:val="28"/>
-                <w:szCs w:val="28"/>
-                <w:lang w:val="it-IT"/>
-              </w:rPr>
-            </w:pPr>
-            <w:r>
-              <w:rPr>
-                <w:b/>
-                <w:sz w:val="28"/>
-                <w:szCs w:val="28"/>
-                <w:lang w:val="it-IT"/>
-              </w:rPr>
-              <w:t xml:space="preserve">Statement No. </w:t>
-            </w:r>
-            <w:r>
-              <w:rPr>
-                <w:b/>
-                <w:sz w:val="28"/>
-                <w:szCs w:val="28"/>
-                <w:lang w:val="it-IT"/>
-              </w:rPr>
-              <w:t>2</w:t>
+              <w:t>TB 3.2.1.5</w:t>
+            </w:r>
+          </w:p>
+          <w:p>
+            <w:pPr>
+              <w:spacing w:before="0" w:line="240" w:lineRule="auto"/>
+              <w:rPr>
+                <w:b/>
+                <w:sz w:val="28"/>
+                <w:szCs w:val="28"/>
+                <w:lang w:val="it-IT"/>
+              </w:rPr>
+            </w:pPr>
+            <w:r>
+              <w:rPr>
+                <w:b/>
+                <w:sz w:val="28"/>
+                <w:szCs w:val="28"/>
+                <w:lang w:val="it-IT"/>
+              </w:rPr>
+              <w:t>Statement No. 2</w:t>
             </w:r>
           </w:p>
           <w:p>
@@ -1613,16 +1573,7 @@
                 <w:szCs w:val="28"/>
                 <w:lang w:val="it-IT"/>
               </w:rPr>
-              <w:t xml:space="preserve">Dasini No. - </w:t>
-            </w:r>
-            <w:r>
-              <w:rPr>
-                <w:b/>
-                <w:sz w:val="28"/>
-                <w:szCs w:val="28"/>
-                <w:lang w:val="it-IT"/>
-              </w:rPr>
-              <w:t>5</w:t>
+              <w:t>Dasini No. - 5</w:t>
             </w:r>
           </w:p>
         </w:tc>
@@ -1897,6 +1848,310 @@
                 <w:lang w:val="it-IT" w:eastAsia="en-IN" w:bidi="ml-IN"/>
               </w:rPr>
               <w:t>||</w:t>
+            </w:r>
+          </w:p>
+        </w:tc>
+      </w:tr>
+      <w:tr>
+        <w:trPr>
+          <w:trHeight w:val="981"/>
+        </w:trPr>
+        <w:tc>
+          <w:tcPr>
+            <w:tcW w:w="3168" w:type="dxa"/>
+          </w:tcPr>
+          <w:p>
+            <w:pPr>
+              <w:spacing w:before="0" w:line="240" w:lineRule="auto"/>
+              <w:rPr>
+                <w:b/>
+                <w:sz w:val="28"/>
+                <w:szCs w:val="28"/>
+                <w:lang w:val="it-IT"/>
+              </w:rPr>
+            </w:pPr>
+            <w:r>
+              <w:rPr>
+                <w:b/>
+                <w:sz w:val="28"/>
+                <w:szCs w:val="28"/>
+                <w:lang w:val="it-IT"/>
+              </w:rPr>
+              <w:lastRenderedPageBreak/>
+              <w:t>TB 3.</w:t>
+            </w:r>
+            <w:r>
+              <w:rPr>
+                <w:b/>
+                <w:sz w:val="28"/>
+                <w:szCs w:val="28"/>
+                <w:lang w:val="it-IT"/>
+              </w:rPr>
+              <w:t>2.</w:t>
+            </w:r>
+            <w:r>
+              <w:rPr>
+                <w:b/>
+                <w:sz w:val="28"/>
+                <w:szCs w:val="28"/>
+                <w:lang w:val="it-IT"/>
+              </w:rPr>
+              <w:t>5</w:t>
+            </w:r>
+            <w:r>
+              <w:rPr>
+                <w:b/>
+                <w:sz w:val="28"/>
+                <w:szCs w:val="28"/>
+                <w:lang w:val="it-IT"/>
+              </w:rPr>
+              <w:t>.</w:t>
+            </w:r>
+            <w:r>
+              <w:rPr>
+                <w:b/>
+                <w:sz w:val="28"/>
+                <w:szCs w:val="28"/>
+                <w:lang w:val="it-IT"/>
+              </w:rPr>
+              <w:t>3</w:t>
+            </w:r>
+          </w:p>
+          <w:p>
+            <w:pPr>
+              <w:spacing w:before="0" w:line="240" w:lineRule="auto"/>
+              <w:rPr>
+                <w:b/>
+                <w:sz w:val="28"/>
+                <w:szCs w:val="28"/>
+                <w:lang w:val="it-IT"/>
+              </w:rPr>
+            </w:pPr>
+            <w:r>
+              <w:rPr>
+                <w:b/>
+                <w:sz w:val="28"/>
+                <w:szCs w:val="28"/>
+                <w:lang w:val="it-IT"/>
+              </w:rPr>
+              <w:t>Statement</w:t>
+            </w:r>
+            <w:r>
+              <w:rPr>
+                <w:b/>
+                <w:sz w:val="28"/>
+                <w:szCs w:val="28"/>
+                <w:lang w:val="it-IT"/>
+              </w:rPr>
+              <w:t xml:space="preserve"> No. </w:t>
+            </w:r>
+            <w:r>
+              <w:rPr>
+                <w:b/>
+                <w:sz w:val="28"/>
+                <w:szCs w:val="28"/>
+                <w:lang w:val="it-IT"/>
+              </w:rPr>
+              <w:t>9</w:t>
+            </w:r>
+          </w:p>
+          <w:p>
+            <w:pPr>
+              <w:spacing w:before="0" w:line="240" w:lineRule="auto"/>
+              <w:rPr>
+                <w:b/>
+                <w:sz w:val="28"/>
+                <w:szCs w:val="28"/>
+                <w:lang w:val="it-IT"/>
+              </w:rPr>
+            </w:pPr>
+            <w:r>
+              <w:rPr>
+                <w:b/>
+                <w:sz w:val="28"/>
+                <w:szCs w:val="28"/>
+                <w:lang w:val="it-IT"/>
+              </w:rPr>
+              <w:t xml:space="preserve">Dasini No. - </w:t>
+            </w:r>
+            <w:r>
+              <w:rPr>
+                <w:b/>
+                <w:sz w:val="28"/>
+                <w:szCs w:val="28"/>
+                <w:lang w:val="it-IT"/>
+              </w:rPr>
+              <w:t>37</w:t>
+            </w:r>
+          </w:p>
+        </w:tc>
+        <w:tc>
+          <w:tcPr>
+            <w:tcW w:w="5103" w:type="dxa"/>
+          </w:tcPr>
+          <w:p>
+            <w:pPr>
+              <w:widowControl w:val="0"/>
+              <w:autoSpaceDE w:val="0"/>
+              <w:autoSpaceDN w:val="0"/>
+              <w:adjustRightInd w:val="0"/>
+              <w:spacing w:before="0" w:line="240" w:lineRule="auto"/>
+              <w:ind w:left="-79" w:right="437"/>
+              <w:rPr>
+                <w:rFonts w:ascii="BRH Malayalam Extra" w:hAnsi="BRH Malayalam Extra" w:cs="BRH Malayalam Extra"/>
+                <w:sz w:val="40"/>
+                <w:szCs w:val="40"/>
+                <w:lang w:val="it-IT"/>
+              </w:rPr>
+            </w:pPr>
+            <w:r>
+              <w:rPr>
+                <w:rFonts w:ascii="BRH Malayalam Extra" w:hAnsi="BRH Malayalam Extra" w:cs="BRH Malayalam Extra"/>
+                <w:sz w:val="40"/>
+                <w:szCs w:val="40"/>
+                <w:lang w:val="it-IT"/>
+              </w:rPr>
+              <w:t>A</w:t>
+            </w:r>
+            <w:r>
+              <w:rPr>
+                <w:rFonts w:ascii="BRH Malayalam Extra" w:hAnsi="BRH Malayalam Extra" w:cs="BRH Malayalam Extra"/>
+                <w:sz w:val="40"/>
+                <w:szCs w:val="40"/>
+                <w:highlight w:val="yellow"/>
+                <w:lang w:val="it-IT"/>
+              </w:rPr>
+              <w:t>¥</w:t>
+            </w:r>
+            <w:r>
+              <w:rPr>
+                <w:rFonts w:ascii="BRH Malayalam Extra" w:hAnsi="BRH Malayalam Extra" w:cs="BRH Malayalam Extra"/>
+                <w:sz w:val="40"/>
+                <w:szCs w:val="40"/>
+                <w:lang w:val="it-IT"/>
+              </w:rPr>
+              <w:t>öM— G</w:t>
+            </w:r>
+            <w:r>
+              <w:rPr>
+                <w:rFonts w:ascii="BRH Malayalam Extra" w:hAnsi="BRH Malayalam Extra" w:cs="BRH Malayalam Extra"/>
+                <w:sz w:val="32"/>
+                <w:szCs w:val="40"/>
+                <w:lang w:val="it-IT"/>
+              </w:rPr>
+              <w:t>–</w:t>
+            </w:r>
+            <w:r>
+              <w:rPr>
+                <w:rFonts w:ascii="BRH Malayalam Extra" w:hAnsi="BRH Malayalam Extra" w:cs="BRH Malayalam Extra"/>
+                <w:sz w:val="40"/>
+                <w:szCs w:val="40"/>
+                <w:lang w:val="it-IT"/>
+              </w:rPr>
+              <w:t>p j</w:t>
+            </w:r>
+            <w:r>
+              <w:rPr>
+                <w:rFonts w:ascii="BRH Malayalam Extra" w:hAnsi="BRH Malayalam Extra" w:cs="BRH Malayalam Extra"/>
+                <w:sz w:val="32"/>
+                <w:szCs w:val="40"/>
+                <w:lang w:val="it-IT"/>
+              </w:rPr>
+              <w:t>–</w:t>
+            </w:r>
+            <w:r>
+              <w:rPr>
+                <w:rFonts w:ascii="BRH Malayalam Extra" w:hAnsi="BRH Malayalam Extra" w:cs="BRH Malayalam Extra"/>
+                <w:sz w:val="40"/>
+                <w:szCs w:val="40"/>
+                <w:lang w:val="it-IT"/>
+              </w:rPr>
+              <w:t>¹I</w:t>
+            </w:r>
+          </w:p>
+        </w:tc>
+        <w:tc>
+          <w:tcPr>
+            <w:tcW w:w="5245" w:type="dxa"/>
+          </w:tcPr>
+          <w:p>
+            <w:pPr>
+              <w:widowControl w:val="0"/>
+              <w:autoSpaceDE w:val="0"/>
+              <w:autoSpaceDN w:val="0"/>
+              <w:adjustRightInd w:val="0"/>
+              <w:spacing w:before="0" w:line="240" w:lineRule="auto"/>
+              <w:ind w:left="-79" w:right="437"/>
+              <w:rPr>
+                <w:rFonts w:ascii="BRH Malayalam Extra" w:hAnsi="BRH Malayalam Extra" w:cs="BRH Malayalam Extra"/>
+                <w:sz w:val="40"/>
+                <w:szCs w:val="40"/>
+                <w:lang w:val="it-IT"/>
+              </w:rPr>
+            </w:pPr>
+            <w:r>
+              <w:rPr>
+                <w:rFonts w:ascii="BRH Malayalam Extra" w:hAnsi="BRH Malayalam Extra" w:cs="BRH Malayalam Extra"/>
+                <w:sz w:val="40"/>
+                <w:szCs w:val="40"/>
+                <w:lang w:val="it-IT"/>
+              </w:rPr>
+              <w:t>A</w:t>
+            </w:r>
+            <w:r>
+              <w:rPr>
+                <w:rFonts w:ascii="BRH Malayalam Extra" w:hAnsi="BRH Malayalam Extra" w:cs="BRH Malayalam Extra"/>
+                <w:sz w:val="40"/>
+                <w:szCs w:val="40"/>
+                <w:highlight w:val="green"/>
+                <w:lang w:val="it-IT"/>
+              </w:rPr>
+              <w:t>öM</w:t>
+            </w:r>
+            <w:r>
+              <w:rPr>
+                <w:rFonts w:ascii="BRH Malayalam Extra" w:hAnsi="BRH Malayalam Extra" w:cs="BRH Malayalam Extra"/>
+                <w:sz w:val="40"/>
+                <w:szCs w:val="40"/>
+                <w:lang w:val="it-IT"/>
+              </w:rPr>
+              <w:t>— G</w:t>
+            </w:r>
+            <w:r>
+              <w:rPr>
+                <w:rFonts w:ascii="BRH Malayalam Extra" w:hAnsi="BRH Malayalam Extra" w:cs="BRH Malayalam Extra"/>
+                <w:sz w:val="32"/>
+                <w:szCs w:val="40"/>
+                <w:lang w:val="it-IT"/>
+              </w:rPr>
+              <w:t>–</w:t>
+            </w:r>
+            <w:r>
+              <w:rPr>
+                <w:rFonts w:ascii="BRH Malayalam Extra" w:hAnsi="BRH Malayalam Extra" w:cs="BRH Malayalam Extra"/>
+                <w:sz w:val="40"/>
+                <w:szCs w:val="40"/>
+                <w:lang w:val="it-IT"/>
+              </w:rPr>
+              <w:t>p j</w:t>
+            </w:r>
+            <w:r>
+              <w:rPr>
+                <w:rFonts w:ascii="BRH Malayalam Extra" w:hAnsi="BRH Malayalam Extra" w:cs="BRH Malayalam Extra"/>
+                <w:sz w:val="32"/>
+                <w:szCs w:val="40"/>
+                <w:lang w:val="it-IT"/>
+              </w:rPr>
+              <w:t>–</w:t>
+            </w:r>
+            <w:r>
+              <w:rPr>
+                <w:rFonts w:ascii="BRH Malayalam Extra" w:hAnsi="BRH Malayalam Extra" w:cs="BRH Malayalam Extra"/>
+                <w:sz w:val="40"/>
+                <w:szCs w:val="40"/>
+                <w:lang w:val="it-IT"/>
+              </w:rPr>
+              <w:t>¹I</w:t>
             </w:r>
           </w:p>
         </w:tc>
@@ -1928,7 +2183,6 @@
                 <w:szCs w:val="28"/>
                 <w:lang w:val="it-IT"/>
               </w:rPr>
-              <w:lastRenderedPageBreak/>
               <w:t>TB 3.</w:t>
             </w:r>
             <w:r>
@@ -2254,92 +2508,47 @@
                 <w:szCs w:val="28"/>
                 <w:lang w:val="it-IT"/>
               </w:rPr>
-              <w:t>TB 3.2.</w:t>
-            </w:r>
-            <w:r>
-              <w:rPr>
-                <w:b/>
-                <w:sz w:val="28"/>
-                <w:szCs w:val="28"/>
-                <w:lang w:val="it-IT"/>
-              </w:rPr>
-              <w:t>9</w:t>
-            </w:r>
-            <w:r>
-              <w:rPr>
-                <w:b/>
-                <w:sz w:val="28"/>
-                <w:szCs w:val="28"/>
-                <w:lang w:val="it-IT"/>
-              </w:rPr>
-              <w:t>.</w:t>
-            </w:r>
-            <w:r>
-              <w:rPr>
-                <w:b/>
-                <w:sz w:val="28"/>
-                <w:szCs w:val="28"/>
-                <w:lang w:val="it-IT"/>
-              </w:rPr>
-              <w:t>11</w:t>
-            </w:r>
-          </w:p>
-          <w:p>
-            <w:pPr>
-              <w:spacing w:before="0" w:line="240" w:lineRule="auto"/>
-              <w:rPr>
-                <w:b/>
-                <w:sz w:val="28"/>
-                <w:szCs w:val="28"/>
-                <w:lang w:val="it-IT"/>
-              </w:rPr>
-            </w:pPr>
-            <w:r>
-              <w:rPr>
-                <w:b/>
-                <w:sz w:val="28"/>
-                <w:szCs w:val="28"/>
-                <w:lang w:val="it-IT"/>
-              </w:rPr>
-              <w:t xml:space="preserve">Statement No. </w:t>
-            </w:r>
-            <w:r>
-              <w:rPr>
-                <w:b/>
-                <w:sz w:val="28"/>
-                <w:szCs w:val="28"/>
-                <w:lang w:val="it-IT"/>
-              </w:rPr>
-              <w:t>5</w:t>
-            </w:r>
-          </w:p>
-          <w:p>
-            <w:pPr>
-              <w:spacing w:before="0" w:line="240" w:lineRule="auto"/>
-              <w:rPr>
-                <w:b/>
-                <w:sz w:val="28"/>
-                <w:szCs w:val="28"/>
-                <w:lang w:val="it-IT"/>
-              </w:rPr>
-            </w:pPr>
-            <w:r>
-              <w:rPr>
-                <w:b/>
-                <w:sz w:val="28"/>
-                <w:szCs w:val="28"/>
-                <w:lang w:val="it-IT"/>
-              </w:rPr>
-              <w:t xml:space="preserve">Dasini No. - </w:t>
-            </w:r>
-            <w:r>
-              <w:rPr>
-                <w:b/>
-                <w:sz w:val="28"/>
-                <w:szCs w:val="28"/>
-                <w:lang w:val="it-IT"/>
-              </w:rPr>
-              <w:t>78</w:t>
+              <w:t>TB 3.2.9.11</w:t>
+            </w:r>
+          </w:p>
+          <w:p>
+            <w:pPr>
+              <w:spacing w:before="0" w:line="240" w:lineRule="auto"/>
+              <w:rPr>
+                <w:b/>
+                <w:sz w:val="28"/>
+                <w:szCs w:val="28"/>
+                <w:lang w:val="it-IT"/>
+              </w:rPr>
+            </w:pPr>
+            <w:r>
+              <w:rPr>
+                <w:b/>
+                <w:sz w:val="28"/>
+                <w:szCs w:val="28"/>
+                <w:lang w:val="it-IT"/>
+              </w:rPr>
+              <w:t>Statement No. 5</w:t>
+            </w:r>
+          </w:p>
+          <w:p>
+            <w:pPr>
+              <w:spacing w:before="0" w:line="240" w:lineRule="auto"/>
+              <w:rPr>
+                <w:b/>
+                <w:sz w:val="28"/>
+                <w:szCs w:val="28"/>
+                <w:lang w:val="it-IT"/>
+              </w:rPr>
+            </w:pPr>
+            <w:r>
+              <w:rPr>
+                <w:b/>
+                <w:sz w:val="28"/>
+                <w:szCs w:val="28"/>
+                <w:lang w:val="it-IT"/>
+              </w:rPr>
+              <w:t>Dasini No. - 78</w:t>
             </w:r>
           </w:p>
         </w:tc>
@@ -3927,7 +4136,6 @@
           <w:szCs w:val="32"/>
           <w:u w:val="single"/>
         </w:rPr>
-        <w:lastRenderedPageBreak/>
         <w:t xml:space="preserve">TaittirIya BrAhmaNam TB </w:t>
       </w:r>
       <w:r>
@@ -3950,7 +4158,6 @@
         </w:rPr>
         <w:t xml:space="preserve"> </w:t>
       </w:r>
-      <w:proofErr w:type="gramStart"/>
       <w:r>
         <w:rPr>
           <w:b/>
@@ -3971,7 +4178,6 @@
         </w:rPr>
         <w:t xml:space="preserve">  Book</w:t>
       </w:r>
-      <w:proofErr w:type="gramEnd"/>
       <w:r>
         <w:rPr>
           <w:b/>
@@ -5852,6 +6058,7 @@
                 <w:sz w:val="28"/>
                 <w:szCs w:val="28"/>
               </w:rPr>
+              <w:lastRenderedPageBreak/>
               <w:t>TB 3.1.6.1</w:t>
             </w:r>
           </w:p>
@@ -6156,7 +6363,6 @@
                 <w:sz w:val="28"/>
                 <w:szCs w:val="28"/>
               </w:rPr>
-              <w:lastRenderedPageBreak/>
               <w:t>TB 3.2.5.3</w:t>
             </w:r>
           </w:p>
@@ -8165,7 +8371,6 @@
                 <w:sz w:val="28"/>
                 <w:szCs w:val="28"/>
               </w:rPr>
-              <w:lastRenderedPageBreak/>
               <w:t>TB 3.3.7.3</w:t>
             </w:r>
           </w:p>
@@ -8264,7 +8469,6 @@
                 <w:sz w:val="40"/>
                 <w:szCs w:val="40"/>
               </w:rPr>
-              <w:lastRenderedPageBreak/>
               <w:t>A</w:t>
             </w:r>
             <w:r>
@@ -8401,7 +8605,6 @@
                 <w:sz w:val="40"/>
                 <w:szCs w:val="40"/>
               </w:rPr>
-              <w:lastRenderedPageBreak/>
               <w:t>A</w:t>
             </w:r>
             <w:r>
@@ -8565,7 +8768,6 @@
                 <w:sz w:val="28"/>
                 <w:szCs w:val="28"/>
               </w:rPr>
-              <w:lastRenderedPageBreak/>
               <w:t>TB 3.6.2.2</w:t>
             </w:r>
           </w:p>
@@ -9233,7 +9435,6 @@
         </w:rPr>
         <w:t xml:space="preserve"> </w:t>
       </w:r>
-      <w:proofErr w:type="gramStart"/>
       <w:r>
         <w:rPr>
           <w:b/>
@@ -9254,7 +9455,6 @@
         </w:rPr>
         <w:t xml:space="preserve">  Book</w:t>
       </w:r>
-      <w:proofErr w:type="gramEnd"/>
       <w:r>
         <w:rPr>
           <w:b/>

</xml_diff>

<commit_message>
nmv 08 09 2024
</commit_message>
<xml_diff>
--- a/brAhmaNa/TB 3.1-3.6 Malayalam Corrections.docx
+++ b/brAhmaNa/TB 3.1-3.6 Malayalam Corrections.docx
@@ -22,7 +22,29 @@
           <w:szCs w:val="32"/>
           <w:u w:val="single"/>
         </w:rPr>
-        <w:t xml:space="preserve">TaittirIya BrAhmaNam TB 3.1 – 3.6  Book </w:t>
+        <w:t xml:space="preserve">TaittirIya BrAhmaNam TB 3.1 – </w:t>
+      </w:r>
+      <w:proofErr w:type="gramStart"/>
+      <w:r>
+        <w:rPr>
+          <w:b/>
+          <w:bCs/>
+          <w:sz w:val="28"/>
+          <w:szCs w:val="32"/>
+          <w:u w:val="single"/>
+        </w:rPr>
+        <w:t>3.6  Book</w:t>
+      </w:r>
+      <w:proofErr w:type="gramEnd"/>
+      <w:r>
+        <w:rPr>
+          <w:b/>
+          <w:bCs/>
+          <w:sz w:val="28"/>
+          <w:szCs w:val="32"/>
+          <w:u w:val="single"/>
+        </w:rPr>
+        <w:t xml:space="preserve"> </w:t>
       </w:r>
       <w:r>
         <w:rPr>
@@ -246,25 +268,16 @@
                 <w:szCs w:val="28"/>
                 <w:lang w:val="it-IT"/>
               </w:rPr>
-              <w:t>.1</w:t>
-            </w:r>
-            <w:r>
-              <w:rPr>
-                <w:b/>
-                <w:sz w:val="28"/>
-                <w:szCs w:val="28"/>
-                <w:lang w:val="it-IT"/>
-              </w:rPr>
-              <w:t>.1</w:t>
-            </w:r>
-            <w:r>
-              <w:rPr>
-                <w:b/>
-                <w:sz w:val="28"/>
-                <w:szCs w:val="28"/>
-                <w:lang w:val="it-IT"/>
-              </w:rPr>
-              <w:t>1</w:t>
+              <w:t>.</w:t>
+            </w:r>
+            <w:r>
+              <w:rPr>
+                <w:b/>
+                <w:sz w:val="28"/>
+                <w:szCs w:val="28"/>
+                <w:lang w:val="it-IT"/>
+              </w:rPr>
+              <w:t>3.2</w:t>
             </w:r>
           </w:p>
           <w:p>
@@ -302,36 +315,36 @@
                 <w:szCs w:val="28"/>
                 <w:lang w:val="it-IT"/>
               </w:rPr>
-              <w:t>1</w:t>
-            </w:r>
-          </w:p>
-          <w:p>
-            <w:pPr>
-              <w:spacing w:before="0" w:line="240" w:lineRule="auto"/>
-              <w:rPr>
-                <w:b/>
-                <w:sz w:val="28"/>
-                <w:szCs w:val="28"/>
-                <w:lang w:val="it-IT"/>
-              </w:rPr>
-            </w:pPr>
-            <w:r>
-              <w:rPr>
-                <w:b/>
-                <w:sz w:val="28"/>
-                <w:szCs w:val="28"/>
-                <w:lang w:val="it-IT"/>
-              </w:rPr>
-              <w:t>Dasini No. - 1</w:t>
-            </w:r>
-            <w:r>
-              <w:rPr>
-                <w:b/>
-                <w:sz w:val="28"/>
-                <w:szCs w:val="28"/>
-                <w:lang w:val="it-IT"/>
-              </w:rPr>
-              <w:t>1</w:t>
+              <w:t>4</w:t>
+            </w:r>
+          </w:p>
+          <w:p>
+            <w:pPr>
+              <w:spacing w:before="0" w:line="240" w:lineRule="auto"/>
+              <w:rPr>
+                <w:b/>
+                <w:sz w:val="28"/>
+                <w:szCs w:val="28"/>
+                <w:lang w:val="it-IT"/>
+              </w:rPr>
+            </w:pPr>
+            <w:r>
+              <w:rPr>
+                <w:b/>
+                <w:sz w:val="28"/>
+                <w:szCs w:val="28"/>
+                <w:lang w:val="it-IT"/>
+              </w:rPr>
+              <w:t xml:space="preserve">Dasini No. - </w:t>
+            </w:r>
+            <w:r>
+              <w:rPr>
+                <w:b/>
+                <w:sz w:val="28"/>
+                <w:szCs w:val="28"/>
+                <w:lang w:val="it-IT"/>
+              </w:rPr>
+              <w:t>25</w:t>
             </w:r>
           </w:p>
         </w:tc>
@@ -348,29 +361,38 @@
               <w:spacing w:before="0" w:line="240" w:lineRule="auto"/>
               <w:ind w:left="-79" w:right="437"/>
               <w:rPr>
+                <w:rFonts w:ascii="BRH Devanagari Extra" w:hAnsi="BRH Devanagari Extra" w:cs="BRH Devanagari Extra"/>
+                <w:sz w:val="40"/>
+                <w:szCs w:val="40"/>
+                <w:lang w:val="it-IT"/>
+              </w:rPr>
+            </w:pPr>
+            <w:r>
+              <w:rPr>
                 <w:rFonts w:ascii="BRH Malayalam Extra" w:eastAsia="Times New Roman" w:hAnsi="BRH Malayalam Extra" w:cs="BRH Malayalam Extra"/>
                 <w:sz w:val="40"/>
                 <w:szCs w:val="40"/>
                 <w:lang w:val="it-IT" w:eastAsia="en-IN" w:bidi="ml-IN"/>
               </w:rPr>
-            </w:pPr>
-            <w:r>
-              <w:rPr>
-                <w:rFonts w:ascii="BRH Malayalam Extra" w:eastAsia="Times New Roman" w:hAnsi="BRH Malayalam Extra" w:cs="BRH Malayalam Extra"/>
-                <w:sz w:val="40"/>
+              <w:t>Db¡</w:t>
+            </w:r>
+            <w:r>
+              <w:rPr>
+                <w:rFonts w:ascii="BRH Malayalam Extra" w:eastAsia="Times New Roman" w:hAnsi="BRH Malayalam Extra" w:cs="BRH Malayalam Extra"/>
+                <w:sz w:val="32"/>
                 <w:szCs w:val="40"/>
                 <w:lang w:val="it-IT" w:eastAsia="en-IN" w:bidi="ml-IN"/>
               </w:rPr>
-              <w:t>Z¥Ëx— px</w:t>
-            </w:r>
-            <w:r>
-              <w:rPr>
-                <w:rFonts w:ascii="BRH Malayalam Extra" w:eastAsia="Times New Roman" w:hAnsi="BRH Malayalam Extra" w:cs="BRH Malayalam Extra"/>
-                <w:sz w:val="32"/>
+              <w:t>–</w:t>
+            </w:r>
+            <w:r>
+              <w:rPr>
+                <w:rFonts w:ascii="BRH Malayalam Extra" w:eastAsia="Times New Roman" w:hAnsi="BRH Malayalam Extra" w:cs="BRH Malayalam Extra"/>
+                <w:sz w:val="40"/>
                 <w:szCs w:val="40"/>
                 <w:lang w:val="it-IT" w:eastAsia="en-IN" w:bidi="ml-IN"/>
               </w:rPr>
-              <w:t>–</w:t>
+              <w:t>ö</w:t>
             </w:r>
             <w:r>
               <w:rPr>
@@ -380,7 +402,7 @@
                 <w:highlight w:val="yellow"/>
                 <w:lang w:val="it-IT" w:eastAsia="en-IN" w:bidi="ml-IN"/>
               </w:rPr>
-              <w:t>j</w:t>
+              <w:t>sëy</w:t>
             </w:r>
             <w:r>
               <w:rPr>
@@ -389,7 +411,7 @@
                 <w:szCs w:val="40"/>
                 <w:lang w:val="it-IT" w:eastAsia="en-IN" w:bidi="ml-IN"/>
               </w:rPr>
-              <w:t>sëb¡</w:t>
+              <w:t>jx˜J sP¥Z</w:t>
             </w:r>
             <w:r>
               <w:rPr>
@@ -399,24 +421,6 @@
                 <w:lang w:val="it-IT" w:eastAsia="en-IN" w:bidi="ml-IN"/>
               </w:rPr>
               <w:t>–</w:t>
-            </w:r>
-            <w:r>
-              <w:rPr>
-                <w:rFonts w:ascii="BRH Malayalam Extra" w:eastAsia="Times New Roman" w:hAnsi="BRH Malayalam Extra" w:cs="BRH Malayalam Extra"/>
-                <w:sz w:val="32"/>
-                <w:szCs w:val="40"/>
-                <w:lang w:val="it-IT" w:eastAsia="en-IN" w:bidi="ml-IN"/>
-              </w:rPr>
-              <w:t xml:space="preserve"> </w:t>
-            </w:r>
-            <w:r>
-              <w:rPr>
-                <w:rFonts w:ascii="BRH Malayalam Extra" w:eastAsia="Times New Roman" w:hAnsi="BRH Malayalam Extra" w:cs="BRH Malayalam Extra"/>
-                <w:sz w:val="40"/>
-                <w:szCs w:val="40"/>
-                <w:lang w:val="it-IT" w:eastAsia="en-IN" w:bidi="ml-IN"/>
-              </w:rPr>
-              <w:t>dyræõx— q£¥YxZ¡ |</w:t>
             </w:r>
           </w:p>
         </w:tc>
@@ -433,29 +437,38 @@
               <w:spacing w:before="0" w:line="240" w:lineRule="auto"/>
               <w:ind w:left="-79" w:right="437"/>
               <w:rPr>
+                <w:rFonts w:ascii="BRH Devanagari Extra" w:hAnsi="BRH Devanagari Extra" w:cs="BRH Devanagari Extra"/>
+                <w:sz w:val="40"/>
+                <w:szCs w:val="40"/>
+                <w:lang w:val="it-IT"/>
+              </w:rPr>
+            </w:pPr>
+            <w:r>
+              <w:rPr>
                 <w:rFonts w:ascii="BRH Malayalam Extra" w:eastAsia="Times New Roman" w:hAnsi="BRH Malayalam Extra" w:cs="BRH Malayalam Extra"/>
                 <w:sz w:val="40"/>
                 <w:szCs w:val="40"/>
                 <w:lang w:val="it-IT" w:eastAsia="en-IN" w:bidi="ml-IN"/>
               </w:rPr>
-            </w:pPr>
-            <w:r>
-              <w:rPr>
-                <w:rFonts w:ascii="BRH Malayalam Extra" w:eastAsia="Times New Roman" w:hAnsi="BRH Malayalam Extra" w:cs="BRH Malayalam Extra"/>
-                <w:sz w:val="40"/>
+              <w:t>Db¡</w:t>
+            </w:r>
+            <w:r>
+              <w:rPr>
+                <w:rFonts w:ascii="BRH Malayalam Extra" w:eastAsia="Times New Roman" w:hAnsi="BRH Malayalam Extra" w:cs="BRH Malayalam Extra"/>
+                <w:sz w:val="32"/>
                 <w:szCs w:val="40"/>
                 <w:lang w:val="it-IT" w:eastAsia="en-IN" w:bidi="ml-IN"/>
               </w:rPr>
-              <w:t>Z¥Ëx— px</w:t>
-            </w:r>
-            <w:r>
-              <w:rPr>
-                <w:rFonts w:ascii="BRH Malayalam Extra" w:eastAsia="Times New Roman" w:hAnsi="BRH Malayalam Extra" w:cs="BRH Malayalam Extra"/>
-                <w:sz w:val="32"/>
+              <w:t>–</w:t>
+            </w:r>
+            <w:r>
+              <w:rPr>
+                <w:rFonts w:ascii="BRH Malayalam Extra" w:eastAsia="Times New Roman" w:hAnsi="BRH Malayalam Extra" w:cs="BRH Malayalam Extra"/>
+                <w:sz w:val="40"/>
                 <w:szCs w:val="40"/>
                 <w:lang w:val="it-IT" w:eastAsia="en-IN" w:bidi="ml-IN"/>
               </w:rPr>
-              <w:t>–</w:t>
+              <w:t>ö</w:t>
             </w:r>
             <w:r>
               <w:rPr>
@@ -465,7 +478,7 @@
                 <w:highlight w:val="green"/>
                 <w:lang w:val="it-IT" w:eastAsia="en-IN" w:bidi="ml-IN"/>
               </w:rPr>
-              <w:t>j¡</w:t>
+              <w:t>s</w:t>
             </w:r>
             <w:r>
               <w:rPr>
@@ -474,45 +487,7 @@
                 <w:szCs w:val="40"/>
                 <w:lang w:val="it-IT" w:eastAsia="en-IN" w:bidi="ml-IN"/>
               </w:rPr>
-              <w:t>sëb</w:t>
-            </w:r>
-            <w:bookmarkStart w:id="0" w:name="_Hlk173479222"/>
-            <w:r>
-              <w:rPr>
-                <w:rFonts w:ascii="BRH Malayalam Extra" w:eastAsia="Times New Roman" w:hAnsi="BRH Malayalam Extra" w:cs="BRH Malayalam Extra"/>
-                <w:sz w:val="40"/>
-                <w:szCs w:val="40"/>
-                <w:lang w:val="it-IT" w:eastAsia="en-IN" w:bidi="ml-IN"/>
-              </w:rPr>
-              <w:t>¡</w:t>
-            </w:r>
-            <w:bookmarkEnd w:id="0"/>
-            <w:r>
-              <w:rPr>
-                <w:rFonts w:ascii="BRH Malayalam Extra" w:eastAsia="Times New Roman" w:hAnsi="BRH Malayalam Extra" w:cs="BRH Malayalam Extra"/>
-                <w:sz w:val="40"/>
-                <w:szCs w:val="40"/>
-                <w:lang w:val="it-IT" w:eastAsia="en-IN" w:bidi="ml-IN"/>
-              </w:rPr>
-              <w:t xml:space="preserve"> </w:t>
-            </w:r>
-            <w:r>
-              <w:rPr>
-                <w:rFonts w:ascii="BRH Malayalam Extra" w:eastAsia="Times New Roman" w:hAnsi="BRH Malayalam Extra" w:cs="BRH Malayalam Extra"/>
-                <w:sz w:val="40"/>
-                <w:szCs w:val="40"/>
-                <w:lang w:val="it-IT" w:eastAsia="en-IN" w:bidi="ml-IN"/>
-              </w:rPr>
-              <w:t>dyræõx— q£¥YxZ¡ |</w:t>
-            </w:r>
-            <w:r>
-              <w:rPr>
-                <w:rFonts w:ascii="BRH Malayalam Extra" w:eastAsia="Times New Roman" w:hAnsi="BRH Malayalam Extra" w:cs="BRH Malayalam Extra"/>
-                <w:sz w:val="40"/>
-                <w:szCs w:val="40"/>
-                <w:lang w:val="it-IT" w:eastAsia="en-IN" w:bidi="ml-IN"/>
-              </w:rPr>
-              <w:t xml:space="preserve"> </w:t>
+              <w:t>yjx˜J sP¥Z</w:t>
             </w:r>
             <w:r>
               <w:rPr>
@@ -551,56 +526,110 @@
                 <w:szCs w:val="28"/>
                 <w:lang w:val="it-IT"/>
               </w:rPr>
-              <w:t>TB 3.1.4.1</w:t>
-            </w:r>
-          </w:p>
-          <w:p>
-            <w:pPr>
-              <w:spacing w:before="0" w:line="240" w:lineRule="auto"/>
-              <w:rPr>
-                <w:b/>
-                <w:sz w:val="28"/>
-                <w:szCs w:val="28"/>
-                <w:lang w:val="it-IT"/>
-              </w:rPr>
-            </w:pPr>
-            <w:r>
-              <w:rPr>
-                <w:b/>
-                <w:sz w:val="28"/>
-                <w:szCs w:val="28"/>
-                <w:lang w:val="it-IT"/>
-              </w:rPr>
-              <w:t>Statement No. 6</w:t>
-            </w:r>
-          </w:p>
-          <w:p>
-            <w:pPr>
-              <w:spacing w:before="0" w:line="240" w:lineRule="auto"/>
-              <w:rPr>
-                <w:b/>
-                <w:sz w:val="28"/>
-                <w:szCs w:val="28"/>
-                <w:lang w:val="it-IT"/>
-              </w:rPr>
-            </w:pPr>
-            <w:r>
-              <w:rPr>
-                <w:b/>
-                <w:sz w:val="28"/>
-                <w:szCs w:val="28"/>
-                <w:lang w:val="it-IT"/>
-              </w:rPr>
-              <w:t xml:space="preserve">Dasini No. - </w:t>
-            </w:r>
-            <w:r>
-              <w:rPr>
-                <w:b/>
-                <w:sz w:val="28"/>
-                <w:szCs w:val="28"/>
-                <w:lang w:val="it-IT"/>
-              </w:rPr>
-              <w:t>27</w:t>
+              <w:t>TB 3.</w:t>
+            </w:r>
+            <w:r>
+              <w:rPr>
+                <w:b/>
+                <w:sz w:val="28"/>
+                <w:szCs w:val="28"/>
+                <w:lang w:val="it-IT"/>
+              </w:rPr>
+              <w:t>1</w:t>
+            </w:r>
+            <w:r>
+              <w:rPr>
+                <w:b/>
+                <w:sz w:val="28"/>
+                <w:szCs w:val="28"/>
+                <w:lang w:val="it-IT"/>
+              </w:rPr>
+              <w:t>.1</w:t>
+            </w:r>
+            <w:r>
+              <w:rPr>
+                <w:b/>
+                <w:sz w:val="28"/>
+                <w:szCs w:val="28"/>
+                <w:lang w:val="it-IT"/>
+              </w:rPr>
+              <w:t>.1</w:t>
+            </w:r>
+            <w:r>
+              <w:rPr>
+                <w:b/>
+                <w:sz w:val="28"/>
+                <w:szCs w:val="28"/>
+                <w:lang w:val="it-IT"/>
+              </w:rPr>
+              <w:t>1</w:t>
+            </w:r>
+          </w:p>
+          <w:p>
+            <w:pPr>
+              <w:spacing w:before="0" w:line="240" w:lineRule="auto"/>
+              <w:rPr>
+                <w:b/>
+                <w:sz w:val="28"/>
+                <w:szCs w:val="28"/>
+                <w:lang w:val="it-IT"/>
+              </w:rPr>
+            </w:pPr>
+            <w:r>
+              <w:rPr>
+                <w:b/>
+                <w:sz w:val="28"/>
+                <w:szCs w:val="28"/>
+                <w:lang w:val="it-IT"/>
+              </w:rPr>
+              <w:t>Statement</w:t>
+            </w:r>
+            <w:r>
+              <w:rPr>
+                <w:b/>
+                <w:sz w:val="28"/>
+                <w:szCs w:val="28"/>
+                <w:lang w:val="it-IT"/>
+              </w:rPr>
+              <w:t xml:space="preserve"> No. </w:t>
+            </w:r>
+            <w:r>
+              <w:rPr>
+                <w:b/>
+                <w:sz w:val="28"/>
+                <w:szCs w:val="28"/>
+                <w:lang w:val="it-IT"/>
+              </w:rPr>
+              <w:t>1</w:t>
+            </w:r>
+          </w:p>
+          <w:p>
+            <w:pPr>
+              <w:spacing w:before="0" w:line="240" w:lineRule="auto"/>
+              <w:rPr>
+                <w:b/>
+                <w:sz w:val="28"/>
+                <w:szCs w:val="28"/>
+                <w:lang w:val="it-IT"/>
+              </w:rPr>
+            </w:pPr>
+            <w:r>
+              <w:rPr>
+                <w:b/>
+                <w:sz w:val="28"/>
+                <w:szCs w:val="28"/>
+                <w:lang w:val="it-IT"/>
+              </w:rPr>
+              <w:t>Dasini No. - 1</w:t>
+            </w:r>
+            <w:r>
+              <w:rPr>
+                <w:b/>
+                <w:sz w:val="28"/>
+                <w:szCs w:val="28"/>
+                <w:lang w:val="it-IT"/>
+              </w:rPr>
+              <w:t>1</w:t>
             </w:r>
           </w:p>
         </w:tc>
@@ -620,42 +649,24 @@
                 <w:rFonts w:ascii="BRH Malayalam Extra" w:eastAsia="Times New Roman" w:hAnsi="BRH Malayalam Extra" w:cs="BRH Malayalam Extra"/>
                 <w:sz w:val="40"/>
                 <w:szCs w:val="40"/>
-                <w:lang w:val="en-IN" w:eastAsia="en-IN" w:bidi="ml-IN"/>
-              </w:rPr>
-            </w:pPr>
-            <w:r>
-              <w:rPr>
-                <w:rFonts w:ascii="BRH Malayalam Extra" w:eastAsia="Times New Roman" w:hAnsi="BRH Malayalam Extra" w:cs="BRH Malayalam Extra"/>
-                <w:sz w:val="40"/>
-                <w:szCs w:val="40"/>
-                <w:lang w:val="en-IN" w:eastAsia="en-IN" w:bidi="ml-IN"/>
-              </w:rPr>
-              <w:t>A</w:t>
-            </w:r>
-            <w:r>
-              <w:rPr>
-                <w:rFonts w:ascii="BRH Malayalam Extra" w:eastAsia="Times New Roman" w:hAnsi="BRH Malayalam Extra" w:cs="BRH Malayalam Extra"/>
-                <w:sz w:val="32"/>
-                <w:szCs w:val="40"/>
-                <w:lang w:val="en-IN" w:eastAsia="en-IN" w:bidi="ml-IN"/>
-              </w:rPr>
-              <w:t>–</w:t>
-            </w:r>
-            <w:r>
-              <w:rPr>
-                <w:rFonts w:ascii="BRH Malayalam Extra" w:eastAsia="Times New Roman" w:hAnsi="BRH Malayalam Extra" w:cs="BRH Malayalam Extra"/>
-                <w:sz w:val="40"/>
-                <w:szCs w:val="40"/>
-                <w:lang w:val="en-IN" w:eastAsia="en-IN" w:bidi="ml-IN"/>
-              </w:rPr>
-              <w:t>²yª ¥b</w:t>
-            </w:r>
-            <w:r>
-              <w:rPr>
-                <w:rFonts w:ascii="BRH Malayalam Extra" w:eastAsia="Times New Roman" w:hAnsi="BRH Malayalam Extra" w:cs="BRH Malayalam Extra"/>
-                <w:sz w:val="32"/>
-                <w:szCs w:val="40"/>
-                <w:lang w:val="en-IN" w:eastAsia="en-IN" w:bidi="ml-IN"/>
+                <w:lang w:val="it-IT" w:eastAsia="en-IN" w:bidi="ml-IN"/>
+              </w:rPr>
+            </w:pPr>
+            <w:r>
+              <w:rPr>
+                <w:rFonts w:ascii="BRH Malayalam Extra" w:eastAsia="Times New Roman" w:hAnsi="BRH Malayalam Extra" w:cs="BRH Malayalam Extra"/>
+                <w:sz w:val="40"/>
+                <w:szCs w:val="40"/>
+                <w:lang w:val="it-IT" w:eastAsia="en-IN" w:bidi="ml-IN"/>
+              </w:rPr>
+              <w:t>Z¥Ëx— px</w:t>
+            </w:r>
+            <w:r>
+              <w:rPr>
+                <w:rFonts w:ascii="BRH Malayalam Extra" w:eastAsia="Times New Roman" w:hAnsi="BRH Malayalam Extra" w:cs="BRH Malayalam Extra"/>
+                <w:sz w:val="32"/>
+                <w:szCs w:val="40"/>
+                <w:lang w:val="it-IT" w:eastAsia="en-IN" w:bidi="ml-IN"/>
               </w:rPr>
               <w:t>–</w:t>
             </w:r>
@@ -665,36 +676,45 @@
                 <w:sz w:val="40"/>
                 <w:szCs w:val="40"/>
                 <w:highlight w:val="yellow"/>
-                <w:lang w:val="en-IN" w:eastAsia="en-IN" w:bidi="ml-IN"/>
-              </w:rPr>
-              <w:t>p</w:t>
-            </w:r>
-            <w:r>
-              <w:rPr>
-                <w:rFonts w:ascii="BRH Malayalam Extra" w:eastAsia="Times New Roman" w:hAnsi="BRH Malayalam Extra" w:cs="BRH Malayalam Extra"/>
-                <w:sz w:val="40"/>
-                <w:szCs w:val="40"/>
-                <w:lang w:val="en-IN" w:eastAsia="en-IN" w:bidi="ml-IN"/>
-              </w:rPr>
-              <w:t>dx—-iËx</w:t>
-            </w:r>
-            <w:r>
-              <w:rPr>
-                <w:rFonts w:ascii="BRH Malayalam Extra" w:eastAsia="Times New Roman" w:hAnsi="BRH Malayalam Extra" w:cs="BRH Malayalam Extra"/>
-                <w:sz w:val="32"/>
-                <w:szCs w:val="40"/>
-                <w:lang w:val="en-IN" w:eastAsia="en-IN" w:bidi="ml-IN"/>
-              </w:rPr>
-              <w:t>–</w:t>
-            </w:r>
-            <w:r>
-              <w:rPr>
-                <w:rFonts w:ascii="BRH Malayalam Extra" w:eastAsia="Times New Roman" w:hAnsi="BRH Malayalam Extra" w:cs="BRH Malayalam Extra"/>
-                <w:sz w:val="40"/>
-                <w:szCs w:val="40"/>
-                <w:lang w:val="en-IN" w:eastAsia="en-IN" w:bidi="ml-IN"/>
-              </w:rPr>
-              <w:t>bJ |</w:t>
+                <w:lang w:val="it-IT" w:eastAsia="en-IN" w:bidi="ml-IN"/>
+              </w:rPr>
+              <w:t>j</w:t>
+            </w:r>
+            <w:r>
+              <w:rPr>
+                <w:rFonts w:ascii="BRH Malayalam Extra" w:eastAsia="Times New Roman" w:hAnsi="BRH Malayalam Extra" w:cs="BRH Malayalam Extra"/>
+                <w:sz w:val="40"/>
+                <w:szCs w:val="40"/>
+                <w:lang w:val="it-IT" w:eastAsia="en-IN" w:bidi="ml-IN"/>
+              </w:rPr>
+              <w:t>sëb¡</w:t>
+            </w:r>
+            <w:r>
+              <w:rPr>
+                <w:rFonts w:ascii="BRH Malayalam Extra" w:eastAsia="Times New Roman" w:hAnsi="BRH Malayalam Extra" w:cs="BRH Malayalam Extra"/>
+                <w:sz w:val="32"/>
+                <w:szCs w:val="40"/>
+                <w:lang w:val="it-IT" w:eastAsia="en-IN" w:bidi="ml-IN"/>
+              </w:rPr>
+              <w:t>–</w:t>
+            </w:r>
+            <w:r>
+              <w:rPr>
+                <w:rFonts w:ascii="BRH Malayalam Extra" w:eastAsia="Times New Roman" w:hAnsi="BRH Malayalam Extra" w:cs="BRH Malayalam Extra"/>
+                <w:sz w:val="32"/>
+                <w:szCs w:val="40"/>
+                <w:lang w:val="it-IT" w:eastAsia="en-IN" w:bidi="ml-IN"/>
+              </w:rPr>
+              <w:t xml:space="preserve"> </w:t>
+            </w:r>
+            <w:r>
+              <w:rPr>
+                <w:rFonts w:ascii="BRH Malayalam Extra" w:eastAsia="Times New Roman" w:hAnsi="BRH Malayalam Extra" w:cs="BRH Malayalam Extra"/>
+                <w:sz w:val="40"/>
+                <w:szCs w:val="40"/>
+                <w:lang w:val="it-IT" w:eastAsia="en-IN" w:bidi="ml-IN"/>
+              </w:rPr>
+              <w:t>dyræõx— q£¥YxZ¡ |</w:t>
             </w:r>
           </w:p>
         </w:tc>
@@ -714,42 +734,24 @@
                 <w:rFonts w:ascii="BRH Malayalam Extra" w:eastAsia="Times New Roman" w:hAnsi="BRH Malayalam Extra" w:cs="BRH Malayalam Extra"/>
                 <w:sz w:val="40"/>
                 <w:szCs w:val="40"/>
-                <w:lang w:val="en-IN" w:eastAsia="en-IN" w:bidi="ml-IN"/>
-              </w:rPr>
-            </w:pPr>
-            <w:r>
-              <w:rPr>
-                <w:rFonts w:ascii="BRH Malayalam Extra" w:eastAsia="Times New Roman" w:hAnsi="BRH Malayalam Extra" w:cs="BRH Malayalam Extra"/>
-                <w:sz w:val="40"/>
-                <w:szCs w:val="40"/>
-                <w:lang w:val="en-IN" w:eastAsia="en-IN" w:bidi="ml-IN"/>
-              </w:rPr>
-              <w:t>A</w:t>
-            </w:r>
-            <w:r>
-              <w:rPr>
-                <w:rFonts w:ascii="BRH Malayalam Extra" w:eastAsia="Times New Roman" w:hAnsi="BRH Malayalam Extra" w:cs="BRH Malayalam Extra"/>
-                <w:sz w:val="32"/>
-                <w:szCs w:val="40"/>
-                <w:lang w:val="en-IN" w:eastAsia="en-IN" w:bidi="ml-IN"/>
-              </w:rPr>
-              <w:t>–</w:t>
-            </w:r>
-            <w:r>
-              <w:rPr>
-                <w:rFonts w:ascii="BRH Malayalam Extra" w:eastAsia="Times New Roman" w:hAnsi="BRH Malayalam Extra" w:cs="BRH Malayalam Extra"/>
-                <w:sz w:val="40"/>
-                <w:szCs w:val="40"/>
-                <w:lang w:val="en-IN" w:eastAsia="en-IN" w:bidi="ml-IN"/>
-              </w:rPr>
-              <w:t>²yª ¥b</w:t>
-            </w:r>
-            <w:r>
-              <w:rPr>
-                <w:rFonts w:ascii="BRH Malayalam Extra" w:eastAsia="Times New Roman" w:hAnsi="BRH Malayalam Extra" w:cs="BRH Malayalam Extra"/>
-                <w:sz w:val="32"/>
-                <w:szCs w:val="40"/>
-                <w:lang w:val="en-IN" w:eastAsia="en-IN" w:bidi="ml-IN"/>
+                <w:lang w:val="it-IT" w:eastAsia="en-IN" w:bidi="ml-IN"/>
+              </w:rPr>
+            </w:pPr>
+            <w:r>
+              <w:rPr>
+                <w:rFonts w:ascii="BRH Malayalam Extra" w:eastAsia="Times New Roman" w:hAnsi="BRH Malayalam Extra" w:cs="BRH Malayalam Extra"/>
+                <w:sz w:val="40"/>
+                <w:szCs w:val="40"/>
+                <w:lang w:val="it-IT" w:eastAsia="en-IN" w:bidi="ml-IN"/>
+              </w:rPr>
+              <w:t>Z¥Ëx— px</w:t>
+            </w:r>
+            <w:r>
+              <w:rPr>
+                <w:rFonts w:ascii="BRH Malayalam Extra" w:eastAsia="Times New Roman" w:hAnsi="BRH Malayalam Extra" w:cs="BRH Malayalam Extra"/>
+                <w:sz w:val="32"/>
+                <w:szCs w:val="40"/>
+                <w:lang w:val="it-IT" w:eastAsia="en-IN" w:bidi="ml-IN"/>
               </w:rPr>
               <w:t>–</w:t>
             </w:r>
@@ -759,47 +761,65 @@
                 <w:sz w:val="40"/>
                 <w:szCs w:val="40"/>
                 <w:highlight w:val="green"/>
-                <w:lang w:val="en-IN" w:eastAsia="en-IN" w:bidi="ml-IN"/>
-              </w:rPr>
-              <w:t>px</w:t>
-            </w:r>
-            <w:r>
-              <w:rPr>
-                <w:rFonts w:ascii="BRH Malayalam Extra" w:eastAsia="Times New Roman" w:hAnsi="BRH Malayalam Extra" w:cs="BRH Malayalam Extra"/>
-                <w:sz w:val="40"/>
-                <w:szCs w:val="40"/>
-                <w:lang w:val="en-IN" w:eastAsia="en-IN" w:bidi="ml-IN"/>
-              </w:rPr>
-              <w:t>dx—-iË</w:t>
-            </w:r>
-            <w:bookmarkStart w:id="1" w:name="_Hlk175214351"/>
-            <w:r>
-              <w:rPr>
-                <w:rFonts w:ascii="BRH Malayalam Extra" w:eastAsia="Times New Roman" w:hAnsi="BRH Malayalam Extra" w:cs="BRH Malayalam Extra"/>
-                <w:sz w:val="40"/>
-                <w:szCs w:val="40"/>
-                <w:lang w:val="en-IN" w:eastAsia="en-IN" w:bidi="ml-IN"/>
-              </w:rPr>
-              <w:t>x</w:t>
-            </w:r>
-            <w:bookmarkEnd w:id="1"/>
-            <w:r>
-              <w:rPr>
-                <w:rFonts w:ascii="BRH Malayalam Extra" w:eastAsia="Times New Roman" w:hAnsi="BRH Malayalam Extra" w:cs="BRH Malayalam Extra"/>
-                <w:sz w:val="32"/>
-                <w:szCs w:val="40"/>
-                <w:lang w:val="en-IN" w:eastAsia="en-IN" w:bidi="ml-IN"/>
-              </w:rPr>
-              <w:t>–</w:t>
-            </w:r>
-            <w:r>
-              <w:rPr>
-                <w:rFonts w:ascii="BRH Malayalam Extra" w:eastAsia="Times New Roman" w:hAnsi="BRH Malayalam Extra" w:cs="BRH Malayalam Extra"/>
-                <w:sz w:val="40"/>
-                <w:szCs w:val="40"/>
-                <w:lang w:val="en-IN" w:eastAsia="en-IN" w:bidi="ml-IN"/>
-              </w:rPr>
-              <w:t>bJ |</w:t>
+                <w:lang w:val="it-IT" w:eastAsia="en-IN" w:bidi="ml-IN"/>
+              </w:rPr>
+              <w:t>j¡</w:t>
+            </w:r>
+            <w:r>
+              <w:rPr>
+                <w:rFonts w:ascii="BRH Malayalam Extra" w:eastAsia="Times New Roman" w:hAnsi="BRH Malayalam Extra" w:cs="BRH Malayalam Extra"/>
+                <w:sz w:val="40"/>
+                <w:szCs w:val="40"/>
+                <w:lang w:val="it-IT" w:eastAsia="en-IN" w:bidi="ml-IN"/>
+              </w:rPr>
+              <w:t>sëb</w:t>
+            </w:r>
+            <w:bookmarkStart w:id="0" w:name="_Hlk173479222"/>
+            <w:r>
+              <w:rPr>
+                <w:rFonts w:ascii="BRH Malayalam Extra" w:eastAsia="Times New Roman" w:hAnsi="BRH Malayalam Extra" w:cs="BRH Malayalam Extra"/>
+                <w:sz w:val="40"/>
+                <w:szCs w:val="40"/>
+                <w:lang w:val="it-IT" w:eastAsia="en-IN" w:bidi="ml-IN"/>
+              </w:rPr>
+              <w:t>¡</w:t>
+            </w:r>
+            <w:bookmarkEnd w:id="0"/>
+            <w:r>
+              <w:rPr>
+                <w:rFonts w:ascii="BRH Malayalam Extra" w:eastAsia="Times New Roman" w:hAnsi="BRH Malayalam Extra" w:cs="BRH Malayalam Extra"/>
+                <w:sz w:val="40"/>
+                <w:szCs w:val="40"/>
+                <w:lang w:val="it-IT" w:eastAsia="en-IN" w:bidi="ml-IN"/>
+              </w:rPr>
+              <w:t xml:space="preserve"> </w:t>
+            </w:r>
+            <w:r>
+              <w:rPr>
+                <w:rFonts w:ascii="BRH Malayalam Extra" w:eastAsia="Times New Roman" w:hAnsi="BRH Malayalam Extra" w:cs="BRH Malayalam Extra"/>
+                <w:sz w:val="40"/>
+                <w:szCs w:val="40"/>
+                <w:lang w:val="it-IT" w:eastAsia="en-IN" w:bidi="ml-IN"/>
+              </w:rPr>
+              <w:t>dyræõx— q£¥YxZ¡ |</w:t>
+            </w:r>
+            <w:r>
+              <w:rPr>
+                <w:rFonts w:ascii="BRH Malayalam Extra" w:eastAsia="Times New Roman" w:hAnsi="BRH Malayalam Extra" w:cs="BRH Malayalam Extra"/>
+                <w:sz w:val="40"/>
+                <w:szCs w:val="40"/>
+                <w:lang w:val="it-IT" w:eastAsia="en-IN" w:bidi="ml-IN"/>
+              </w:rPr>
+              <w:t xml:space="preserve"> </w:t>
+            </w:r>
+            <w:r>
+              <w:rPr>
+                <w:rFonts w:ascii="BRH Malayalam Extra" w:eastAsia="Times New Roman" w:hAnsi="BRH Malayalam Extra" w:cs="BRH Malayalam Extra"/>
+                <w:sz w:val="32"/>
+                <w:szCs w:val="40"/>
+                <w:lang w:val="it-IT" w:eastAsia="en-IN" w:bidi="ml-IN"/>
+              </w:rPr>
+              <w:t>–</w:t>
             </w:r>
           </w:p>
         </w:tc>
@@ -822,6 +842,284 @@
                 <w:lang w:val="it-IT"/>
               </w:rPr>
             </w:pPr>
+            <w:r>
+              <w:rPr>
+                <w:b/>
+                <w:sz w:val="28"/>
+                <w:szCs w:val="28"/>
+                <w:lang w:val="it-IT"/>
+              </w:rPr>
+              <w:t>TB 3.1.4.1</w:t>
+            </w:r>
+          </w:p>
+          <w:p>
+            <w:pPr>
+              <w:spacing w:before="0" w:line="240" w:lineRule="auto"/>
+              <w:rPr>
+                <w:b/>
+                <w:sz w:val="28"/>
+                <w:szCs w:val="28"/>
+                <w:lang w:val="it-IT"/>
+              </w:rPr>
+            </w:pPr>
+            <w:r>
+              <w:rPr>
+                <w:b/>
+                <w:sz w:val="28"/>
+                <w:szCs w:val="28"/>
+                <w:lang w:val="it-IT"/>
+              </w:rPr>
+              <w:t>Statement No. 6</w:t>
+            </w:r>
+          </w:p>
+          <w:p>
+            <w:pPr>
+              <w:spacing w:before="0" w:line="240" w:lineRule="auto"/>
+              <w:rPr>
+                <w:b/>
+                <w:sz w:val="28"/>
+                <w:szCs w:val="28"/>
+                <w:lang w:val="it-IT"/>
+              </w:rPr>
+            </w:pPr>
+            <w:r>
+              <w:rPr>
+                <w:b/>
+                <w:sz w:val="28"/>
+                <w:szCs w:val="28"/>
+                <w:lang w:val="it-IT"/>
+              </w:rPr>
+              <w:t xml:space="preserve">Dasini No. - </w:t>
+            </w:r>
+            <w:r>
+              <w:rPr>
+                <w:b/>
+                <w:sz w:val="28"/>
+                <w:szCs w:val="28"/>
+                <w:lang w:val="it-IT"/>
+              </w:rPr>
+              <w:t>27</w:t>
+            </w:r>
+          </w:p>
+        </w:tc>
+        <w:tc>
+          <w:tcPr>
+            <w:tcW w:w="5103" w:type="dxa"/>
+          </w:tcPr>
+          <w:p>
+            <w:pPr>
+              <w:widowControl w:val="0"/>
+              <w:autoSpaceDE w:val="0"/>
+              <w:autoSpaceDN w:val="0"/>
+              <w:adjustRightInd w:val="0"/>
+              <w:spacing w:before="0" w:line="240" w:lineRule="auto"/>
+              <w:ind w:left="-79" w:right="437"/>
+              <w:rPr>
+                <w:rFonts w:ascii="BRH Malayalam Extra" w:eastAsia="Times New Roman" w:hAnsi="BRH Malayalam Extra" w:cs="BRH Malayalam Extra"/>
+                <w:sz w:val="40"/>
+                <w:szCs w:val="40"/>
+                <w:lang w:val="en-IN" w:eastAsia="en-IN" w:bidi="ml-IN"/>
+              </w:rPr>
+            </w:pPr>
+            <w:r>
+              <w:rPr>
+                <w:rFonts w:ascii="BRH Malayalam Extra" w:eastAsia="Times New Roman" w:hAnsi="BRH Malayalam Extra" w:cs="BRH Malayalam Extra"/>
+                <w:sz w:val="40"/>
+                <w:szCs w:val="40"/>
+                <w:lang w:val="en-IN" w:eastAsia="en-IN" w:bidi="ml-IN"/>
+              </w:rPr>
+              <w:t>A</w:t>
+            </w:r>
+            <w:r>
+              <w:rPr>
+                <w:rFonts w:ascii="BRH Malayalam Extra" w:eastAsia="Times New Roman" w:hAnsi="BRH Malayalam Extra" w:cs="BRH Malayalam Extra"/>
+                <w:sz w:val="32"/>
+                <w:szCs w:val="40"/>
+                <w:lang w:val="en-IN" w:eastAsia="en-IN" w:bidi="ml-IN"/>
+              </w:rPr>
+              <w:t>–</w:t>
+            </w:r>
+            <w:r>
+              <w:rPr>
+                <w:rFonts w:ascii="BRH Malayalam Extra" w:eastAsia="Times New Roman" w:hAnsi="BRH Malayalam Extra" w:cs="BRH Malayalam Extra"/>
+                <w:sz w:val="40"/>
+                <w:szCs w:val="40"/>
+                <w:lang w:val="en-IN" w:eastAsia="en-IN" w:bidi="ml-IN"/>
+              </w:rPr>
+              <w:t>²yª ¥b</w:t>
+            </w:r>
+            <w:r>
+              <w:rPr>
+                <w:rFonts w:ascii="BRH Malayalam Extra" w:eastAsia="Times New Roman" w:hAnsi="BRH Malayalam Extra" w:cs="BRH Malayalam Extra"/>
+                <w:sz w:val="32"/>
+                <w:szCs w:val="40"/>
+                <w:lang w:val="en-IN" w:eastAsia="en-IN" w:bidi="ml-IN"/>
+              </w:rPr>
+              <w:t>–</w:t>
+            </w:r>
+            <w:r>
+              <w:rPr>
+                <w:rFonts w:ascii="BRH Malayalam Extra" w:eastAsia="Times New Roman" w:hAnsi="BRH Malayalam Extra" w:cs="BRH Malayalam Extra"/>
+                <w:sz w:val="40"/>
+                <w:szCs w:val="40"/>
+                <w:highlight w:val="yellow"/>
+                <w:lang w:val="en-IN" w:eastAsia="en-IN" w:bidi="ml-IN"/>
+              </w:rPr>
+              <w:t>p</w:t>
+            </w:r>
+            <w:r>
+              <w:rPr>
+                <w:rFonts w:ascii="BRH Malayalam Extra" w:eastAsia="Times New Roman" w:hAnsi="BRH Malayalam Extra" w:cs="BRH Malayalam Extra"/>
+                <w:sz w:val="40"/>
+                <w:szCs w:val="40"/>
+                <w:lang w:val="en-IN" w:eastAsia="en-IN" w:bidi="ml-IN"/>
+              </w:rPr>
+              <w:t>dx—-iËx</w:t>
+            </w:r>
+            <w:r>
+              <w:rPr>
+                <w:rFonts w:ascii="BRH Malayalam Extra" w:eastAsia="Times New Roman" w:hAnsi="BRH Malayalam Extra" w:cs="BRH Malayalam Extra"/>
+                <w:sz w:val="32"/>
+                <w:szCs w:val="40"/>
+                <w:lang w:val="en-IN" w:eastAsia="en-IN" w:bidi="ml-IN"/>
+              </w:rPr>
+              <w:t>–</w:t>
+            </w:r>
+            <w:r>
+              <w:rPr>
+                <w:rFonts w:ascii="BRH Malayalam Extra" w:eastAsia="Times New Roman" w:hAnsi="BRH Malayalam Extra" w:cs="BRH Malayalam Extra"/>
+                <w:sz w:val="40"/>
+                <w:szCs w:val="40"/>
+                <w:lang w:val="en-IN" w:eastAsia="en-IN" w:bidi="ml-IN"/>
+              </w:rPr>
+              <w:t>bJ |</w:t>
+            </w:r>
+          </w:p>
+        </w:tc>
+        <w:tc>
+          <w:tcPr>
+            <w:tcW w:w="5245" w:type="dxa"/>
+          </w:tcPr>
+          <w:p>
+            <w:pPr>
+              <w:widowControl w:val="0"/>
+              <w:autoSpaceDE w:val="0"/>
+              <w:autoSpaceDN w:val="0"/>
+              <w:adjustRightInd w:val="0"/>
+              <w:spacing w:before="0" w:line="240" w:lineRule="auto"/>
+              <w:ind w:left="-79" w:right="437"/>
+              <w:rPr>
+                <w:rFonts w:ascii="BRH Malayalam Extra" w:eastAsia="Times New Roman" w:hAnsi="BRH Malayalam Extra" w:cs="BRH Malayalam Extra"/>
+                <w:sz w:val="40"/>
+                <w:szCs w:val="40"/>
+                <w:lang w:val="en-IN" w:eastAsia="en-IN" w:bidi="ml-IN"/>
+              </w:rPr>
+            </w:pPr>
+            <w:r>
+              <w:rPr>
+                <w:rFonts w:ascii="BRH Malayalam Extra" w:eastAsia="Times New Roman" w:hAnsi="BRH Malayalam Extra" w:cs="BRH Malayalam Extra"/>
+                <w:sz w:val="40"/>
+                <w:szCs w:val="40"/>
+                <w:lang w:val="en-IN" w:eastAsia="en-IN" w:bidi="ml-IN"/>
+              </w:rPr>
+              <w:t>A</w:t>
+            </w:r>
+            <w:r>
+              <w:rPr>
+                <w:rFonts w:ascii="BRH Malayalam Extra" w:eastAsia="Times New Roman" w:hAnsi="BRH Malayalam Extra" w:cs="BRH Malayalam Extra"/>
+                <w:sz w:val="32"/>
+                <w:szCs w:val="40"/>
+                <w:lang w:val="en-IN" w:eastAsia="en-IN" w:bidi="ml-IN"/>
+              </w:rPr>
+              <w:t>–</w:t>
+            </w:r>
+            <w:r>
+              <w:rPr>
+                <w:rFonts w:ascii="BRH Malayalam Extra" w:eastAsia="Times New Roman" w:hAnsi="BRH Malayalam Extra" w:cs="BRH Malayalam Extra"/>
+                <w:sz w:val="40"/>
+                <w:szCs w:val="40"/>
+                <w:lang w:val="en-IN" w:eastAsia="en-IN" w:bidi="ml-IN"/>
+              </w:rPr>
+              <w:t>²yª ¥b</w:t>
+            </w:r>
+            <w:r>
+              <w:rPr>
+                <w:rFonts w:ascii="BRH Malayalam Extra" w:eastAsia="Times New Roman" w:hAnsi="BRH Malayalam Extra" w:cs="BRH Malayalam Extra"/>
+                <w:sz w:val="32"/>
+                <w:szCs w:val="40"/>
+                <w:lang w:val="en-IN" w:eastAsia="en-IN" w:bidi="ml-IN"/>
+              </w:rPr>
+              <w:t>–</w:t>
+            </w:r>
+            <w:r>
+              <w:rPr>
+                <w:rFonts w:ascii="BRH Malayalam Extra" w:eastAsia="Times New Roman" w:hAnsi="BRH Malayalam Extra" w:cs="BRH Malayalam Extra"/>
+                <w:sz w:val="40"/>
+                <w:szCs w:val="40"/>
+                <w:highlight w:val="green"/>
+                <w:lang w:val="en-IN" w:eastAsia="en-IN" w:bidi="ml-IN"/>
+              </w:rPr>
+              <w:t>px</w:t>
+            </w:r>
+            <w:r>
+              <w:rPr>
+                <w:rFonts w:ascii="BRH Malayalam Extra" w:eastAsia="Times New Roman" w:hAnsi="BRH Malayalam Extra" w:cs="BRH Malayalam Extra"/>
+                <w:sz w:val="40"/>
+                <w:szCs w:val="40"/>
+                <w:lang w:val="en-IN" w:eastAsia="en-IN" w:bidi="ml-IN"/>
+              </w:rPr>
+              <w:t>dx—-iË</w:t>
+            </w:r>
+            <w:bookmarkStart w:id="1" w:name="_Hlk175214351"/>
+            <w:r>
+              <w:rPr>
+                <w:rFonts w:ascii="BRH Malayalam Extra" w:eastAsia="Times New Roman" w:hAnsi="BRH Malayalam Extra" w:cs="BRH Malayalam Extra"/>
+                <w:sz w:val="40"/>
+                <w:szCs w:val="40"/>
+                <w:lang w:val="en-IN" w:eastAsia="en-IN" w:bidi="ml-IN"/>
+              </w:rPr>
+              <w:t>x</w:t>
+            </w:r>
+            <w:bookmarkEnd w:id="1"/>
+            <w:r>
+              <w:rPr>
+                <w:rFonts w:ascii="BRH Malayalam Extra" w:eastAsia="Times New Roman" w:hAnsi="BRH Malayalam Extra" w:cs="BRH Malayalam Extra"/>
+                <w:sz w:val="32"/>
+                <w:szCs w:val="40"/>
+                <w:lang w:val="en-IN" w:eastAsia="en-IN" w:bidi="ml-IN"/>
+              </w:rPr>
+              <w:t>–</w:t>
+            </w:r>
+            <w:r>
+              <w:rPr>
+                <w:rFonts w:ascii="BRH Malayalam Extra" w:eastAsia="Times New Roman" w:hAnsi="BRH Malayalam Extra" w:cs="BRH Malayalam Extra"/>
+                <w:sz w:val="40"/>
+                <w:szCs w:val="40"/>
+                <w:lang w:val="en-IN" w:eastAsia="en-IN" w:bidi="ml-IN"/>
+              </w:rPr>
+              <w:t>bJ |</w:t>
+            </w:r>
+          </w:p>
+        </w:tc>
+      </w:tr>
+      <w:tr>
+        <w:trPr>
+          <w:trHeight w:val="1093"/>
+        </w:trPr>
+        <w:tc>
+          <w:tcPr>
+            <w:tcW w:w="3168" w:type="dxa"/>
+          </w:tcPr>
+          <w:p>
+            <w:pPr>
+              <w:spacing w:before="0" w:line="240" w:lineRule="auto"/>
+              <w:rPr>
+                <w:b/>
+                <w:sz w:val="28"/>
+                <w:szCs w:val="28"/>
+                <w:lang w:val="it-IT"/>
+              </w:rPr>
+            </w:pPr>
             <w:bookmarkStart w:id="2" w:name="_Hlk175215019"/>
             <w:r>
               <w:rPr>
@@ -1532,6 +1830,7 @@
                 <w:szCs w:val="28"/>
                 <w:lang w:val="it-IT"/>
               </w:rPr>
+              <w:lastRenderedPageBreak/>
               <w:t>TB 3.2.1.5</w:t>
             </w:r>
           </w:p>
@@ -1877,7 +2176,6 @@
                 <w:szCs w:val="28"/>
                 <w:lang w:val="it-IT"/>
               </w:rPr>
-              <w:lastRenderedPageBreak/>
               <w:t>TB 3.</w:t>
             </w:r>
             <w:r>
@@ -1887,34 +2185,7 @@
                 <w:szCs w:val="28"/>
                 <w:lang w:val="it-IT"/>
               </w:rPr>
-              <w:t>2.</w:t>
-            </w:r>
-            <w:r>
-              <w:rPr>
-                <w:b/>
-                <w:sz w:val="28"/>
-                <w:szCs w:val="28"/>
-                <w:lang w:val="it-IT"/>
-              </w:rPr>
-              <w:t>5</w:t>
-            </w:r>
-            <w:r>
-              <w:rPr>
-                <w:b/>
-                <w:sz w:val="28"/>
-                <w:szCs w:val="28"/>
-                <w:lang w:val="it-IT"/>
-              </w:rPr>
-              <w:t>.</w:t>
-            </w:r>
-            <w:r>
-              <w:rPr>
-                <w:b/>
-                <w:sz w:val="28"/>
-                <w:szCs w:val="28"/>
-                <w:lang w:val="it-IT"/>
-              </w:rPr>
-              <w:t>3</w:t>
+              <w:t>2.5.3</w:t>
             </w:r>
           </w:p>
           <w:p>
@@ -3755,6 +4026,7 @@
                 <w:szCs w:val="28"/>
                 <w:lang w:val="it-IT"/>
               </w:rPr>
+              <w:lastRenderedPageBreak/>
               <w:t>TB 3.</w:t>
             </w:r>
             <w:r>
@@ -4158,6 +4430,7 @@
         </w:rPr>
         <w:t xml:space="preserve"> </w:t>
       </w:r>
+      <w:proofErr w:type="gramStart"/>
       <w:r>
         <w:rPr>
           <w:b/>
@@ -4178,6 +4451,7 @@
         </w:rPr>
         <w:t xml:space="preserve">  Book</w:t>
       </w:r>
+      <w:proofErr w:type="gramEnd"/>
       <w:r>
         <w:rPr>
           <w:b/>
@@ -5668,6 +5942,7 @@
                 <w:sz w:val="28"/>
                 <w:szCs w:val="28"/>
               </w:rPr>
+              <w:lastRenderedPageBreak/>
               <w:t>TB 3.1.4.7</w:t>
             </w:r>
           </w:p>
@@ -6058,7 +6333,6 @@
                 <w:sz w:val="28"/>
                 <w:szCs w:val="28"/>
               </w:rPr>
-              <w:lastRenderedPageBreak/>
               <w:t>TB 3.1.6.1</w:t>
             </w:r>
           </w:p>
@@ -7968,6 +8242,7 @@
                 <w:szCs w:val="40"/>
                 <w:highlight w:val="yellow"/>
               </w:rPr>
+              <w:lastRenderedPageBreak/>
               <w:t>sû</w:t>
             </w:r>
             <w:r>
@@ -8013,6 +8288,7 @@
                 <w:sz w:val="40"/>
                 <w:szCs w:val="40"/>
               </w:rPr>
+              <w:lastRenderedPageBreak/>
               <w:t>¥pby—ksy g</w:t>
             </w:r>
             <w:r>
@@ -8077,6 +8353,7 @@
                 <w:szCs w:val="40"/>
                 <w:highlight w:val="green"/>
               </w:rPr>
+              <w:lastRenderedPageBreak/>
               <w:t>sûx</w:t>
             </w:r>
             <w:r>
@@ -8120,6 +8397,7 @@
                 <w:sz w:val="28"/>
                 <w:szCs w:val="28"/>
               </w:rPr>
+              <w:lastRenderedPageBreak/>
               <w:t>TB 3.3.6.2</w:t>
             </w:r>
           </w:p>
@@ -9435,6 +9713,7 @@
         </w:rPr>
         <w:t xml:space="preserve"> </w:t>
       </w:r>
+      <w:proofErr w:type="gramStart"/>
       <w:r>
         <w:rPr>
           <w:b/>
@@ -9455,6 +9734,7 @@
         </w:rPr>
         <w:t xml:space="preserve">  Book</w:t>
       </w:r>
+      <w:proofErr w:type="gramEnd"/>
       <w:r>
         <w:rPr>
           <w:b/>
@@ -9661,6 +9941,7 @@
                 <w:sz w:val="32"/>
                 <w:szCs w:val="32"/>
               </w:rPr>
+              <w:lastRenderedPageBreak/>
               <w:t>Section, Paragraph</w:t>
             </w:r>
           </w:p>

</xml_diff>

<commit_message>
nmv 18 09 2024
</commit_message>
<xml_diff>
--- a/brAhmaNa/TB 3.1-3.6 Malayalam Corrections.docx
+++ b/brAhmaNa/TB 3.1-3.6 Malayalam Corrections.docx
@@ -22,29 +22,7 @@
           <w:szCs w:val="32"/>
           <w:u w:val="single"/>
         </w:rPr>
-        <w:t xml:space="preserve">TaittirIya BrAhmaNam TB 3.1 – </w:t>
-      </w:r>
-      <w:proofErr w:type="gramStart"/>
-      <w:r>
-        <w:rPr>
-          <w:b/>
-          <w:bCs/>
-          <w:sz w:val="28"/>
-          <w:szCs w:val="32"/>
-          <w:u w:val="single"/>
-        </w:rPr>
-        <w:t>3.6  Book</w:t>
-      </w:r>
-      <w:proofErr w:type="gramEnd"/>
-      <w:r>
-        <w:rPr>
-          <w:b/>
-          <w:bCs/>
-          <w:sz w:val="28"/>
-          <w:szCs w:val="32"/>
-          <w:u w:val="single"/>
-        </w:rPr>
-        <w:t xml:space="preserve"> </w:t>
+        <w:t xml:space="preserve">TaittirIya BrAhmaNam TB 3.1 – 3.6  Book </w:t>
       </w:r>
       <w:r>
         <w:rPr>
@@ -4327,6 +4305,657 @@
                 <w:lang w:val="it-IT" w:eastAsia="en-IN" w:bidi="ml-IN"/>
               </w:rPr>
               <w:t xml:space="preserve"> E—Z¡e¥Z</w:t>
+            </w:r>
+          </w:p>
+        </w:tc>
+      </w:tr>
+      <w:tr>
+        <w:trPr>
+          <w:trHeight w:val="967"/>
+        </w:trPr>
+        <w:tc>
+          <w:tcPr>
+            <w:tcW w:w="3168" w:type="dxa"/>
+            <w:tcBorders>
+              <w:top w:val="single" w:sz="4" w:space="0" w:color="000000"/>
+              <w:left w:val="single" w:sz="4" w:space="0" w:color="000000"/>
+              <w:bottom w:val="single" w:sz="4" w:space="0" w:color="000000"/>
+              <w:right w:val="single" w:sz="4" w:space="0" w:color="000000"/>
+            </w:tcBorders>
+          </w:tcPr>
+          <w:p>
+            <w:pPr>
+              <w:spacing w:before="0" w:line="240" w:lineRule="auto"/>
+              <w:rPr>
+                <w:b/>
+                <w:sz w:val="28"/>
+                <w:szCs w:val="28"/>
+                <w:lang w:val="it-IT"/>
+              </w:rPr>
+            </w:pPr>
+            <w:r>
+              <w:rPr>
+                <w:b/>
+                <w:sz w:val="28"/>
+                <w:szCs w:val="28"/>
+                <w:lang w:val="it-IT"/>
+              </w:rPr>
+              <w:t>TB 3.</w:t>
+            </w:r>
+            <w:r>
+              <w:rPr>
+                <w:b/>
+                <w:sz w:val="28"/>
+                <w:szCs w:val="28"/>
+                <w:lang w:val="it-IT"/>
+              </w:rPr>
+              <w:t>6.11.4</w:t>
+            </w:r>
+          </w:p>
+          <w:p>
+            <w:pPr>
+              <w:spacing w:before="0" w:line="240" w:lineRule="auto"/>
+              <w:rPr>
+                <w:b/>
+                <w:sz w:val="28"/>
+                <w:szCs w:val="28"/>
+                <w:lang w:val="it-IT"/>
+              </w:rPr>
+            </w:pPr>
+            <w:r>
+              <w:rPr>
+                <w:b/>
+                <w:sz w:val="28"/>
+                <w:szCs w:val="28"/>
+                <w:lang w:val="it-IT"/>
+              </w:rPr>
+              <w:t>Statement</w:t>
+            </w:r>
+            <w:r>
+              <w:rPr>
+                <w:b/>
+                <w:sz w:val="28"/>
+                <w:szCs w:val="28"/>
+                <w:lang w:val="it-IT"/>
+              </w:rPr>
+              <w:t xml:space="preserve"> No. </w:t>
+            </w:r>
+            <w:r>
+              <w:rPr>
+                <w:b/>
+                <w:sz w:val="28"/>
+                <w:szCs w:val="28"/>
+                <w:lang w:val="it-IT"/>
+              </w:rPr>
+              <w:t>5</w:t>
+            </w:r>
+          </w:p>
+          <w:p>
+            <w:pPr>
+              <w:spacing w:before="0" w:line="240" w:lineRule="auto"/>
+              <w:rPr>
+                <w:b/>
+                <w:sz w:val="28"/>
+                <w:szCs w:val="28"/>
+                <w:lang w:val="it-IT"/>
+              </w:rPr>
+            </w:pPr>
+            <w:r>
+              <w:rPr>
+                <w:b/>
+                <w:sz w:val="28"/>
+                <w:szCs w:val="28"/>
+                <w:lang w:val="it-IT"/>
+              </w:rPr>
+              <w:t xml:space="preserve">Dasini No. - </w:t>
+            </w:r>
+            <w:r>
+              <w:rPr>
+                <w:b/>
+                <w:sz w:val="28"/>
+                <w:szCs w:val="28"/>
+                <w:lang w:val="it-IT"/>
+              </w:rPr>
+              <w:t>31</w:t>
+            </w:r>
+          </w:p>
+        </w:tc>
+        <w:tc>
+          <w:tcPr>
+            <w:tcW w:w="5103" w:type="dxa"/>
+            <w:tcBorders>
+              <w:top w:val="single" w:sz="4" w:space="0" w:color="000000"/>
+              <w:left w:val="single" w:sz="4" w:space="0" w:color="000000"/>
+              <w:bottom w:val="single" w:sz="4" w:space="0" w:color="000000"/>
+              <w:right w:val="single" w:sz="4" w:space="0" w:color="000000"/>
+            </w:tcBorders>
+          </w:tcPr>
+          <w:p>
+            <w:pPr>
+              <w:widowControl w:val="0"/>
+              <w:autoSpaceDE w:val="0"/>
+              <w:autoSpaceDN w:val="0"/>
+              <w:adjustRightInd w:val="0"/>
+              <w:spacing w:before="0" w:line="240" w:lineRule="auto"/>
+              <w:ind w:left="-79" w:right="437"/>
+              <w:rPr>
+                <w:rFonts w:ascii="BRH Malayalam Extra" w:eastAsia="Times New Roman" w:hAnsi="BRH Malayalam Extra" w:cs="BRH Malayalam Extra"/>
+                <w:sz w:val="40"/>
+                <w:szCs w:val="40"/>
+                <w:lang w:val="it-IT" w:eastAsia="en-IN" w:bidi="ml-IN"/>
+              </w:rPr>
+            </w:pPr>
+            <w:r>
+              <w:rPr>
+                <w:rFonts w:ascii="BRH Malayalam Extra" w:eastAsia="Times New Roman" w:hAnsi="BRH Malayalam Extra" w:cs="BRH Malayalam Extra"/>
+                <w:sz w:val="40"/>
+                <w:szCs w:val="40"/>
+                <w:lang w:val="it-IT" w:eastAsia="en-IN" w:bidi="ml-IN"/>
+              </w:rPr>
+              <w:t>py</w:t>
+            </w:r>
+            <w:r>
+              <w:rPr>
+                <w:rFonts w:ascii="BRH Malayalam Extra" w:eastAsia="Times New Roman" w:hAnsi="BRH Malayalam Extra" w:cs="BRH Malayalam Extra"/>
+                <w:sz w:val="32"/>
+                <w:szCs w:val="40"/>
+                <w:lang w:val="it-IT" w:eastAsia="en-IN" w:bidi="ml-IN"/>
+              </w:rPr>
+              <w:t>–</w:t>
+            </w:r>
+            <w:r>
+              <w:rPr>
+                <w:rFonts w:ascii="BRH Malayalam Extra" w:eastAsia="Times New Roman" w:hAnsi="BRH Malayalam Extra" w:cs="BRH Malayalam Extra"/>
+                <w:sz w:val="40"/>
+                <w:szCs w:val="40"/>
+                <w:lang w:val="it-IT" w:eastAsia="en-IN" w:bidi="ml-IN"/>
+              </w:rPr>
+              <w:t>bû</w:t>
+            </w:r>
+            <w:r>
+              <w:rPr>
+                <w:rFonts w:ascii="BRH Malayalam Extra" w:eastAsia="Times New Roman" w:hAnsi="BRH Malayalam Extra" w:cs="BRH Malayalam Extra"/>
+                <w:sz w:val="40"/>
+                <w:szCs w:val="40"/>
+                <w:highlight w:val="yellow"/>
+                <w:lang w:val="it-IT" w:eastAsia="en-IN" w:bidi="ml-IN"/>
+              </w:rPr>
+              <w:t>xI</w:t>
+            </w:r>
+            <w:r>
+              <w:rPr>
+                <w:rFonts w:ascii="BRH Malayalam Extra" w:eastAsia="Times New Roman" w:hAnsi="BRH Malayalam Extra" w:cs="BRH Malayalam Extra"/>
+                <w:sz w:val="40"/>
+                <w:szCs w:val="40"/>
+                <w:lang w:val="it-IT" w:eastAsia="en-IN" w:bidi="ml-IN"/>
+              </w:rPr>
+              <w:t xml:space="preserve"> EZ¢</w:t>
+            </w:r>
+            <w:r>
+              <w:rPr>
+                <w:rFonts w:ascii="BRH Devanagari Extra" w:eastAsia="Times New Roman" w:hAnsi="BRH Devanagari Extra" w:cs="BRH Malayalam Extra"/>
+                <w:sz w:val="32"/>
+                <w:szCs w:val="40"/>
+                <w:lang w:val="it-IT" w:eastAsia="en-IN" w:bidi="ml-IN"/>
+              </w:rPr>
+              <w:t>óè</w:t>
+            </w:r>
+            <w:r>
+              <w:rPr>
+                <w:rFonts w:ascii="BRH Malayalam Extra" w:eastAsia="Times New Roman" w:hAnsi="BRH Malayalam Extra" w:cs="BRH Malayalam Extra"/>
+                <w:b/>
+                <w:bCs/>
+                <w:sz w:val="40"/>
+                <w:szCs w:val="40"/>
+                <w:lang w:val="it-IT" w:eastAsia="en-IN" w:bidi="ml-IN"/>
+              </w:rPr>
+              <w:t>ª.</w:t>
+            </w:r>
+            <w:r>
+              <w:rPr>
+                <w:rFonts w:ascii="BRH Malayalam Extra" w:eastAsia="Times New Roman" w:hAnsi="BRH Malayalam Extra" w:cs="BRH Malayalam Extra"/>
+                <w:sz w:val="40"/>
+                <w:szCs w:val="40"/>
+                <w:lang w:val="it-IT" w:eastAsia="en-IN" w:bidi="ml-IN"/>
+              </w:rPr>
+              <w:t xml:space="preserve"> E—Z¡e¥Z</w:t>
+            </w:r>
+          </w:p>
+        </w:tc>
+        <w:tc>
+          <w:tcPr>
+            <w:tcW w:w="5245" w:type="dxa"/>
+            <w:tcBorders>
+              <w:top w:val="single" w:sz="4" w:space="0" w:color="000000"/>
+              <w:left w:val="single" w:sz="4" w:space="0" w:color="000000"/>
+              <w:bottom w:val="single" w:sz="4" w:space="0" w:color="000000"/>
+              <w:right w:val="single" w:sz="4" w:space="0" w:color="000000"/>
+            </w:tcBorders>
+          </w:tcPr>
+          <w:p>
+            <w:pPr>
+              <w:widowControl w:val="0"/>
+              <w:autoSpaceDE w:val="0"/>
+              <w:autoSpaceDN w:val="0"/>
+              <w:adjustRightInd w:val="0"/>
+              <w:spacing w:before="0" w:line="240" w:lineRule="auto"/>
+              <w:ind w:left="-79" w:right="437"/>
+              <w:rPr>
+                <w:rFonts w:ascii="BRH Malayalam Extra" w:eastAsia="Times New Roman" w:hAnsi="BRH Malayalam Extra" w:cs="BRH Malayalam Extra"/>
+                <w:sz w:val="40"/>
+                <w:szCs w:val="40"/>
+                <w:lang w:val="it-IT" w:eastAsia="en-IN" w:bidi="ml-IN"/>
+              </w:rPr>
+            </w:pPr>
+            <w:r>
+              <w:rPr>
+                <w:rFonts w:ascii="BRH Malayalam Extra" w:eastAsia="Times New Roman" w:hAnsi="BRH Malayalam Extra" w:cs="BRH Malayalam Extra"/>
+                <w:sz w:val="40"/>
+                <w:szCs w:val="40"/>
+                <w:lang w:val="it-IT" w:eastAsia="en-IN" w:bidi="ml-IN"/>
+              </w:rPr>
+              <w:t>py</w:t>
+            </w:r>
+            <w:r>
+              <w:rPr>
+                <w:rFonts w:ascii="BRH Malayalam Extra" w:eastAsia="Times New Roman" w:hAnsi="BRH Malayalam Extra" w:cs="BRH Malayalam Extra"/>
+                <w:sz w:val="32"/>
+                <w:szCs w:val="40"/>
+                <w:lang w:val="it-IT" w:eastAsia="en-IN" w:bidi="ml-IN"/>
+              </w:rPr>
+              <w:t>–</w:t>
+            </w:r>
+            <w:r>
+              <w:rPr>
+                <w:rFonts w:ascii="BRH Malayalam Extra" w:eastAsia="Times New Roman" w:hAnsi="BRH Malayalam Extra" w:cs="BRH Malayalam Extra"/>
+                <w:sz w:val="40"/>
+                <w:szCs w:val="40"/>
+                <w:lang w:val="it-IT" w:eastAsia="en-IN" w:bidi="ml-IN"/>
+              </w:rPr>
+              <w:t>bû</w:t>
+            </w:r>
+            <w:r>
+              <w:rPr>
+                <w:rFonts w:ascii="BRH Malayalam Extra" w:eastAsia="Times New Roman" w:hAnsi="BRH Malayalam Extra" w:cs="BRH Malayalam Extra"/>
+                <w:sz w:val="40"/>
+                <w:szCs w:val="40"/>
+                <w:highlight w:val="green"/>
+                <w:lang w:val="it-IT" w:eastAsia="en-IN" w:bidi="ml-IN"/>
+              </w:rPr>
+              <w:t>x</w:t>
+            </w:r>
+            <w:bookmarkStart w:id="7" w:name="_Hlk177587763"/>
+            <w:r>
+              <w:rPr>
+                <w:rFonts w:ascii="BRH Devanagari Extra" w:eastAsia="Times New Roman" w:hAnsi="BRH Devanagari Extra" w:cs="BRH Malayalam Extra"/>
+                <w:sz w:val="32"/>
+                <w:szCs w:val="40"/>
+                <w:highlight w:val="green"/>
+                <w:lang w:val="it-IT" w:eastAsia="en-IN" w:bidi="ml-IN"/>
+              </w:rPr>
+              <w:t>ó</w:t>
+            </w:r>
+            <w:bookmarkEnd w:id="7"/>
+            <w:r>
+              <w:rPr>
+                <w:rFonts w:ascii="BRH Devanagari Extra" w:eastAsia="Times New Roman" w:hAnsi="BRH Devanagari Extra" w:cs="BRH Malayalam Extra"/>
+                <w:sz w:val="32"/>
+                <w:szCs w:val="40"/>
+                <w:lang w:val="it-IT" w:eastAsia="en-IN" w:bidi="ml-IN"/>
+              </w:rPr>
+              <w:t>è</w:t>
+            </w:r>
+            <w:r>
+              <w:rPr>
+                <w:rFonts w:ascii="BRH Malayalam Extra" w:eastAsia="Times New Roman" w:hAnsi="BRH Malayalam Extra" w:cs="BRH Malayalam Extra"/>
+                <w:sz w:val="40"/>
+                <w:szCs w:val="40"/>
+                <w:lang w:val="it-IT" w:eastAsia="en-IN" w:bidi="ml-IN"/>
+              </w:rPr>
+              <w:t xml:space="preserve"> EZ¢</w:t>
+            </w:r>
+            <w:r>
+              <w:rPr>
+                <w:rFonts w:ascii="BRH Devanagari Extra" w:eastAsia="Times New Roman" w:hAnsi="BRH Devanagari Extra" w:cs="BRH Malayalam Extra"/>
+                <w:sz w:val="32"/>
+                <w:szCs w:val="40"/>
+                <w:lang w:val="it-IT" w:eastAsia="en-IN" w:bidi="ml-IN"/>
+              </w:rPr>
+              <w:t>óè</w:t>
+            </w:r>
+            <w:r>
+              <w:rPr>
+                <w:rFonts w:ascii="BRH Malayalam Extra" w:eastAsia="Times New Roman" w:hAnsi="BRH Malayalam Extra" w:cs="BRH Malayalam Extra"/>
+                <w:b/>
+                <w:bCs/>
+                <w:sz w:val="40"/>
+                <w:szCs w:val="40"/>
+                <w:lang w:val="it-IT" w:eastAsia="en-IN" w:bidi="ml-IN"/>
+              </w:rPr>
+              <w:t>ª.</w:t>
+            </w:r>
+            <w:r>
+              <w:rPr>
+                <w:rFonts w:ascii="BRH Malayalam Extra" w:eastAsia="Times New Roman" w:hAnsi="BRH Malayalam Extra" w:cs="BRH Malayalam Extra"/>
+                <w:sz w:val="40"/>
+                <w:szCs w:val="40"/>
+                <w:lang w:val="it-IT" w:eastAsia="en-IN" w:bidi="ml-IN"/>
+              </w:rPr>
+              <w:t xml:space="preserve"> E—Z¡e¥Z</w:t>
+            </w:r>
+          </w:p>
+        </w:tc>
+      </w:tr>
+      <w:tr>
+        <w:trPr>
+          <w:trHeight w:val="967"/>
+        </w:trPr>
+        <w:tc>
+          <w:tcPr>
+            <w:tcW w:w="3168" w:type="dxa"/>
+            <w:tcBorders>
+              <w:top w:val="single" w:sz="4" w:space="0" w:color="000000"/>
+              <w:left w:val="single" w:sz="4" w:space="0" w:color="000000"/>
+              <w:bottom w:val="single" w:sz="4" w:space="0" w:color="000000"/>
+              <w:right w:val="single" w:sz="4" w:space="0" w:color="000000"/>
+            </w:tcBorders>
+          </w:tcPr>
+          <w:p>
+            <w:pPr>
+              <w:spacing w:before="0" w:line="240" w:lineRule="auto"/>
+              <w:rPr>
+                <w:b/>
+                <w:sz w:val="28"/>
+                <w:szCs w:val="28"/>
+                <w:lang w:val="it-IT"/>
+              </w:rPr>
+            </w:pPr>
+            <w:r>
+              <w:rPr>
+                <w:b/>
+                <w:sz w:val="28"/>
+                <w:szCs w:val="28"/>
+                <w:lang w:val="it-IT"/>
+              </w:rPr>
+              <w:t>TB 3.</w:t>
+            </w:r>
+            <w:r>
+              <w:rPr>
+                <w:b/>
+                <w:sz w:val="28"/>
+                <w:szCs w:val="28"/>
+                <w:lang w:val="it-IT"/>
+              </w:rPr>
+              <w:t>6.</w:t>
+            </w:r>
+            <w:r>
+              <w:rPr>
+                <w:b/>
+                <w:sz w:val="28"/>
+                <w:szCs w:val="28"/>
+                <w:lang w:val="it-IT"/>
+              </w:rPr>
+              <w:t>13.1</w:t>
+            </w:r>
+          </w:p>
+          <w:p>
+            <w:pPr>
+              <w:spacing w:before="0" w:line="240" w:lineRule="auto"/>
+              <w:rPr>
+                <w:b/>
+                <w:sz w:val="28"/>
+                <w:szCs w:val="28"/>
+                <w:lang w:val="it-IT"/>
+              </w:rPr>
+            </w:pPr>
+            <w:r>
+              <w:rPr>
+                <w:b/>
+                <w:sz w:val="28"/>
+                <w:szCs w:val="28"/>
+                <w:lang w:val="it-IT"/>
+              </w:rPr>
+              <w:t>Statement</w:t>
+            </w:r>
+            <w:r>
+              <w:rPr>
+                <w:b/>
+                <w:sz w:val="28"/>
+                <w:szCs w:val="28"/>
+                <w:lang w:val="it-IT"/>
+              </w:rPr>
+              <w:t xml:space="preserve"> No. </w:t>
+            </w:r>
+            <w:r>
+              <w:rPr>
+                <w:b/>
+                <w:sz w:val="28"/>
+                <w:szCs w:val="28"/>
+                <w:lang w:val="it-IT"/>
+              </w:rPr>
+              <w:t>4</w:t>
+            </w:r>
+          </w:p>
+          <w:p>
+            <w:pPr>
+              <w:spacing w:before="0" w:line="240" w:lineRule="auto"/>
+              <w:rPr>
+                <w:b/>
+                <w:sz w:val="28"/>
+                <w:szCs w:val="28"/>
+                <w:lang w:val="it-IT"/>
+              </w:rPr>
+            </w:pPr>
+            <w:r>
+              <w:rPr>
+                <w:b/>
+                <w:sz w:val="28"/>
+                <w:szCs w:val="28"/>
+                <w:lang w:val="it-IT"/>
+              </w:rPr>
+              <w:t xml:space="preserve">Dasini No. - </w:t>
+            </w:r>
+            <w:r>
+              <w:rPr>
+                <w:b/>
+                <w:sz w:val="28"/>
+                <w:szCs w:val="28"/>
+                <w:lang w:val="it-IT"/>
+              </w:rPr>
+              <w:t>3</w:t>
+            </w:r>
+            <w:r>
+              <w:rPr>
+                <w:b/>
+                <w:sz w:val="28"/>
+                <w:szCs w:val="28"/>
+                <w:lang w:val="it-IT"/>
+              </w:rPr>
+              <w:t>4</w:t>
+            </w:r>
+          </w:p>
+        </w:tc>
+        <w:tc>
+          <w:tcPr>
+            <w:tcW w:w="5103" w:type="dxa"/>
+            <w:tcBorders>
+              <w:top w:val="single" w:sz="4" w:space="0" w:color="000000"/>
+              <w:left w:val="single" w:sz="4" w:space="0" w:color="000000"/>
+              <w:bottom w:val="single" w:sz="4" w:space="0" w:color="000000"/>
+              <w:right w:val="single" w:sz="4" w:space="0" w:color="000000"/>
+            </w:tcBorders>
+          </w:tcPr>
+          <w:p>
+            <w:pPr>
+              <w:widowControl w:val="0"/>
+              <w:autoSpaceDE w:val="0"/>
+              <w:autoSpaceDN w:val="0"/>
+              <w:adjustRightInd w:val="0"/>
+              <w:spacing w:before="0" w:line="240" w:lineRule="auto"/>
+              <w:ind w:left="-79" w:right="437"/>
+              <w:rPr>
+                <w:rFonts w:ascii="BRH Malayalam Extra" w:eastAsia="Times New Roman" w:hAnsi="BRH Malayalam Extra" w:cs="BRH Malayalam Extra"/>
+                <w:sz w:val="40"/>
+                <w:szCs w:val="40"/>
+                <w:lang w:val="it-IT" w:eastAsia="en-IN" w:bidi="ml-IN"/>
+              </w:rPr>
+            </w:pPr>
+            <w:r>
+              <w:rPr>
+                <w:rFonts w:ascii="BRH Malayalam Extra" w:eastAsia="Times New Roman" w:hAnsi="BRH Malayalam Extra" w:cs="BRH Malayalam Extra"/>
+                <w:sz w:val="40"/>
+                <w:szCs w:val="40"/>
+                <w:highlight w:val="yellow"/>
+                <w:lang w:val="it-IT" w:eastAsia="en-IN" w:bidi="ml-IN"/>
+              </w:rPr>
+              <w:t>j¡</w:t>
+            </w:r>
+            <w:r>
+              <w:rPr>
+                <w:rFonts w:ascii="BRH Malayalam Extra" w:eastAsia="Times New Roman" w:hAnsi="BRH Malayalam Extra" w:cs="BRH Malayalam Extra"/>
+                <w:sz w:val="32"/>
+                <w:szCs w:val="40"/>
+                <w:highlight w:val="yellow"/>
+                <w:lang w:val="it-IT" w:eastAsia="en-IN" w:bidi="ml-IN"/>
+              </w:rPr>
+              <w:t>–</w:t>
+            </w:r>
+            <w:r>
+              <w:rPr>
+                <w:rFonts w:ascii="BRH Malayalam Extra" w:eastAsia="Times New Roman" w:hAnsi="BRH Malayalam Extra" w:cs="BRH Malayalam Extra"/>
+                <w:sz w:val="40"/>
+                <w:szCs w:val="40"/>
+                <w:lang w:val="it-IT" w:eastAsia="en-IN" w:bidi="ml-IN"/>
+              </w:rPr>
+              <w:t>jp</w:t>
+            </w:r>
+            <w:r>
+              <w:rPr>
+                <w:rFonts w:ascii="BRH Malayalam Extra" w:eastAsia="Times New Roman" w:hAnsi="BRH Malayalam Extra" w:cs="BRH Malayalam Extra"/>
+                <w:sz w:val="32"/>
+                <w:szCs w:val="40"/>
+                <w:lang w:val="it-IT" w:eastAsia="en-IN" w:bidi="ml-IN"/>
+              </w:rPr>
+              <w:t>–</w:t>
+            </w:r>
+            <w:r>
+              <w:rPr>
+                <w:rFonts w:ascii="BRH Malayalam Extra" w:eastAsia="Times New Roman" w:hAnsi="BRH Malayalam Extra" w:cs="BRH Malayalam Extra"/>
+                <w:sz w:val="40"/>
+                <w:szCs w:val="40"/>
+                <w:lang w:val="it-IT" w:eastAsia="en-IN" w:bidi="ml-IN"/>
+              </w:rPr>
+              <w:t>bx„dõx p—±</w:t>
+            </w:r>
+            <w:r>
+              <w:rPr>
+                <w:rFonts w:ascii="BRH Malayalam Extra" w:eastAsia="Times New Roman" w:hAnsi="BRH Malayalam Extra" w:cs="BRH Malayalam Extra"/>
+                <w:sz w:val="32"/>
+                <w:szCs w:val="40"/>
+                <w:lang w:val="it-IT" w:eastAsia="en-IN" w:bidi="ml-IN"/>
+              </w:rPr>
+              <w:t>–</w:t>
+            </w:r>
+            <w:r>
+              <w:rPr>
+                <w:rFonts w:ascii="BRH Malayalam Extra" w:eastAsia="Times New Roman" w:hAnsi="BRH Malayalam Extra" w:cs="BRH Malayalam Extra"/>
+                <w:sz w:val="40"/>
+                <w:szCs w:val="40"/>
+                <w:lang w:val="it-IT" w:eastAsia="en-IN" w:bidi="ml-IN"/>
+              </w:rPr>
+              <w:t>b§-</w:t>
+            </w:r>
+          </w:p>
+        </w:tc>
+        <w:tc>
+          <w:tcPr>
+            <w:tcW w:w="5245" w:type="dxa"/>
+            <w:tcBorders>
+              <w:top w:val="single" w:sz="4" w:space="0" w:color="000000"/>
+              <w:left w:val="single" w:sz="4" w:space="0" w:color="000000"/>
+              <w:bottom w:val="single" w:sz="4" w:space="0" w:color="000000"/>
+              <w:right w:val="single" w:sz="4" w:space="0" w:color="000000"/>
+            </w:tcBorders>
+          </w:tcPr>
+          <w:p>
+            <w:pPr>
+              <w:widowControl w:val="0"/>
+              <w:autoSpaceDE w:val="0"/>
+              <w:autoSpaceDN w:val="0"/>
+              <w:adjustRightInd w:val="0"/>
+              <w:spacing w:before="0" w:line="240" w:lineRule="auto"/>
+              <w:ind w:left="-79" w:right="437"/>
+              <w:rPr>
+                <w:rFonts w:ascii="BRH Malayalam Extra" w:eastAsia="Times New Roman" w:hAnsi="BRH Malayalam Extra" w:cs="BRH Malayalam Extra"/>
+                <w:sz w:val="40"/>
+                <w:szCs w:val="40"/>
+                <w:lang w:val="it-IT" w:eastAsia="en-IN" w:bidi="ml-IN"/>
+              </w:rPr>
+            </w:pPr>
+            <w:r>
+              <w:rPr>
+                <w:rFonts w:ascii="BRH Malayalam Extra" w:eastAsia="Times New Roman" w:hAnsi="BRH Malayalam Extra" w:cs="BRH Malayalam Extra"/>
+                <w:sz w:val="40"/>
+                <w:szCs w:val="40"/>
+                <w:highlight w:val="green"/>
+                <w:lang w:val="it-IT" w:eastAsia="en-IN" w:bidi="ml-IN"/>
+              </w:rPr>
+              <w:t>j¢</w:t>
+            </w:r>
+            <w:r>
+              <w:rPr>
+                <w:rFonts w:ascii="BRH Malayalam Extra" w:eastAsia="Times New Roman" w:hAnsi="BRH Malayalam Extra" w:cs="BRH Malayalam Extra"/>
+                <w:sz w:val="32"/>
+                <w:szCs w:val="40"/>
+                <w:highlight w:val="green"/>
+                <w:lang w:val="it-IT" w:eastAsia="en-IN" w:bidi="ml-IN"/>
+              </w:rPr>
+              <w:t>–</w:t>
+            </w:r>
+            <w:r>
+              <w:rPr>
+                <w:rFonts w:ascii="BRH Malayalam Extra" w:eastAsia="Times New Roman" w:hAnsi="BRH Malayalam Extra" w:cs="BRH Malayalam Extra"/>
+                <w:sz w:val="40"/>
+                <w:szCs w:val="40"/>
+                <w:lang w:val="it-IT" w:eastAsia="en-IN" w:bidi="ml-IN"/>
+              </w:rPr>
+              <w:t>jp</w:t>
+            </w:r>
+            <w:r>
+              <w:rPr>
+                <w:rFonts w:ascii="BRH Malayalam Extra" w:eastAsia="Times New Roman" w:hAnsi="BRH Malayalam Extra" w:cs="BRH Malayalam Extra"/>
+                <w:sz w:val="32"/>
+                <w:szCs w:val="40"/>
+                <w:lang w:val="it-IT" w:eastAsia="en-IN" w:bidi="ml-IN"/>
+              </w:rPr>
+              <w:t>–</w:t>
+            </w:r>
+            <w:r>
+              <w:rPr>
+                <w:rFonts w:ascii="BRH Malayalam Extra" w:eastAsia="Times New Roman" w:hAnsi="BRH Malayalam Extra" w:cs="BRH Malayalam Extra"/>
+                <w:sz w:val="40"/>
+                <w:szCs w:val="40"/>
+                <w:lang w:val="it-IT" w:eastAsia="en-IN" w:bidi="ml-IN"/>
+              </w:rPr>
+              <w:t>bx„dõx p—±</w:t>
+            </w:r>
+            <w:r>
+              <w:rPr>
+                <w:rFonts w:ascii="BRH Malayalam Extra" w:eastAsia="Times New Roman" w:hAnsi="BRH Malayalam Extra" w:cs="BRH Malayalam Extra"/>
+                <w:sz w:val="32"/>
+                <w:szCs w:val="40"/>
+                <w:lang w:val="it-IT" w:eastAsia="en-IN" w:bidi="ml-IN"/>
+              </w:rPr>
+              <w:t>–</w:t>
+            </w:r>
+            <w:r>
+              <w:rPr>
+                <w:rFonts w:ascii="BRH Malayalam Extra" w:eastAsia="Times New Roman" w:hAnsi="BRH Malayalam Extra" w:cs="BRH Malayalam Extra"/>
+                <w:sz w:val="40"/>
+                <w:szCs w:val="40"/>
+                <w:lang w:val="it-IT" w:eastAsia="en-IN" w:bidi="ml-IN"/>
+              </w:rPr>
+              <w:t>b§-</w:t>
             </w:r>
           </w:p>
         </w:tc>
@@ -4430,7 +5059,6 @@
         </w:rPr>
         <w:t xml:space="preserve"> </w:t>
       </w:r>
-      <w:proofErr w:type="gramStart"/>
       <w:r>
         <w:rPr>
           <w:b/>
@@ -4451,7 +5079,6 @@
         </w:rPr>
         <w:t xml:space="preserve">  Book</w:t>
       </w:r>
-      <w:proofErr w:type="gramEnd"/>
       <w:r>
         <w:rPr>
           <w:b/>
@@ -5288,6 +5915,7 @@
                 <w:sz w:val="28"/>
                 <w:szCs w:val="28"/>
               </w:rPr>
+              <w:lastRenderedPageBreak/>
               <w:t>TB 3.1.3.3</w:t>
             </w:r>
           </w:p>
@@ -5942,7 +6570,6 @@
                 <w:sz w:val="28"/>
                 <w:szCs w:val="28"/>
               </w:rPr>
-              <w:lastRenderedPageBreak/>
               <w:t>TB 3.1.4.7</w:t>
             </w:r>
           </w:p>
@@ -7599,6 +8226,7 @@
                 <w:sz w:val="28"/>
                 <w:szCs w:val="28"/>
               </w:rPr>
+              <w:lastRenderedPageBreak/>
               <w:t>TB 3.2.10.1</w:t>
             </w:r>
           </w:p>
@@ -8242,7 +8870,6 @@
                 <w:szCs w:val="40"/>
                 <w:highlight w:val="yellow"/>
               </w:rPr>
-              <w:lastRenderedPageBreak/>
               <w:t>sû</w:t>
             </w:r>
             <w:r>
@@ -8288,7 +8915,6 @@
                 <w:sz w:val="40"/>
                 <w:szCs w:val="40"/>
               </w:rPr>
-              <w:lastRenderedPageBreak/>
               <w:t>¥pby—ksy g</w:t>
             </w:r>
             <w:r>
@@ -8353,7 +8979,6 @@
                 <w:szCs w:val="40"/>
                 <w:highlight w:val="green"/>
               </w:rPr>
-              <w:lastRenderedPageBreak/>
               <w:t>sûx</w:t>
             </w:r>
             <w:r>
@@ -8397,7 +9022,6 @@
                 <w:sz w:val="28"/>
                 <w:szCs w:val="28"/>
               </w:rPr>
-              <w:lastRenderedPageBreak/>
               <w:t>TB 3.3.6.2</w:t>
             </w:r>
           </w:p>
@@ -9574,6 +10198,7 @@
                 <w:szCs w:val="36"/>
                 <w:lang w:val="en-IN" w:eastAsia="en-IN" w:bidi="ml-IN"/>
               </w:rPr>
+              <w:lastRenderedPageBreak/>
               <w:t>pd—</w:t>
             </w:r>
             <w:r>
@@ -9713,7 +10338,6 @@
         </w:rPr>
         <w:t xml:space="preserve"> </w:t>
       </w:r>
-      <w:proofErr w:type="gramStart"/>
       <w:r>
         <w:rPr>
           <w:b/>
@@ -9734,7 +10358,6 @@
         </w:rPr>
         <w:t xml:space="preserve">  Book</w:t>
       </w:r>
-      <w:proofErr w:type="gramEnd"/>
       <w:r>
         <w:rPr>
           <w:b/>
@@ -9941,7 +10564,6 @@
                 <w:sz w:val="32"/>
                 <w:szCs w:val="32"/>
               </w:rPr>
-              <w:lastRenderedPageBreak/>
               <w:t>Section, Paragraph</w:t>
             </w:r>
           </w:p>

</xml_diff>

<commit_message>
nmv 19 12 2024
</commit_message>
<xml_diff>
--- a/brAhmaNa/TB 3.1-3.6 Malayalam Corrections.docx
+++ b/brAhmaNa/TB 3.1-3.6 Malayalam Corrections.docx
@@ -22,9 +22,8 @@
           <w:szCs w:val="32"/>
           <w:u w:val="single"/>
         </w:rPr>
-        <w:t xml:space="preserve">TaittirIya BrAhmaNam TB 3.1 – </w:t>
+        <w:t xml:space="preserve">TaittirIya BrAhmaNam TB 3.1 – 3.6  Book </w:t>
       </w:r>
-      <w:proofErr w:type="gramStart"/>
       <w:r>
         <w:rPr>
           <w:b/>
@@ -33,9 +32,8 @@
           <w:szCs w:val="32"/>
           <w:u w:val="single"/>
         </w:rPr>
-        <w:t>3.6  Book</w:t>
+        <w:t>Malayalam</w:t>
       </w:r>
-      <w:proofErr w:type="gramEnd"/>
       <w:r>
         <w:rPr>
           <w:b/>
@@ -44,7 +42,525 @@
           <w:szCs w:val="32"/>
           <w:u w:val="single"/>
         </w:rPr>
-        <w:t xml:space="preserve"> </w:t>
+        <w:t xml:space="preserve"> Corrections – Observed till </w:t>
+      </w:r>
+      <w:r>
+        <w:rPr>
+          <w:b/>
+          <w:bCs/>
+          <w:sz w:val="28"/>
+          <w:szCs w:val="32"/>
+          <w:highlight w:val="red"/>
+          <w:u w:val="single"/>
+        </w:rPr>
+        <w:t>?????</w:t>
+      </w:r>
+    </w:p>
+    <w:p>
+      <w:pPr>
+        <w:jc w:val="center"/>
+        <w:rPr>
+          <w:b/>
+          <w:bCs/>
+        </w:rPr>
+      </w:pPr>
+      <w:r>
+        <w:rPr>
+          <w:b/>
+          <w:bCs/>
+        </w:rPr>
+        <w:t xml:space="preserve">(ignore those which are already incorporated in your book’s version and date). </w:t>
+      </w:r>
+      <w:r>
+        <w:rPr>
+          <w:b/>
+          <w:bCs/>
+        </w:rPr>
+        <w:br/>
+        <w:t>Kindly refer to your Guru for the differences in Swaram marking between various sources.</w:t>
+      </w:r>
+    </w:p>
+    <w:tbl>
+      <w:tblPr>
+        <w:tblW w:w="13516" w:type="dxa"/>
+        <w:tblInd w:w="-792" w:type="dxa"/>
+        <w:tblBorders>
+          <w:top w:val="single" w:sz="4" w:space="0" w:color="000000"/>
+          <w:left w:val="single" w:sz="4" w:space="0" w:color="000000"/>
+          <w:bottom w:val="single" w:sz="4" w:space="0" w:color="000000"/>
+          <w:right w:val="single" w:sz="4" w:space="0" w:color="000000"/>
+          <w:insideH w:val="single" w:sz="4" w:space="0" w:color="000000"/>
+          <w:insideV w:val="single" w:sz="4" w:space="0" w:color="000000"/>
+        </w:tblBorders>
+        <w:tblLook w:val="04A0" w:firstRow="1" w:lastRow="0" w:firstColumn="1" w:lastColumn="0" w:noHBand="0" w:noVBand="1"/>
+      </w:tblPr>
+      <w:tblGrid>
+        <w:gridCol w:w="3168"/>
+        <w:gridCol w:w="5103"/>
+        <w:gridCol w:w="5245"/>
+      </w:tblGrid>
+      <w:tr>
+        <w:tc>
+          <w:tcPr>
+            <w:tcW w:w="3168" w:type="dxa"/>
+          </w:tcPr>
+          <w:p>
+            <w:pPr>
+              <w:spacing w:before="0" w:line="240" w:lineRule="auto"/>
+              <w:jc w:val="center"/>
+              <w:rPr>
+                <w:sz w:val="32"/>
+                <w:szCs w:val="32"/>
+              </w:rPr>
+            </w:pPr>
+            <w:r>
+              <w:rPr>
+                <w:sz w:val="32"/>
+                <w:szCs w:val="32"/>
+              </w:rPr>
+              <w:t>Section, Paragraph</w:t>
+            </w:r>
+          </w:p>
+          <w:p>
+            <w:pPr>
+              <w:spacing w:before="0" w:line="240" w:lineRule="auto"/>
+              <w:jc w:val="center"/>
+              <w:rPr>
+                <w:sz w:val="32"/>
+                <w:szCs w:val="32"/>
+              </w:rPr>
+            </w:pPr>
+            <w:r>
+              <w:rPr>
+                <w:sz w:val="32"/>
+                <w:szCs w:val="32"/>
+              </w:rPr>
+              <w:t>Reference</w:t>
+            </w:r>
+          </w:p>
+        </w:tc>
+        <w:tc>
+          <w:tcPr>
+            <w:tcW w:w="5103" w:type="dxa"/>
+          </w:tcPr>
+          <w:p>
+            <w:pPr>
+              <w:spacing w:before="0" w:line="240" w:lineRule="auto"/>
+              <w:jc w:val="center"/>
+              <w:rPr>
+                <w:sz w:val="32"/>
+                <w:szCs w:val="32"/>
+              </w:rPr>
+            </w:pPr>
+            <w:r>
+              <w:rPr>
+                <w:sz w:val="32"/>
+                <w:szCs w:val="32"/>
+              </w:rPr>
+              <w:t>As Printed</w:t>
+            </w:r>
+          </w:p>
+        </w:tc>
+        <w:tc>
+          <w:tcPr>
+            <w:tcW w:w="5245" w:type="dxa"/>
+          </w:tcPr>
+          <w:p>
+            <w:pPr>
+              <w:spacing w:before="0" w:line="240" w:lineRule="auto"/>
+              <w:ind w:right="-18"/>
+              <w:jc w:val="center"/>
+              <w:rPr>
+                <w:sz w:val="32"/>
+                <w:szCs w:val="32"/>
+              </w:rPr>
+            </w:pPr>
+            <w:r>
+              <w:rPr>
+                <w:sz w:val="32"/>
+                <w:szCs w:val="32"/>
+              </w:rPr>
+              <w:t>To be read as or corrected as</w:t>
+            </w:r>
+          </w:p>
+          <w:p>
+            <w:pPr>
+              <w:spacing w:before="0" w:line="240" w:lineRule="auto"/>
+              <w:ind w:right="-18"/>
+              <w:jc w:val="center"/>
+              <w:rPr>
+                <w:sz w:val="32"/>
+                <w:szCs w:val="32"/>
+              </w:rPr>
+            </w:pPr>
+            <w:r>
+              <w:rPr>
+                <w:sz w:val="32"/>
+                <w:szCs w:val="32"/>
+              </w:rPr>
+              <w:t>(Comments and analysis)</w:t>
+            </w:r>
+          </w:p>
+        </w:tc>
+      </w:tr>
+      <w:tr>
+        <w:trPr>
+          <w:trHeight w:val="1093"/>
+        </w:trPr>
+        <w:tc>
+          <w:tcPr>
+            <w:tcW w:w="3168" w:type="dxa"/>
+          </w:tcPr>
+          <w:p>
+            <w:pPr>
+              <w:spacing w:before="0" w:line="240" w:lineRule="auto"/>
+              <w:rPr>
+                <w:b/>
+                <w:sz w:val="28"/>
+                <w:szCs w:val="28"/>
+                <w:lang w:val="it-IT"/>
+              </w:rPr>
+            </w:pPr>
+            <w:r>
+              <w:rPr>
+                <w:b/>
+                <w:sz w:val="28"/>
+                <w:szCs w:val="28"/>
+                <w:lang w:val="it-IT"/>
+              </w:rPr>
+              <w:t>TB 3.</w:t>
+            </w:r>
+            <w:r>
+              <w:rPr>
+                <w:b/>
+                <w:sz w:val="28"/>
+                <w:szCs w:val="28"/>
+                <w:lang w:val="it-IT"/>
+              </w:rPr>
+              <w:t>2.1.6</w:t>
+            </w:r>
+          </w:p>
+          <w:p>
+            <w:pPr>
+              <w:spacing w:before="0" w:line="240" w:lineRule="auto"/>
+              <w:rPr>
+                <w:b/>
+                <w:sz w:val="28"/>
+                <w:szCs w:val="28"/>
+                <w:lang w:val="it-IT"/>
+              </w:rPr>
+            </w:pPr>
+            <w:r>
+              <w:rPr>
+                <w:b/>
+                <w:sz w:val="28"/>
+                <w:szCs w:val="28"/>
+                <w:lang w:val="it-IT"/>
+              </w:rPr>
+              <w:t>Statement</w:t>
+            </w:r>
+            <w:r>
+              <w:rPr>
+                <w:b/>
+                <w:sz w:val="28"/>
+                <w:szCs w:val="28"/>
+                <w:lang w:val="it-IT"/>
+              </w:rPr>
+              <w:t xml:space="preserve"> No.</w:t>
+            </w:r>
+            <w:r>
+              <w:rPr>
+                <w:b/>
+                <w:sz w:val="28"/>
+                <w:szCs w:val="28"/>
+                <w:lang w:val="it-IT"/>
+              </w:rPr>
+              <w:t>2</w:t>
+            </w:r>
+          </w:p>
+          <w:p>
+            <w:pPr>
+              <w:spacing w:before="0" w:line="240" w:lineRule="auto"/>
+              <w:rPr>
+                <w:b/>
+                <w:sz w:val="28"/>
+                <w:szCs w:val="28"/>
+                <w:lang w:val="it-IT"/>
+              </w:rPr>
+            </w:pPr>
+            <w:r>
+              <w:rPr>
+                <w:b/>
+                <w:sz w:val="28"/>
+                <w:szCs w:val="28"/>
+                <w:lang w:val="it-IT"/>
+              </w:rPr>
+              <w:t xml:space="preserve">Dasini No. - </w:t>
+            </w:r>
+            <w:r>
+              <w:rPr>
+                <w:b/>
+                <w:sz w:val="28"/>
+                <w:szCs w:val="28"/>
+                <w:lang w:val="it-IT"/>
+              </w:rPr>
+              <w:t>6</w:t>
+            </w:r>
+          </w:p>
+        </w:tc>
+        <w:tc>
+          <w:tcPr>
+            <w:tcW w:w="5103" w:type="dxa"/>
+          </w:tcPr>
+          <w:p>
+            <w:pPr>
+              <w:widowControl w:val="0"/>
+              <w:autoSpaceDE w:val="0"/>
+              <w:autoSpaceDN w:val="0"/>
+              <w:adjustRightInd w:val="0"/>
+              <w:spacing w:before="0" w:line="240" w:lineRule="auto"/>
+              <w:ind w:left="-79" w:right="437"/>
+              <w:rPr>
+                <w:rFonts w:ascii="BRH Devanagari Extra" w:hAnsi="BRH Devanagari Extra" w:cs="BRH Devanagari Extra"/>
+                <w:sz w:val="40"/>
+                <w:szCs w:val="40"/>
+                <w:lang w:val="it-IT"/>
+              </w:rPr>
+            </w:pPr>
+            <w:r>
+              <w:rPr>
+                <w:rFonts w:ascii="BRH Malayalam Extra" w:hAnsi="BRH Malayalam Extra" w:cs="BRH Malayalam Extra"/>
+                <w:sz w:val="40"/>
+                <w:szCs w:val="40"/>
+                <w:lang w:val="it-IT"/>
+              </w:rPr>
+              <w:t>e</w:t>
+            </w:r>
+            <w:r>
+              <w:rPr>
+                <w:rFonts w:ascii="BRH Malayalam Extra" w:hAnsi="BRH Malayalam Extra" w:cs="BRH Malayalam Extra"/>
+                <w:sz w:val="32"/>
+                <w:szCs w:val="40"/>
+                <w:lang w:val="it-IT"/>
+              </w:rPr>
+              <w:t>–</w:t>
+            </w:r>
+            <w:r>
+              <w:rPr>
+                <w:rFonts w:ascii="BRH Malayalam Extra" w:hAnsi="BRH Malayalam Extra" w:cs="BRH Malayalam Extra"/>
+                <w:sz w:val="40"/>
+                <w:szCs w:val="40"/>
+                <w:lang w:val="it-IT"/>
+              </w:rPr>
+              <w:t>q</w:t>
+            </w:r>
+            <w:r>
+              <w:rPr>
+                <w:rFonts w:ascii="BRH Malayalam Extra" w:hAnsi="BRH Malayalam Extra" w:cs="BRH Malayalam Extra"/>
+                <w:sz w:val="40"/>
+                <w:szCs w:val="40"/>
+                <w:highlight w:val="yellow"/>
+                <w:lang w:val="it-IT"/>
+              </w:rPr>
+              <w:t>¡</w:t>
+            </w:r>
+            <w:r>
+              <w:rPr>
+                <w:rFonts w:ascii="BRH Malayalam Extra" w:hAnsi="BRH Malayalam Extra" w:cs="BRH Malayalam Extra"/>
+                <w:sz w:val="32"/>
+                <w:szCs w:val="40"/>
+                <w:lang w:val="it-IT"/>
+              </w:rPr>
+              <w:t>–</w:t>
+            </w:r>
+            <w:r>
+              <w:rPr>
+                <w:rFonts w:ascii="BRH Malayalam Extra" w:hAnsi="BRH Malayalam Extra" w:cs="BRH Malayalam Extra"/>
+                <w:sz w:val="40"/>
+                <w:szCs w:val="40"/>
+                <w:lang w:val="it-IT"/>
+              </w:rPr>
+              <w:t>dxI ¥Mx—ez</w:t>
+            </w:r>
+            <w:r>
+              <w:rPr>
+                <w:rFonts w:ascii="BRH Malayalam Extra" w:hAnsi="BRH Malayalam Extra" w:cs="BRH Malayalam Extra"/>
+                <w:sz w:val="32"/>
+                <w:szCs w:val="40"/>
+                <w:lang w:val="it-IT"/>
+              </w:rPr>
+              <w:t>–</w:t>
+            </w:r>
+            <w:r>
+              <w:rPr>
+                <w:rFonts w:ascii="BRH Malayalam Extra" w:hAnsi="BRH Malayalam Extra" w:cs="BRH Malayalam Extra"/>
+                <w:sz w:val="40"/>
+                <w:szCs w:val="40"/>
+                <w:lang w:val="it-IT"/>
+              </w:rPr>
+              <w:t>axj— |</w:t>
+            </w:r>
+          </w:p>
+        </w:tc>
+        <w:tc>
+          <w:tcPr>
+            <w:tcW w:w="5245" w:type="dxa"/>
+          </w:tcPr>
+          <w:p>
+            <w:pPr>
+              <w:widowControl w:val="0"/>
+              <w:autoSpaceDE w:val="0"/>
+              <w:autoSpaceDN w:val="0"/>
+              <w:adjustRightInd w:val="0"/>
+              <w:spacing w:before="0" w:line="240" w:lineRule="auto"/>
+              <w:ind w:left="-79" w:right="437"/>
+              <w:rPr>
+                <w:rFonts w:ascii="BRH Devanagari Extra" w:hAnsi="BRH Devanagari Extra" w:cs="BRH Devanagari Extra"/>
+                <w:sz w:val="40"/>
+                <w:szCs w:val="40"/>
+                <w:lang w:val="it-IT"/>
+              </w:rPr>
+            </w:pPr>
+            <w:r>
+              <w:rPr>
+                <w:rFonts w:ascii="BRH Malayalam Extra" w:hAnsi="BRH Malayalam Extra" w:cs="BRH Malayalam Extra"/>
+                <w:sz w:val="40"/>
+                <w:szCs w:val="40"/>
+                <w:lang w:val="it-IT"/>
+              </w:rPr>
+              <w:t>e</w:t>
+            </w:r>
+            <w:r>
+              <w:rPr>
+                <w:rFonts w:ascii="BRH Malayalam Extra" w:hAnsi="BRH Malayalam Extra" w:cs="BRH Malayalam Extra"/>
+                <w:sz w:val="32"/>
+                <w:szCs w:val="40"/>
+                <w:lang w:val="it-IT"/>
+              </w:rPr>
+              <w:t>–</w:t>
+            </w:r>
+            <w:r>
+              <w:rPr>
+                <w:rFonts w:ascii="BRH Malayalam Extra" w:hAnsi="BRH Malayalam Extra" w:cs="BRH Malayalam Extra"/>
+                <w:sz w:val="40"/>
+                <w:szCs w:val="40"/>
+                <w:lang w:val="it-IT"/>
+              </w:rPr>
+              <w:t>q</w:t>
+            </w:r>
+            <w:r>
+              <w:rPr>
+                <w:rFonts w:ascii="BRH Malayalam Extra" w:hAnsi="BRH Malayalam Extra" w:cs="BRH Malayalam Extra"/>
+                <w:sz w:val="40"/>
+                <w:szCs w:val="40"/>
+                <w:highlight w:val="green"/>
+                <w:lang w:val="it-IT"/>
+              </w:rPr>
+              <w:t>¢</w:t>
+            </w:r>
+            <w:r>
+              <w:rPr>
+                <w:rFonts w:ascii="BRH Malayalam Extra" w:hAnsi="BRH Malayalam Extra" w:cs="BRH Malayalam Extra"/>
+                <w:sz w:val="32"/>
+                <w:szCs w:val="40"/>
+                <w:lang w:val="it-IT"/>
+              </w:rPr>
+              <w:t>–</w:t>
+            </w:r>
+            <w:r>
+              <w:rPr>
+                <w:rFonts w:ascii="BRH Malayalam Extra" w:hAnsi="BRH Malayalam Extra" w:cs="BRH Malayalam Extra"/>
+                <w:sz w:val="40"/>
+                <w:szCs w:val="40"/>
+                <w:lang w:val="it-IT"/>
+              </w:rPr>
+              <w:t>dxI ¥Mx—ez</w:t>
+            </w:r>
+            <w:r>
+              <w:rPr>
+                <w:rFonts w:ascii="BRH Malayalam Extra" w:hAnsi="BRH Malayalam Extra" w:cs="BRH Malayalam Extra"/>
+                <w:sz w:val="32"/>
+                <w:szCs w:val="40"/>
+                <w:lang w:val="it-IT"/>
+              </w:rPr>
+              <w:t>–</w:t>
+            </w:r>
+            <w:r>
+              <w:rPr>
+                <w:rFonts w:ascii="BRH Malayalam Extra" w:hAnsi="BRH Malayalam Extra" w:cs="BRH Malayalam Extra"/>
+                <w:sz w:val="40"/>
+                <w:szCs w:val="40"/>
+                <w:lang w:val="it-IT"/>
+              </w:rPr>
+              <w:t>axj— |</w:t>
+            </w:r>
+          </w:p>
+        </w:tc>
+      </w:tr>
+    </w:tbl>
+    <w:p>
+      <w:pPr>
+        <w:spacing w:before="0"/>
+        <w:jc w:val="center"/>
+        <w:rPr>
+          <w:b/>
+          <w:bCs/>
+          <w:sz w:val="28"/>
+          <w:szCs w:val="32"/>
+          <w:u w:val="single"/>
+          <w:lang w:val="it-IT"/>
+        </w:rPr>
+      </w:pPr>
+    </w:p>
+    <w:p>
+      <w:pPr>
+        <w:spacing w:before="0"/>
+        <w:jc w:val="center"/>
+        <w:rPr>
+          <w:b/>
+          <w:bCs/>
+          <w:sz w:val="28"/>
+          <w:szCs w:val="32"/>
+          <w:u w:val="single"/>
+          <w:lang w:val="it-IT"/>
+        </w:rPr>
+      </w:pPr>
+    </w:p>
+    <w:p>
+      <w:pPr>
+        <w:spacing w:before="0"/>
+        <w:jc w:val="center"/>
+        <w:rPr>
+          <w:b/>
+          <w:bCs/>
+          <w:sz w:val="28"/>
+          <w:szCs w:val="32"/>
+          <w:u w:val="single"/>
+          <w:lang w:val="it-IT"/>
+        </w:rPr>
+      </w:pPr>
+    </w:p>
+    <w:p>
+      <w:pPr>
+        <w:spacing w:before="0"/>
+        <w:jc w:val="center"/>
+        <w:rPr>
+          <w:b/>
+          <w:bCs/>
+          <w:sz w:val="28"/>
+          <w:szCs w:val="32"/>
+          <w:u w:val="single"/>
+        </w:rPr>
+      </w:pPr>
+      <w:r>
+        <w:rPr>
+          <w:b/>
+          <w:bCs/>
+          <w:sz w:val="28"/>
+          <w:szCs w:val="32"/>
+          <w:u w:val="single"/>
+        </w:rPr>
+        <w:t xml:space="preserve">TaittirIya BrAhmaNam TB 3.1 – 3.6  Book </w:t>
       </w:r>
       <w:r>
         <w:rPr>
@@ -848,6 +1364,7 @@
                 <w:szCs w:val="28"/>
                 <w:lang w:val="it-IT"/>
               </w:rPr>
+              <w:lastRenderedPageBreak/>
               <w:t>TB 3.1.4.1</w:t>
             </w:r>
           </w:p>
@@ -1829,7 +2346,6 @@
                 <w:szCs w:val="28"/>
                 <w:lang w:val="it-IT"/>
               </w:rPr>
-              <w:lastRenderedPageBreak/>
               <w:t>TB 3.2.1.5</w:t>
             </w:r>
           </w:p>
@@ -3046,6 +3562,7 @@
                 <w:szCs w:val="28"/>
                 <w:lang w:val="it-IT"/>
               </w:rPr>
+              <w:lastRenderedPageBreak/>
               <w:t>TB 3.</w:t>
             </w:r>
             <w:r>
@@ -4025,7 +4542,6 @@
                 <w:szCs w:val="28"/>
                 <w:lang w:val="it-IT"/>
               </w:rPr>
-              <w:lastRenderedPageBreak/>
               <w:t>TB 3.</w:t>
             </w:r>
             <w:r>
@@ -5073,7 +5589,6 @@
         </w:rPr>
         <w:t xml:space="preserve"> </w:t>
       </w:r>
-      <w:proofErr w:type="gramStart"/>
       <w:r>
         <w:rPr>
           <w:b/>
@@ -5094,7 +5609,6 @@
         </w:rPr>
         <w:t xml:space="preserve">  Book</w:t>
       </w:r>
-      <w:proofErr w:type="gramEnd"/>
       <w:r>
         <w:rPr>
           <w:b/>
@@ -5126,6 +5640,7 @@
           <w:szCs w:val="32"/>
           <w:u w:val="single"/>
         </w:rPr>
+        <w:lastRenderedPageBreak/>
         <w:t>Malayalam</w:t>
       </w:r>
       <w:r>
@@ -5931,7 +6446,6 @@
                 <w:sz w:val="28"/>
                 <w:szCs w:val="28"/>
               </w:rPr>
-              <w:lastRenderedPageBreak/>
               <w:t>TB 3.1.3.3</w:t>
             </w:r>
           </w:p>
@@ -7280,6 +7794,7 @@
                 <w:sz w:val="28"/>
                 <w:szCs w:val="28"/>
               </w:rPr>
+              <w:lastRenderedPageBreak/>
               <w:t>TB 3.2.5.3</w:t>
             </w:r>
           </w:p>
@@ -8242,7 +8757,6 @@
                 <w:sz w:val="28"/>
                 <w:szCs w:val="28"/>
               </w:rPr>
-              <w:lastRenderedPageBreak/>
               <w:t>TB 3.2.10.1</w:t>
             </w:r>
           </w:p>
@@ -9401,7 +9915,17 @@
                 <w:sz w:val="40"/>
                 <w:szCs w:val="40"/>
               </w:rPr>
-              <w:t xml:space="preserve"> sIi£</w:t>
+              <w:t xml:space="preserve"> </w:t>
+            </w:r>
+            <w:r>
+              <w:rPr>
+                <w:rFonts w:ascii="BRH Malayalam Extra" w:hAnsi="BRH Malayalam Extra" w:cs="BRH Malayalam Extra"/>
+                <w:color w:val="000000"/>
+                <w:sz w:val="40"/>
+                <w:szCs w:val="40"/>
+              </w:rPr>
+              <w:lastRenderedPageBreak/>
+              <w:t>sIi£</w:t>
             </w:r>
             <w:r>
               <w:rPr>
@@ -9455,6 +9979,7 @@
                 <w:sz w:val="40"/>
                 <w:szCs w:val="40"/>
               </w:rPr>
+              <w:lastRenderedPageBreak/>
               <w:t>A</w:t>
             </w:r>
             <w:r>
@@ -9566,6 +10091,7 @@
                 <w:sz w:val="40"/>
                 <w:szCs w:val="40"/>
               </w:rPr>
+              <w:lastRenderedPageBreak/>
               <w:t>sIi£</w:t>
             </w:r>
             <w:r>
@@ -9618,6 +10144,7 @@
                 <w:sz w:val="28"/>
                 <w:szCs w:val="28"/>
               </w:rPr>
+              <w:lastRenderedPageBreak/>
               <w:t>TB 3.6.2.2</w:t>
             </w:r>
           </w:p>
@@ -10274,7 +10801,6 @@
           <w:szCs w:val="32"/>
           <w:u w:val="single"/>
         </w:rPr>
-        <w:lastRenderedPageBreak/>
         <w:t>TaittirIya BrAhmaNam TB 3.1</w:t>
       </w:r>
       <w:r>
@@ -10307,7 +10833,6 @@
         </w:rPr>
         <w:t xml:space="preserve"> </w:t>
       </w:r>
-      <w:proofErr w:type="gramStart"/>
       <w:r>
         <w:rPr>
           <w:b/>
@@ -10328,7 +10853,6 @@
         </w:rPr>
         <w:t xml:space="preserve">  Book</w:t>
       </w:r>
-      <w:proofErr w:type="gramEnd"/>
       <w:r>
         <w:rPr>
           <w:b/>

</xml_diff>

<commit_message>
nmv 07 01 2025
</commit_message>
<xml_diff>
--- a/brAhmaNa/TB 3.1-3.6 Malayalam Corrections.docx
+++ b/brAhmaNa/TB 3.1-3.6 Malayalam Corrections.docx
@@ -1,6 +1,6 @@
 
 <file path=word/document.xml><?xml version="1.0" encoding="utf-8"?>
-<w:document xmlns:wpc="http://schemas.microsoft.com/office/word/2010/wordprocessingCanvas" xmlns:cx="http://schemas.microsoft.com/office/drawing/2014/chartex" xmlns:cx1="http://schemas.microsoft.com/office/drawing/2015/9/8/chartex" xmlns:cx2="http://schemas.microsoft.com/office/drawing/2015/10/21/chartex" xmlns:cx3="http://schemas.microsoft.com/office/drawing/2016/5/9/chartex" xmlns:cx4="http://schemas.microsoft.com/office/drawing/2016/5/10/chartex" xmlns:cx5="http://schemas.microsoft.com/office/drawing/2016/5/11/chartex" xmlns:cx6="http://schemas.microsoft.com/office/drawing/2016/5/12/chartex" xmlns:cx7="http://schemas.microsoft.com/office/drawing/2016/5/13/chartex" xmlns:cx8="http://schemas.microsoft.com/office/drawing/2016/5/14/chartex" xmlns:mc="http://schemas.openxmlformats.org/markup-compatibility/2006" xmlns:aink="http://schemas.microsoft.com/office/drawing/2016/ink" xmlns:am3d="http://schemas.microsoft.com/office/drawing/2017/model3d" xmlns:o="urn:schemas-microsoft-com:office:office" xmlns:oel="http://schemas.microsoft.com/office/2019/extlst" xmlns:r="http://schemas.openxmlformats.org/officeDocument/2006/relationships" xmlns:m="http://schemas.openxmlformats.org/officeDocument/2006/math" xmlns:v="urn:schemas-microsoft-com:vml" xmlns:wp14="http://schemas.microsoft.com/office/word/2010/wordprocessingDrawing" xmlns:wp="http://schemas.openxmlformats.org/drawingml/2006/wordprocessingDrawing" xmlns:w10="urn:schemas-microsoft-com:office:word" xmlns:w="http://schemas.openxmlformats.org/wordprocessingml/2006/main" xmlns:w14="http://schemas.microsoft.com/office/word/2010/wordml" xmlns:w15="http://schemas.microsoft.com/office/word/2012/wordml" xmlns:w16cex="http://schemas.microsoft.com/office/word/2018/wordml/cex" xmlns:w16cid="http://schemas.microsoft.com/office/word/2016/wordml/cid" xmlns:w16="http://schemas.microsoft.com/office/word/2018/wordml" xmlns:w16du="http://schemas.microsoft.com/office/word/2023/wordml/word16du" xmlns:w16sdtdh="http://schemas.microsoft.com/office/word/2020/wordml/sdtdatahash" xmlns:w16se="http://schemas.microsoft.com/office/word/2015/wordml/symex" xmlns:wpg="http://schemas.microsoft.com/office/word/2010/wordprocessingGroup" xmlns:wpi="http://schemas.microsoft.com/office/word/2010/wordprocessingInk" xmlns:wne="http://schemas.microsoft.com/office/word/2006/wordml" xmlns:wps="http://schemas.microsoft.com/office/word/2010/wordprocessingShape" mc:Ignorable="w14 w15 w16se w16cid w16 w16cex w16sdtdh w16du wp14">
+<w:document xmlns:wpc="http://schemas.microsoft.com/office/word/2010/wordprocessingCanvas" xmlns:cx="http://schemas.microsoft.com/office/drawing/2014/chartex" xmlns:cx1="http://schemas.microsoft.com/office/drawing/2015/9/8/chartex" xmlns:cx2="http://schemas.microsoft.com/office/drawing/2015/10/21/chartex" xmlns:cx3="http://schemas.microsoft.com/office/drawing/2016/5/9/chartex" xmlns:cx4="http://schemas.microsoft.com/office/drawing/2016/5/10/chartex" xmlns:cx5="http://schemas.microsoft.com/office/drawing/2016/5/11/chartex" xmlns:cx6="http://schemas.microsoft.com/office/drawing/2016/5/12/chartex" xmlns:cx7="http://schemas.microsoft.com/office/drawing/2016/5/13/chartex" xmlns:cx8="http://schemas.microsoft.com/office/drawing/2016/5/14/chartex" xmlns:mc="http://schemas.openxmlformats.org/markup-compatibility/2006" xmlns:aink="http://schemas.microsoft.com/office/drawing/2016/ink" xmlns:am3d="http://schemas.microsoft.com/office/drawing/2017/model3d" xmlns:o="urn:schemas-microsoft-com:office:office" xmlns:oel="http://schemas.microsoft.com/office/2019/extlst" xmlns:r="http://schemas.openxmlformats.org/officeDocument/2006/relationships" xmlns:m="http://schemas.openxmlformats.org/officeDocument/2006/math" xmlns:v="urn:schemas-microsoft-com:vml" xmlns:wp14="http://schemas.microsoft.com/office/word/2010/wordprocessingDrawing" xmlns:wp="http://schemas.openxmlformats.org/drawingml/2006/wordprocessingDrawing" xmlns:w10="urn:schemas-microsoft-com:office:word" xmlns:w="http://schemas.openxmlformats.org/wordprocessingml/2006/main" xmlns:w14="http://schemas.microsoft.com/office/word/2010/wordml" xmlns:w15="http://schemas.microsoft.com/office/word/2012/wordml" xmlns:w16cex="http://schemas.microsoft.com/office/word/2018/wordml/cex" xmlns:w16cid="http://schemas.microsoft.com/office/word/2016/wordml/cid" xmlns:w16="http://schemas.microsoft.com/office/word/2018/wordml" xmlns:w16du="http://schemas.microsoft.com/office/word/2023/wordml/word16du" xmlns:w16sdtdh="http://schemas.microsoft.com/office/word/2020/wordml/sdtdatahash" xmlns:w16sdtfl="http://schemas.microsoft.com/office/word/2024/wordml/sdtformatlock" xmlns:w16se="http://schemas.microsoft.com/office/word/2015/wordml/symex" xmlns:wpg="http://schemas.microsoft.com/office/word/2010/wordprocessingGroup" xmlns:wpi="http://schemas.microsoft.com/office/word/2010/wordprocessingInk" xmlns:wne="http://schemas.microsoft.com/office/word/2006/wordml" xmlns:wps="http://schemas.microsoft.com/office/word/2010/wordprocessingShape" mc:Ignorable="w14 w15 w16se w16cid w16 w16cex w16sdtdh w16sdtfl w16du wp14">
   <w:body>
     <w:p>
       <w:pPr>
@@ -493,6 +493,302 @@
                 <w:lang w:val="it-IT"/>
               </w:rPr>
               <w:t>axj— |</w:t>
+            </w:r>
+          </w:p>
+        </w:tc>
+      </w:tr>
+      <w:tr>
+        <w:trPr>
+          <w:trHeight w:val="1093"/>
+        </w:trPr>
+        <w:tc>
+          <w:tcPr>
+            <w:tcW w:w="3168" w:type="dxa"/>
+          </w:tcPr>
+          <w:p>
+            <w:pPr>
+              <w:spacing w:before="0" w:line="240" w:lineRule="auto"/>
+              <w:rPr>
+                <w:b/>
+                <w:sz w:val="28"/>
+                <w:szCs w:val="28"/>
+                <w:lang w:val="it-IT"/>
+              </w:rPr>
+            </w:pPr>
+            <w:r>
+              <w:rPr>
+                <w:b/>
+                <w:sz w:val="28"/>
+                <w:szCs w:val="28"/>
+                <w:lang w:val="it-IT"/>
+              </w:rPr>
+              <w:t>TB 3.</w:t>
+            </w:r>
+            <w:r>
+              <w:rPr>
+                <w:b/>
+                <w:sz w:val="28"/>
+                <w:szCs w:val="28"/>
+                <w:lang w:val="it-IT"/>
+              </w:rPr>
+              <w:t>3</w:t>
+            </w:r>
+            <w:r>
+              <w:rPr>
+                <w:b/>
+                <w:sz w:val="28"/>
+                <w:szCs w:val="28"/>
+                <w:lang w:val="it-IT"/>
+              </w:rPr>
+              <w:t>.</w:t>
+            </w:r>
+            <w:r>
+              <w:rPr>
+                <w:b/>
+                <w:sz w:val="28"/>
+                <w:szCs w:val="28"/>
+                <w:lang w:val="it-IT"/>
+              </w:rPr>
+              <w:t>2</w:t>
+            </w:r>
+            <w:r>
+              <w:rPr>
+                <w:b/>
+                <w:sz w:val="28"/>
+                <w:szCs w:val="28"/>
+                <w:lang w:val="it-IT"/>
+              </w:rPr>
+              <w:t>.</w:t>
+            </w:r>
+            <w:r>
+              <w:rPr>
+                <w:b/>
+                <w:sz w:val="28"/>
+                <w:szCs w:val="28"/>
+                <w:lang w:val="it-IT"/>
+              </w:rPr>
+              <w:t>2</w:t>
+            </w:r>
+          </w:p>
+          <w:p>
+            <w:pPr>
+              <w:spacing w:before="0" w:line="240" w:lineRule="auto"/>
+              <w:rPr>
+                <w:b/>
+                <w:sz w:val="28"/>
+                <w:szCs w:val="28"/>
+                <w:lang w:val="it-IT"/>
+              </w:rPr>
+            </w:pPr>
+            <w:r>
+              <w:rPr>
+                <w:b/>
+                <w:sz w:val="28"/>
+                <w:szCs w:val="28"/>
+                <w:lang w:val="it-IT"/>
+              </w:rPr>
+              <w:t>Statement</w:t>
+            </w:r>
+            <w:r>
+              <w:rPr>
+                <w:b/>
+                <w:sz w:val="28"/>
+                <w:szCs w:val="28"/>
+                <w:lang w:val="it-IT"/>
+              </w:rPr>
+              <w:t xml:space="preserve"> No.</w:t>
+            </w:r>
+            <w:r>
+              <w:rPr>
+                <w:b/>
+                <w:sz w:val="28"/>
+                <w:szCs w:val="28"/>
+                <w:lang w:val="it-IT"/>
+              </w:rPr>
+              <w:t>9</w:t>
+            </w:r>
+          </w:p>
+          <w:p>
+            <w:pPr>
+              <w:spacing w:before="0" w:line="240" w:lineRule="auto"/>
+              <w:rPr>
+                <w:b/>
+                <w:sz w:val="28"/>
+                <w:szCs w:val="28"/>
+                <w:lang w:val="it-IT"/>
+              </w:rPr>
+            </w:pPr>
+            <w:r>
+              <w:rPr>
+                <w:b/>
+                <w:sz w:val="28"/>
+                <w:szCs w:val="28"/>
+                <w:lang w:val="it-IT"/>
+              </w:rPr>
+              <w:t xml:space="preserve">Dasini No. - </w:t>
+            </w:r>
+            <w:r>
+              <w:rPr>
+                <w:b/>
+                <w:sz w:val="28"/>
+                <w:szCs w:val="28"/>
+                <w:lang w:val="it-IT"/>
+              </w:rPr>
+              <w:t>7</w:t>
+            </w:r>
+          </w:p>
+        </w:tc>
+        <w:tc>
+          <w:tcPr>
+            <w:tcW w:w="5103" w:type="dxa"/>
+          </w:tcPr>
+          <w:p>
+            <w:pPr>
+              <w:widowControl w:val="0"/>
+              <w:autoSpaceDE w:val="0"/>
+              <w:autoSpaceDN w:val="0"/>
+              <w:adjustRightInd w:val="0"/>
+              <w:spacing w:before="0" w:line="240" w:lineRule="auto"/>
+              <w:ind w:left="-79" w:right="437"/>
+              <w:rPr>
+                <w:rFonts w:ascii="BRH Malayalam Extra" w:hAnsi="BRH Malayalam Extra" w:cs="BRH Malayalam Extra"/>
+                <w:sz w:val="40"/>
+                <w:szCs w:val="40"/>
+                <w:lang w:val="it-IT"/>
+              </w:rPr>
+            </w:pPr>
+            <w:r>
+              <w:rPr>
+                <w:rFonts w:ascii="BRH Malayalam Extra" w:hAnsi="BRH Malayalam Extra" w:cs="BRH Malayalam Extra"/>
+                <w:sz w:val="40"/>
+                <w:szCs w:val="40"/>
+                <w:lang w:val="it-IT"/>
+              </w:rPr>
+              <w:t>ZÀax</w:t>
+            </w:r>
+            <w:r>
+              <w:rPr>
+                <w:rFonts w:ascii="BRH Malayalam Extra" w:hAnsi="BRH Malayalam Extra" w:cs="BRH Malayalam Extra"/>
+                <w:sz w:val="32"/>
+                <w:szCs w:val="40"/>
+                <w:lang w:val="it-IT"/>
+              </w:rPr>
+              <w:t>–</w:t>
+            </w:r>
+            <w:r>
+              <w:rPr>
+                <w:rFonts w:ascii="BRH Malayalam Extra" w:hAnsi="BRH Malayalam Extra" w:cs="BRH Malayalam Extra"/>
+                <w:sz w:val="40"/>
+                <w:szCs w:val="40"/>
+                <w:lang w:val="it-IT"/>
+              </w:rPr>
+              <w:t xml:space="preserve"> d </w:t>
+            </w:r>
+            <w:r>
+              <w:rPr>
+                <w:rFonts w:ascii="BRH Malayalam Extra" w:hAnsi="BRH Malayalam Extra" w:cs="BRH Malayalam Extra"/>
+                <w:sz w:val="40"/>
+                <w:szCs w:val="40"/>
+                <w:highlight w:val="yellow"/>
+                <w:lang w:val="it-IT"/>
+              </w:rPr>
+              <w:t>Kx˜kõI</w:t>
+            </w:r>
+            <w:r>
+              <w:rPr>
+                <w:rFonts w:ascii="BRH Malayalam Extra" w:hAnsi="BRH Malayalam Extra" w:cs="BRH Malayalam Extra"/>
+                <w:sz w:val="40"/>
+                <w:szCs w:val="40"/>
+                <w:lang w:val="it-IT"/>
+              </w:rPr>
+              <w:t xml:space="preserve"> |</w:t>
+            </w:r>
+          </w:p>
+        </w:tc>
+        <w:tc>
+          <w:tcPr>
+            <w:tcW w:w="5245" w:type="dxa"/>
+          </w:tcPr>
+          <w:p>
+            <w:pPr>
+              <w:widowControl w:val="0"/>
+              <w:autoSpaceDE w:val="0"/>
+              <w:autoSpaceDN w:val="0"/>
+              <w:adjustRightInd w:val="0"/>
+              <w:spacing w:before="0" w:line="240" w:lineRule="auto"/>
+              <w:ind w:left="-79" w:right="437"/>
+              <w:rPr>
+                <w:rFonts w:ascii="BRH Malayalam Extra" w:hAnsi="BRH Malayalam Extra" w:cs="BRH Malayalam Extra"/>
+                <w:sz w:val="40"/>
+                <w:szCs w:val="40"/>
+                <w:lang w:val="it-IT"/>
+              </w:rPr>
+            </w:pPr>
+            <w:r>
+              <w:rPr>
+                <w:rFonts w:ascii="BRH Malayalam Extra" w:hAnsi="BRH Malayalam Extra" w:cs="BRH Malayalam Extra"/>
+                <w:sz w:val="40"/>
+                <w:szCs w:val="40"/>
+                <w:lang w:val="it-IT"/>
+              </w:rPr>
+              <w:t>ZÀax</w:t>
+            </w:r>
+            <w:r>
+              <w:rPr>
+                <w:rFonts w:ascii="BRH Malayalam Extra" w:hAnsi="BRH Malayalam Extra" w:cs="BRH Malayalam Extra"/>
+                <w:sz w:val="32"/>
+                <w:szCs w:val="40"/>
+                <w:lang w:val="it-IT"/>
+              </w:rPr>
+              <w:t>–</w:t>
+            </w:r>
+            <w:r>
+              <w:rPr>
+                <w:rFonts w:ascii="BRH Malayalam Extra" w:hAnsi="BRH Malayalam Extra" w:cs="BRH Malayalam Extra"/>
+                <w:sz w:val="40"/>
+                <w:szCs w:val="40"/>
+                <w:lang w:val="it-IT"/>
+              </w:rPr>
+              <w:t xml:space="preserve"> d </w:t>
+            </w:r>
+            <w:r>
+              <w:rPr>
+                <w:rFonts w:ascii="BRH Malayalam Extra" w:hAnsi="BRH Malayalam Extra" w:cs="BRH Malayalam Extra"/>
+                <w:sz w:val="40"/>
+                <w:szCs w:val="40"/>
+                <w:highlight w:val="green"/>
+                <w:lang w:val="it-IT"/>
+              </w:rPr>
+              <w:t>Kx</w:t>
+            </w:r>
+            <w:r>
+              <w:rPr>
+                <w:rFonts w:ascii="BRH Malayalam Extra" w:hAnsi="BRH Malayalam Extra" w:cs="BRH Malayalam Extra"/>
+                <w:sz w:val="32"/>
+                <w:szCs w:val="40"/>
+                <w:highlight w:val="green"/>
+                <w:lang w:val="it-IT"/>
+              </w:rPr>
+              <w:t>–</w:t>
+            </w:r>
+            <w:r>
+              <w:rPr>
+                <w:rFonts w:ascii="BRH Malayalam Extra" w:hAnsi="BRH Malayalam Extra" w:cs="BRH Malayalam Extra"/>
+                <w:sz w:val="40"/>
+                <w:szCs w:val="40"/>
+                <w:highlight w:val="green"/>
+                <w:lang w:val="it-IT"/>
+              </w:rPr>
+              <w:t>kõ˜I</w:t>
+            </w:r>
+            <w:r>
+              <w:rPr>
+                <w:rFonts w:ascii="BRH Malayalam Extra" w:hAnsi="BRH Malayalam Extra" w:cs="BRH Malayalam Extra"/>
+                <w:sz w:val="40"/>
+                <w:szCs w:val="40"/>
+                <w:lang w:val="it-IT"/>
+              </w:rPr>
+              <w:t xml:space="preserve"> |</w:t>
             </w:r>
           </w:p>
         </w:tc>
@@ -1229,7 +1525,17 @@
                 <w:szCs w:val="40"/>
                 <w:lang w:val="it-IT" w:eastAsia="en-IN" w:bidi="ml-IN"/>
               </w:rPr>
-              <w:t>dyræõx— q£¥YxZ¡ |</w:t>
+              <w:t xml:space="preserve">dyræõx— </w:t>
+            </w:r>
+            <w:r>
+              <w:rPr>
+                <w:rFonts w:ascii="BRH Malayalam Extra" w:eastAsia="Times New Roman" w:hAnsi="BRH Malayalam Extra" w:cs="BRH Malayalam Extra"/>
+                <w:sz w:val="40"/>
+                <w:szCs w:val="40"/>
+                <w:lang w:val="it-IT" w:eastAsia="en-IN" w:bidi="ml-IN"/>
+              </w:rPr>
+              <w:lastRenderedPageBreak/>
+              <w:t>q£¥YxZ¡ |</w:t>
             </w:r>
           </w:p>
         </w:tc>
@@ -1259,6 +1565,7 @@
                 <w:szCs w:val="40"/>
                 <w:lang w:val="it-IT" w:eastAsia="en-IN" w:bidi="ml-IN"/>
               </w:rPr>
+              <w:lastRenderedPageBreak/>
               <w:t>Z¥Ëx— px</w:t>
             </w:r>
             <w:r>
@@ -1316,7 +1623,17 @@
                 <w:szCs w:val="40"/>
                 <w:lang w:val="it-IT" w:eastAsia="en-IN" w:bidi="ml-IN"/>
               </w:rPr>
-              <w:t>dyræõx— q£¥YxZ¡ |</w:t>
+              <w:t xml:space="preserve">dyræõx— </w:t>
+            </w:r>
+            <w:r>
+              <w:rPr>
+                <w:rFonts w:ascii="BRH Malayalam Extra" w:eastAsia="Times New Roman" w:hAnsi="BRH Malayalam Extra" w:cs="BRH Malayalam Extra"/>
+                <w:sz w:val="40"/>
+                <w:szCs w:val="40"/>
+                <w:lang w:val="it-IT" w:eastAsia="en-IN" w:bidi="ml-IN"/>
+              </w:rPr>
+              <w:lastRenderedPageBreak/>
+              <w:t>q£¥YxZ¡ |</w:t>
             </w:r>
             <w:r>
               <w:rPr>
@@ -3294,6 +3611,7 @@
                 <w:szCs w:val="28"/>
                 <w:lang w:val="it-IT"/>
               </w:rPr>
+              <w:lastRenderedPageBreak/>
               <w:t>TB 3.2.9.11</w:t>
             </w:r>
           </w:p>
@@ -3562,7 +3880,6 @@
                 <w:szCs w:val="28"/>
                 <w:lang w:val="it-IT"/>
               </w:rPr>
-              <w:lastRenderedPageBreak/>
               <w:t>TB 3.</w:t>
             </w:r>
             <w:r>
@@ -5640,7 +5957,6 @@
           <w:szCs w:val="32"/>
           <w:u w:val="single"/>
         </w:rPr>
-        <w:lastRenderedPageBreak/>
         <w:t>Malayalam</w:t>
       </w:r>
       <w:r>
@@ -7490,6 +7806,7 @@
                 <w:sz w:val="28"/>
                 <w:szCs w:val="28"/>
               </w:rPr>
+              <w:lastRenderedPageBreak/>
               <w:t>TB 3.1.6.1</w:t>
             </w:r>
           </w:p>
@@ -7794,7 +8111,6 @@
                 <w:sz w:val="28"/>
                 <w:szCs w:val="28"/>
               </w:rPr>
-              <w:lastRenderedPageBreak/>
               <w:t>TB 3.2.5.3</w:t>
             </w:r>
           </w:p>
@@ -9767,6 +10083,7 @@
                 <w:sz w:val="28"/>
                 <w:szCs w:val="28"/>
               </w:rPr>
+              <w:lastRenderedPageBreak/>
               <w:t>TB 3.3.7.3</w:t>
             </w:r>
           </w:p>
@@ -9915,17 +10232,7 @@
                 <w:sz w:val="40"/>
                 <w:szCs w:val="40"/>
               </w:rPr>
-              <w:t xml:space="preserve"> </w:t>
-            </w:r>
-            <w:r>
-              <w:rPr>
-                <w:rFonts w:ascii="BRH Malayalam Extra" w:hAnsi="BRH Malayalam Extra" w:cs="BRH Malayalam Extra"/>
-                <w:color w:val="000000"/>
-                <w:sz w:val="40"/>
-                <w:szCs w:val="40"/>
-              </w:rPr>
-              <w:lastRenderedPageBreak/>
-              <w:t>sIi£</w:t>
+              <w:t xml:space="preserve"> sIi£</w:t>
             </w:r>
             <w:r>
               <w:rPr>
@@ -9979,7 +10286,6 @@
                 <w:sz w:val="40"/>
                 <w:szCs w:val="40"/>
               </w:rPr>
-              <w:lastRenderedPageBreak/>
               <w:t>A</w:t>
             </w:r>
             <w:r>
@@ -10091,7 +10397,6 @@
                 <w:sz w:val="40"/>
                 <w:szCs w:val="40"/>
               </w:rPr>
-              <w:lastRenderedPageBreak/>
               <w:t>sIi£</w:t>
             </w:r>
             <w:r>
@@ -10144,7 +10449,6 @@
                 <w:sz w:val="28"/>
                 <w:szCs w:val="28"/>
               </w:rPr>
-              <w:lastRenderedPageBreak/>
               <w:t>TB 3.6.2.2</w:t>
             </w:r>
           </w:p>
@@ -11255,7 +11559,7 @@
 </file>
 
 <file path=word/endnotes.xml><?xml version="1.0" encoding="utf-8"?>
-<w:endnotes xmlns:wpc="http://schemas.microsoft.com/office/word/2010/wordprocessingCanvas" xmlns:cx="http://schemas.microsoft.com/office/drawing/2014/chartex" xmlns:cx1="http://schemas.microsoft.com/office/drawing/2015/9/8/chartex" xmlns:cx2="http://schemas.microsoft.com/office/drawing/2015/10/21/chartex" xmlns:cx3="http://schemas.microsoft.com/office/drawing/2016/5/9/chartex" xmlns:cx4="http://schemas.microsoft.com/office/drawing/2016/5/10/chartex" xmlns:cx5="http://schemas.microsoft.com/office/drawing/2016/5/11/chartex" xmlns:cx6="http://schemas.microsoft.com/office/drawing/2016/5/12/chartex" xmlns:cx7="http://schemas.microsoft.com/office/drawing/2016/5/13/chartex" xmlns:cx8="http://schemas.microsoft.com/office/drawing/2016/5/14/chartex" xmlns:mc="http://schemas.openxmlformats.org/markup-compatibility/2006" xmlns:aink="http://schemas.microsoft.com/office/drawing/2016/ink" xmlns:am3d="http://schemas.microsoft.com/office/drawing/2017/model3d" xmlns:o="urn:schemas-microsoft-com:office:office" xmlns:oel="http://schemas.microsoft.com/office/2019/extlst" xmlns:r="http://schemas.openxmlformats.org/officeDocument/2006/relationships" xmlns:m="http://schemas.openxmlformats.org/officeDocument/2006/math" xmlns:v="urn:schemas-microsoft-com:vml" xmlns:wp14="http://schemas.microsoft.com/office/word/2010/wordprocessingDrawing" xmlns:wp="http://schemas.openxmlformats.org/drawingml/2006/wordprocessingDrawing" xmlns:w10="urn:schemas-microsoft-com:office:word" xmlns:w="http://schemas.openxmlformats.org/wordprocessingml/2006/main" xmlns:w14="http://schemas.microsoft.com/office/word/2010/wordml" xmlns:w15="http://schemas.microsoft.com/office/word/2012/wordml" xmlns:w16cex="http://schemas.microsoft.com/office/word/2018/wordml/cex" xmlns:w16cid="http://schemas.microsoft.com/office/word/2016/wordml/cid" xmlns:w16="http://schemas.microsoft.com/office/word/2018/wordml" xmlns:w16du="http://schemas.microsoft.com/office/word/2023/wordml/word16du" xmlns:w16sdtdh="http://schemas.microsoft.com/office/word/2020/wordml/sdtdatahash" xmlns:w16se="http://schemas.microsoft.com/office/word/2015/wordml/symex" xmlns:wpg="http://schemas.microsoft.com/office/word/2010/wordprocessingGroup" xmlns:wpi="http://schemas.microsoft.com/office/word/2010/wordprocessingInk" xmlns:wne="http://schemas.microsoft.com/office/word/2006/wordml" xmlns:wps="http://schemas.microsoft.com/office/word/2010/wordprocessingShape" mc:Ignorable="w14 w15 w16se w16cid w16 w16cex w16sdtdh w16du wp14">
+<w:endnotes xmlns:wpc="http://schemas.microsoft.com/office/word/2010/wordprocessingCanvas" xmlns:cx="http://schemas.microsoft.com/office/drawing/2014/chartex" xmlns:cx1="http://schemas.microsoft.com/office/drawing/2015/9/8/chartex" xmlns:cx2="http://schemas.microsoft.com/office/drawing/2015/10/21/chartex" xmlns:cx3="http://schemas.microsoft.com/office/drawing/2016/5/9/chartex" xmlns:cx4="http://schemas.microsoft.com/office/drawing/2016/5/10/chartex" xmlns:cx5="http://schemas.microsoft.com/office/drawing/2016/5/11/chartex" xmlns:cx6="http://schemas.microsoft.com/office/drawing/2016/5/12/chartex" xmlns:cx7="http://schemas.microsoft.com/office/drawing/2016/5/13/chartex" xmlns:cx8="http://schemas.microsoft.com/office/drawing/2016/5/14/chartex" xmlns:mc="http://schemas.openxmlformats.org/markup-compatibility/2006" xmlns:aink="http://schemas.microsoft.com/office/drawing/2016/ink" xmlns:am3d="http://schemas.microsoft.com/office/drawing/2017/model3d" xmlns:o="urn:schemas-microsoft-com:office:office" xmlns:oel="http://schemas.microsoft.com/office/2019/extlst" xmlns:r="http://schemas.openxmlformats.org/officeDocument/2006/relationships" xmlns:m="http://schemas.openxmlformats.org/officeDocument/2006/math" xmlns:v="urn:schemas-microsoft-com:vml" xmlns:wp14="http://schemas.microsoft.com/office/word/2010/wordprocessingDrawing" xmlns:wp="http://schemas.openxmlformats.org/drawingml/2006/wordprocessingDrawing" xmlns:w10="urn:schemas-microsoft-com:office:word" xmlns:w="http://schemas.openxmlformats.org/wordprocessingml/2006/main" xmlns:w14="http://schemas.microsoft.com/office/word/2010/wordml" xmlns:w15="http://schemas.microsoft.com/office/word/2012/wordml" xmlns:w16cex="http://schemas.microsoft.com/office/word/2018/wordml/cex" xmlns:w16cid="http://schemas.microsoft.com/office/word/2016/wordml/cid" xmlns:w16="http://schemas.microsoft.com/office/word/2018/wordml" xmlns:w16du="http://schemas.microsoft.com/office/word/2023/wordml/word16du" xmlns:w16sdtdh="http://schemas.microsoft.com/office/word/2020/wordml/sdtdatahash" xmlns:w16sdtfl="http://schemas.microsoft.com/office/word/2024/wordml/sdtformatlock" xmlns:w16se="http://schemas.microsoft.com/office/word/2015/wordml/symex" xmlns:wpg="http://schemas.microsoft.com/office/word/2010/wordprocessingGroup" xmlns:wpi="http://schemas.microsoft.com/office/word/2010/wordprocessingInk" xmlns:wne="http://schemas.microsoft.com/office/word/2006/wordml" xmlns:wps="http://schemas.microsoft.com/office/word/2010/wordprocessingShape" mc:Ignorable="w14 w15 w16se w16cid w16 w16cex w16sdtdh w16sdtfl w16du wp14">
   <w:endnote w:type="separator" w:id="-1">
     <w:p>
       <w:pPr>
@@ -11280,7 +11584,7 @@
 </file>
 
 <file path=word/footer1.xml><?xml version="1.0" encoding="utf-8"?>
-<w:ftr xmlns:wpc="http://schemas.microsoft.com/office/word/2010/wordprocessingCanvas" xmlns:cx="http://schemas.microsoft.com/office/drawing/2014/chartex" xmlns:cx1="http://schemas.microsoft.com/office/drawing/2015/9/8/chartex" xmlns:cx2="http://schemas.microsoft.com/office/drawing/2015/10/21/chartex" xmlns:cx3="http://schemas.microsoft.com/office/drawing/2016/5/9/chartex" xmlns:cx4="http://schemas.microsoft.com/office/drawing/2016/5/10/chartex" xmlns:cx5="http://schemas.microsoft.com/office/drawing/2016/5/11/chartex" xmlns:cx6="http://schemas.microsoft.com/office/drawing/2016/5/12/chartex" xmlns:cx7="http://schemas.microsoft.com/office/drawing/2016/5/13/chartex" xmlns:cx8="http://schemas.microsoft.com/office/drawing/2016/5/14/chartex" xmlns:mc="http://schemas.openxmlformats.org/markup-compatibility/2006" xmlns:aink="http://schemas.microsoft.com/office/drawing/2016/ink" xmlns:am3d="http://schemas.microsoft.com/office/drawing/2017/model3d" xmlns:o="urn:schemas-microsoft-com:office:office" xmlns:oel="http://schemas.microsoft.com/office/2019/extlst" xmlns:r="http://schemas.openxmlformats.org/officeDocument/2006/relationships" xmlns:m="http://schemas.openxmlformats.org/officeDocument/2006/math" xmlns:v="urn:schemas-microsoft-com:vml" xmlns:wp14="http://schemas.microsoft.com/office/word/2010/wordprocessingDrawing" xmlns:wp="http://schemas.openxmlformats.org/drawingml/2006/wordprocessingDrawing" xmlns:w10="urn:schemas-microsoft-com:office:word" xmlns:w="http://schemas.openxmlformats.org/wordprocessingml/2006/main" xmlns:w14="http://schemas.microsoft.com/office/word/2010/wordml" xmlns:w15="http://schemas.microsoft.com/office/word/2012/wordml" xmlns:w16cex="http://schemas.microsoft.com/office/word/2018/wordml/cex" xmlns:w16cid="http://schemas.microsoft.com/office/word/2016/wordml/cid" xmlns:w16="http://schemas.microsoft.com/office/word/2018/wordml" xmlns:w16du="http://schemas.microsoft.com/office/word/2023/wordml/word16du" xmlns:w16sdtdh="http://schemas.microsoft.com/office/word/2020/wordml/sdtdatahash" xmlns:w16se="http://schemas.microsoft.com/office/word/2015/wordml/symex" xmlns:wpg="http://schemas.microsoft.com/office/word/2010/wordprocessingGroup" xmlns:wpi="http://schemas.microsoft.com/office/word/2010/wordprocessingInk" xmlns:wne="http://schemas.microsoft.com/office/word/2006/wordml" xmlns:wps="http://schemas.microsoft.com/office/word/2010/wordprocessingShape" mc:Ignorable="w14 w15 w16se w16cid w16 w16cex w16sdtdh w16du wp14">
+<w:ftr xmlns:wpc="http://schemas.microsoft.com/office/word/2010/wordprocessingCanvas" xmlns:cx="http://schemas.microsoft.com/office/drawing/2014/chartex" xmlns:cx1="http://schemas.microsoft.com/office/drawing/2015/9/8/chartex" xmlns:cx2="http://schemas.microsoft.com/office/drawing/2015/10/21/chartex" xmlns:cx3="http://schemas.microsoft.com/office/drawing/2016/5/9/chartex" xmlns:cx4="http://schemas.microsoft.com/office/drawing/2016/5/10/chartex" xmlns:cx5="http://schemas.microsoft.com/office/drawing/2016/5/11/chartex" xmlns:cx6="http://schemas.microsoft.com/office/drawing/2016/5/12/chartex" xmlns:cx7="http://schemas.microsoft.com/office/drawing/2016/5/13/chartex" xmlns:cx8="http://schemas.microsoft.com/office/drawing/2016/5/14/chartex" xmlns:mc="http://schemas.openxmlformats.org/markup-compatibility/2006" xmlns:aink="http://schemas.microsoft.com/office/drawing/2016/ink" xmlns:am3d="http://schemas.microsoft.com/office/drawing/2017/model3d" xmlns:o="urn:schemas-microsoft-com:office:office" xmlns:oel="http://schemas.microsoft.com/office/2019/extlst" xmlns:r="http://schemas.openxmlformats.org/officeDocument/2006/relationships" xmlns:m="http://schemas.openxmlformats.org/officeDocument/2006/math" xmlns:v="urn:schemas-microsoft-com:vml" xmlns:wp14="http://schemas.microsoft.com/office/word/2010/wordprocessingDrawing" xmlns:wp="http://schemas.openxmlformats.org/drawingml/2006/wordprocessingDrawing" xmlns:w10="urn:schemas-microsoft-com:office:word" xmlns:w="http://schemas.openxmlformats.org/wordprocessingml/2006/main" xmlns:w14="http://schemas.microsoft.com/office/word/2010/wordml" xmlns:w15="http://schemas.microsoft.com/office/word/2012/wordml" xmlns:w16cex="http://schemas.microsoft.com/office/word/2018/wordml/cex" xmlns:w16cid="http://schemas.microsoft.com/office/word/2016/wordml/cid" xmlns:w16="http://schemas.microsoft.com/office/word/2018/wordml" xmlns:w16du="http://schemas.microsoft.com/office/word/2023/wordml/word16du" xmlns:w16sdtdh="http://schemas.microsoft.com/office/word/2020/wordml/sdtdatahash" xmlns:w16sdtfl="http://schemas.microsoft.com/office/word/2024/wordml/sdtformatlock" xmlns:w16se="http://schemas.microsoft.com/office/word/2015/wordml/symex" xmlns:wpg="http://schemas.microsoft.com/office/word/2010/wordprocessingGroup" xmlns:wpi="http://schemas.microsoft.com/office/word/2010/wordprocessingInk" xmlns:wne="http://schemas.microsoft.com/office/word/2006/wordml" xmlns:wps="http://schemas.microsoft.com/office/word/2010/wordprocessingShape" mc:Ignorable="w14 w15 w16se w16cid w16 w16cex w16sdtdh w16sdtfl w16du wp14">
   <w:p>
     <w:pPr>
       <w:pBdr>
@@ -11433,7 +11737,7 @@
 </file>
 
 <file path=word/footer2.xml><?xml version="1.0" encoding="utf-8"?>
-<w:ftr xmlns:wpc="http://schemas.microsoft.com/office/word/2010/wordprocessingCanvas" xmlns:cx="http://schemas.microsoft.com/office/drawing/2014/chartex" xmlns:cx1="http://schemas.microsoft.com/office/drawing/2015/9/8/chartex" xmlns:cx2="http://schemas.microsoft.com/office/drawing/2015/10/21/chartex" xmlns:cx3="http://schemas.microsoft.com/office/drawing/2016/5/9/chartex" xmlns:cx4="http://schemas.microsoft.com/office/drawing/2016/5/10/chartex" xmlns:cx5="http://schemas.microsoft.com/office/drawing/2016/5/11/chartex" xmlns:cx6="http://schemas.microsoft.com/office/drawing/2016/5/12/chartex" xmlns:cx7="http://schemas.microsoft.com/office/drawing/2016/5/13/chartex" xmlns:cx8="http://schemas.microsoft.com/office/drawing/2016/5/14/chartex" xmlns:mc="http://schemas.openxmlformats.org/markup-compatibility/2006" xmlns:aink="http://schemas.microsoft.com/office/drawing/2016/ink" xmlns:am3d="http://schemas.microsoft.com/office/drawing/2017/model3d" xmlns:o="urn:schemas-microsoft-com:office:office" xmlns:oel="http://schemas.microsoft.com/office/2019/extlst" xmlns:r="http://schemas.openxmlformats.org/officeDocument/2006/relationships" xmlns:m="http://schemas.openxmlformats.org/officeDocument/2006/math" xmlns:v="urn:schemas-microsoft-com:vml" xmlns:wp14="http://schemas.microsoft.com/office/word/2010/wordprocessingDrawing" xmlns:wp="http://schemas.openxmlformats.org/drawingml/2006/wordprocessingDrawing" xmlns:w10="urn:schemas-microsoft-com:office:word" xmlns:w="http://schemas.openxmlformats.org/wordprocessingml/2006/main" xmlns:w14="http://schemas.microsoft.com/office/word/2010/wordml" xmlns:w15="http://schemas.microsoft.com/office/word/2012/wordml" xmlns:w16cex="http://schemas.microsoft.com/office/word/2018/wordml/cex" xmlns:w16cid="http://schemas.microsoft.com/office/word/2016/wordml/cid" xmlns:w16="http://schemas.microsoft.com/office/word/2018/wordml" xmlns:w16du="http://schemas.microsoft.com/office/word/2023/wordml/word16du" xmlns:w16sdtdh="http://schemas.microsoft.com/office/word/2020/wordml/sdtdatahash" xmlns:w16se="http://schemas.microsoft.com/office/word/2015/wordml/symex" xmlns:wpg="http://schemas.microsoft.com/office/word/2010/wordprocessingGroup" xmlns:wpi="http://schemas.microsoft.com/office/word/2010/wordprocessingInk" xmlns:wne="http://schemas.microsoft.com/office/word/2006/wordml" xmlns:wps="http://schemas.microsoft.com/office/word/2010/wordprocessingShape" mc:Ignorable="w14 w15 w16se w16cid w16 w16cex w16sdtdh w16du wp14">
+<w:ftr xmlns:wpc="http://schemas.microsoft.com/office/word/2010/wordprocessingCanvas" xmlns:cx="http://schemas.microsoft.com/office/drawing/2014/chartex" xmlns:cx1="http://schemas.microsoft.com/office/drawing/2015/9/8/chartex" xmlns:cx2="http://schemas.microsoft.com/office/drawing/2015/10/21/chartex" xmlns:cx3="http://schemas.microsoft.com/office/drawing/2016/5/9/chartex" xmlns:cx4="http://schemas.microsoft.com/office/drawing/2016/5/10/chartex" xmlns:cx5="http://schemas.microsoft.com/office/drawing/2016/5/11/chartex" xmlns:cx6="http://schemas.microsoft.com/office/drawing/2016/5/12/chartex" xmlns:cx7="http://schemas.microsoft.com/office/drawing/2016/5/13/chartex" xmlns:cx8="http://schemas.microsoft.com/office/drawing/2016/5/14/chartex" xmlns:mc="http://schemas.openxmlformats.org/markup-compatibility/2006" xmlns:aink="http://schemas.microsoft.com/office/drawing/2016/ink" xmlns:am3d="http://schemas.microsoft.com/office/drawing/2017/model3d" xmlns:o="urn:schemas-microsoft-com:office:office" xmlns:oel="http://schemas.microsoft.com/office/2019/extlst" xmlns:r="http://schemas.openxmlformats.org/officeDocument/2006/relationships" xmlns:m="http://schemas.openxmlformats.org/officeDocument/2006/math" xmlns:v="urn:schemas-microsoft-com:vml" xmlns:wp14="http://schemas.microsoft.com/office/word/2010/wordprocessingDrawing" xmlns:wp="http://schemas.openxmlformats.org/drawingml/2006/wordprocessingDrawing" xmlns:w10="urn:schemas-microsoft-com:office:word" xmlns:w="http://schemas.openxmlformats.org/wordprocessingml/2006/main" xmlns:w14="http://schemas.microsoft.com/office/word/2010/wordml" xmlns:w15="http://schemas.microsoft.com/office/word/2012/wordml" xmlns:w16cex="http://schemas.microsoft.com/office/word/2018/wordml/cex" xmlns:w16cid="http://schemas.microsoft.com/office/word/2016/wordml/cid" xmlns:w16="http://schemas.microsoft.com/office/word/2018/wordml" xmlns:w16du="http://schemas.microsoft.com/office/word/2023/wordml/word16du" xmlns:w16sdtdh="http://schemas.microsoft.com/office/word/2020/wordml/sdtdatahash" xmlns:w16sdtfl="http://schemas.microsoft.com/office/word/2024/wordml/sdtformatlock" xmlns:w16se="http://schemas.microsoft.com/office/word/2015/wordml/symex" xmlns:wpg="http://schemas.microsoft.com/office/word/2010/wordprocessingGroup" xmlns:wpi="http://schemas.microsoft.com/office/word/2010/wordprocessingInk" xmlns:wne="http://schemas.microsoft.com/office/word/2006/wordml" xmlns:wps="http://schemas.microsoft.com/office/word/2010/wordprocessingShape" mc:Ignorable="w14 w15 w16se w16cid w16 w16cex w16sdtdh w16sdtfl w16du wp14">
   <w:p>
     <w:pPr>
       <w:pBdr>
@@ -11629,7 +11933,7 @@
 </file>
 
 <file path=word/footer3.xml><?xml version="1.0" encoding="utf-8"?>
-<w:ftr xmlns:wpc="http://schemas.microsoft.com/office/word/2010/wordprocessingCanvas" xmlns:cx="http://schemas.microsoft.com/office/drawing/2014/chartex" xmlns:cx1="http://schemas.microsoft.com/office/drawing/2015/9/8/chartex" xmlns:cx2="http://schemas.microsoft.com/office/drawing/2015/10/21/chartex" xmlns:cx3="http://schemas.microsoft.com/office/drawing/2016/5/9/chartex" xmlns:cx4="http://schemas.microsoft.com/office/drawing/2016/5/10/chartex" xmlns:cx5="http://schemas.microsoft.com/office/drawing/2016/5/11/chartex" xmlns:cx6="http://schemas.microsoft.com/office/drawing/2016/5/12/chartex" xmlns:cx7="http://schemas.microsoft.com/office/drawing/2016/5/13/chartex" xmlns:cx8="http://schemas.microsoft.com/office/drawing/2016/5/14/chartex" xmlns:mc="http://schemas.openxmlformats.org/markup-compatibility/2006" xmlns:aink="http://schemas.microsoft.com/office/drawing/2016/ink" xmlns:am3d="http://schemas.microsoft.com/office/drawing/2017/model3d" xmlns:o="urn:schemas-microsoft-com:office:office" xmlns:oel="http://schemas.microsoft.com/office/2019/extlst" xmlns:r="http://schemas.openxmlformats.org/officeDocument/2006/relationships" xmlns:m="http://schemas.openxmlformats.org/officeDocument/2006/math" xmlns:v="urn:schemas-microsoft-com:vml" xmlns:wp14="http://schemas.microsoft.com/office/word/2010/wordprocessingDrawing" xmlns:wp="http://schemas.openxmlformats.org/drawingml/2006/wordprocessingDrawing" xmlns:w10="urn:schemas-microsoft-com:office:word" xmlns:w="http://schemas.openxmlformats.org/wordprocessingml/2006/main" xmlns:w14="http://schemas.microsoft.com/office/word/2010/wordml" xmlns:w15="http://schemas.microsoft.com/office/word/2012/wordml" xmlns:w16cex="http://schemas.microsoft.com/office/word/2018/wordml/cex" xmlns:w16cid="http://schemas.microsoft.com/office/word/2016/wordml/cid" xmlns:w16="http://schemas.microsoft.com/office/word/2018/wordml" xmlns:w16du="http://schemas.microsoft.com/office/word/2023/wordml/word16du" xmlns:w16sdtdh="http://schemas.microsoft.com/office/word/2020/wordml/sdtdatahash" xmlns:w16se="http://schemas.microsoft.com/office/word/2015/wordml/symex" xmlns:wpg="http://schemas.microsoft.com/office/word/2010/wordprocessingGroup" xmlns:wpi="http://schemas.microsoft.com/office/word/2010/wordprocessingInk" xmlns:wne="http://schemas.microsoft.com/office/word/2006/wordml" xmlns:wps="http://schemas.microsoft.com/office/word/2010/wordprocessingShape" mc:Ignorable="w14 w15 w16se w16cid w16 w16cex w16sdtdh w16du wp14">
+<w:ftr xmlns:wpc="http://schemas.microsoft.com/office/word/2010/wordprocessingCanvas" xmlns:cx="http://schemas.microsoft.com/office/drawing/2014/chartex" xmlns:cx1="http://schemas.microsoft.com/office/drawing/2015/9/8/chartex" xmlns:cx2="http://schemas.microsoft.com/office/drawing/2015/10/21/chartex" xmlns:cx3="http://schemas.microsoft.com/office/drawing/2016/5/9/chartex" xmlns:cx4="http://schemas.microsoft.com/office/drawing/2016/5/10/chartex" xmlns:cx5="http://schemas.microsoft.com/office/drawing/2016/5/11/chartex" xmlns:cx6="http://schemas.microsoft.com/office/drawing/2016/5/12/chartex" xmlns:cx7="http://schemas.microsoft.com/office/drawing/2016/5/13/chartex" xmlns:cx8="http://schemas.microsoft.com/office/drawing/2016/5/14/chartex" xmlns:mc="http://schemas.openxmlformats.org/markup-compatibility/2006" xmlns:aink="http://schemas.microsoft.com/office/drawing/2016/ink" xmlns:am3d="http://schemas.microsoft.com/office/drawing/2017/model3d" xmlns:o="urn:schemas-microsoft-com:office:office" xmlns:oel="http://schemas.microsoft.com/office/2019/extlst" xmlns:r="http://schemas.openxmlformats.org/officeDocument/2006/relationships" xmlns:m="http://schemas.openxmlformats.org/officeDocument/2006/math" xmlns:v="urn:schemas-microsoft-com:vml" xmlns:wp14="http://schemas.microsoft.com/office/word/2010/wordprocessingDrawing" xmlns:wp="http://schemas.openxmlformats.org/drawingml/2006/wordprocessingDrawing" xmlns:w10="urn:schemas-microsoft-com:office:word" xmlns:w="http://schemas.openxmlformats.org/wordprocessingml/2006/main" xmlns:w14="http://schemas.microsoft.com/office/word/2010/wordml" xmlns:w15="http://schemas.microsoft.com/office/word/2012/wordml" xmlns:w16cex="http://schemas.microsoft.com/office/word/2018/wordml/cex" xmlns:w16cid="http://schemas.microsoft.com/office/word/2016/wordml/cid" xmlns:w16="http://schemas.microsoft.com/office/word/2018/wordml" xmlns:w16du="http://schemas.microsoft.com/office/word/2023/wordml/word16du" xmlns:w16sdtdh="http://schemas.microsoft.com/office/word/2020/wordml/sdtdatahash" xmlns:w16sdtfl="http://schemas.microsoft.com/office/word/2024/wordml/sdtformatlock" xmlns:w16se="http://schemas.microsoft.com/office/word/2015/wordml/symex" xmlns:wpg="http://schemas.microsoft.com/office/word/2010/wordprocessingGroup" xmlns:wpi="http://schemas.microsoft.com/office/word/2010/wordprocessingInk" xmlns:wne="http://schemas.microsoft.com/office/word/2006/wordml" xmlns:wps="http://schemas.microsoft.com/office/word/2010/wordprocessingShape" mc:Ignorable="w14 w15 w16se w16cid w16 w16cex w16sdtdh w16sdtfl w16du wp14">
   <w:p>
     <w:pPr>
       <w:pStyle w:val="Footer"/>
@@ -11639,7 +11943,7 @@
 </file>
 
 <file path=word/footnotes.xml><?xml version="1.0" encoding="utf-8"?>
-<w:footnotes xmlns:wpc="http://schemas.microsoft.com/office/word/2010/wordprocessingCanvas" xmlns:cx="http://schemas.microsoft.com/office/drawing/2014/chartex" xmlns:cx1="http://schemas.microsoft.com/office/drawing/2015/9/8/chartex" xmlns:cx2="http://schemas.microsoft.com/office/drawing/2015/10/21/chartex" xmlns:cx3="http://schemas.microsoft.com/office/drawing/2016/5/9/chartex" xmlns:cx4="http://schemas.microsoft.com/office/drawing/2016/5/10/chartex" xmlns:cx5="http://schemas.microsoft.com/office/drawing/2016/5/11/chartex" xmlns:cx6="http://schemas.microsoft.com/office/drawing/2016/5/12/chartex" xmlns:cx7="http://schemas.microsoft.com/office/drawing/2016/5/13/chartex" xmlns:cx8="http://schemas.microsoft.com/office/drawing/2016/5/14/chartex" xmlns:mc="http://schemas.openxmlformats.org/markup-compatibility/2006" xmlns:aink="http://schemas.microsoft.com/office/drawing/2016/ink" xmlns:am3d="http://schemas.microsoft.com/office/drawing/2017/model3d" xmlns:o="urn:schemas-microsoft-com:office:office" xmlns:oel="http://schemas.microsoft.com/office/2019/extlst" xmlns:r="http://schemas.openxmlformats.org/officeDocument/2006/relationships" xmlns:m="http://schemas.openxmlformats.org/officeDocument/2006/math" xmlns:v="urn:schemas-microsoft-com:vml" xmlns:wp14="http://schemas.microsoft.com/office/word/2010/wordprocessingDrawing" xmlns:wp="http://schemas.openxmlformats.org/drawingml/2006/wordprocessingDrawing" xmlns:w10="urn:schemas-microsoft-com:office:word" xmlns:w="http://schemas.openxmlformats.org/wordprocessingml/2006/main" xmlns:w14="http://schemas.microsoft.com/office/word/2010/wordml" xmlns:w15="http://schemas.microsoft.com/office/word/2012/wordml" xmlns:w16cex="http://schemas.microsoft.com/office/word/2018/wordml/cex" xmlns:w16cid="http://schemas.microsoft.com/office/word/2016/wordml/cid" xmlns:w16="http://schemas.microsoft.com/office/word/2018/wordml" xmlns:w16du="http://schemas.microsoft.com/office/word/2023/wordml/word16du" xmlns:w16sdtdh="http://schemas.microsoft.com/office/word/2020/wordml/sdtdatahash" xmlns:w16se="http://schemas.microsoft.com/office/word/2015/wordml/symex" xmlns:wpg="http://schemas.microsoft.com/office/word/2010/wordprocessingGroup" xmlns:wpi="http://schemas.microsoft.com/office/word/2010/wordprocessingInk" xmlns:wne="http://schemas.microsoft.com/office/word/2006/wordml" xmlns:wps="http://schemas.microsoft.com/office/word/2010/wordprocessingShape" mc:Ignorable="w14 w15 w16se w16cid w16 w16cex w16sdtdh w16du wp14">
+<w:footnotes xmlns:wpc="http://schemas.microsoft.com/office/word/2010/wordprocessingCanvas" xmlns:cx="http://schemas.microsoft.com/office/drawing/2014/chartex" xmlns:cx1="http://schemas.microsoft.com/office/drawing/2015/9/8/chartex" xmlns:cx2="http://schemas.microsoft.com/office/drawing/2015/10/21/chartex" xmlns:cx3="http://schemas.microsoft.com/office/drawing/2016/5/9/chartex" xmlns:cx4="http://schemas.microsoft.com/office/drawing/2016/5/10/chartex" xmlns:cx5="http://schemas.microsoft.com/office/drawing/2016/5/11/chartex" xmlns:cx6="http://schemas.microsoft.com/office/drawing/2016/5/12/chartex" xmlns:cx7="http://schemas.microsoft.com/office/drawing/2016/5/13/chartex" xmlns:cx8="http://schemas.microsoft.com/office/drawing/2016/5/14/chartex" xmlns:mc="http://schemas.openxmlformats.org/markup-compatibility/2006" xmlns:aink="http://schemas.microsoft.com/office/drawing/2016/ink" xmlns:am3d="http://schemas.microsoft.com/office/drawing/2017/model3d" xmlns:o="urn:schemas-microsoft-com:office:office" xmlns:oel="http://schemas.microsoft.com/office/2019/extlst" xmlns:r="http://schemas.openxmlformats.org/officeDocument/2006/relationships" xmlns:m="http://schemas.openxmlformats.org/officeDocument/2006/math" xmlns:v="urn:schemas-microsoft-com:vml" xmlns:wp14="http://schemas.microsoft.com/office/word/2010/wordprocessingDrawing" xmlns:wp="http://schemas.openxmlformats.org/drawingml/2006/wordprocessingDrawing" xmlns:w10="urn:schemas-microsoft-com:office:word" xmlns:w="http://schemas.openxmlformats.org/wordprocessingml/2006/main" xmlns:w14="http://schemas.microsoft.com/office/word/2010/wordml" xmlns:w15="http://schemas.microsoft.com/office/word/2012/wordml" xmlns:w16cex="http://schemas.microsoft.com/office/word/2018/wordml/cex" xmlns:w16cid="http://schemas.microsoft.com/office/word/2016/wordml/cid" xmlns:w16="http://schemas.microsoft.com/office/word/2018/wordml" xmlns:w16du="http://schemas.microsoft.com/office/word/2023/wordml/word16du" xmlns:w16sdtdh="http://schemas.microsoft.com/office/word/2020/wordml/sdtdatahash" xmlns:w16sdtfl="http://schemas.microsoft.com/office/word/2024/wordml/sdtformatlock" xmlns:w16se="http://schemas.microsoft.com/office/word/2015/wordml/symex" xmlns:wpg="http://schemas.microsoft.com/office/word/2010/wordprocessingGroup" xmlns:wpi="http://schemas.microsoft.com/office/word/2010/wordprocessingInk" xmlns:wne="http://schemas.microsoft.com/office/word/2006/wordml" xmlns:wps="http://schemas.microsoft.com/office/word/2010/wordprocessingShape" mc:Ignorable="w14 w15 w16se w16cid w16 w16cex w16sdtdh w16sdtfl w16du wp14">
   <w:footnote w:type="separator" w:id="-1">
     <w:p>
       <w:pPr>
@@ -11664,7 +11968,7 @@
 </file>
 
 <file path=word/header1.xml><?xml version="1.0" encoding="utf-8"?>
-<w:hdr xmlns:wpc="http://schemas.microsoft.com/office/word/2010/wordprocessingCanvas" xmlns:cx="http://schemas.microsoft.com/office/drawing/2014/chartex" xmlns:cx1="http://schemas.microsoft.com/office/drawing/2015/9/8/chartex" xmlns:cx2="http://schemas.microsoft.com/office/drawing/2015/10/21/chartex" xmlns:cx3="http://schemas.microsoft.com/office/drawing/2016/5/9/chartex" xmlns:cx4="http://schemas.microsoft.com/office/drawing/2016/5/10/chartex" xmlns:cx5="http://schemas.microsoft.com/office/drawing/2016/5/11/chartex" xmlns:cx6="http://schemas.microsoft.com/office/drawing/2016/5/12/chartex" xmlns:cx7="http://schemas.microsoft.com/office/drawing/2016/5/13/chartex" xmlns:cx8="http://schemas.microsoft.com/office/drawing/2016/5/14/chartex" xmlns:mc="http://schemas.openxmlformats.org/markup-compatibility/2006" xmlns:aink="http://schemas.microsoft.com/office/drawing/2016/ink" xmlns:am3d="http://schemas.microsoft.com/office/drawing/2017/model3d" xmlns:o="urn:schemas-microsoft-com:office:office" xmlns:oel="http://schemas.microsoft.com/office/2019/extlst" xmlns:r="http://schemas.openxmlformats.org/officeDocument/2006/relationships" xmlns:m="http://schemas.openxmlformats.org/officeDocument/2006/math" xmlns:v="urn:schemas-microsoft-com:vml" xmlns:wp14="http://schemas.microsoft.com/office/word/2010/wordprocessingDrawing" xmlns:wp="http://schemas.openxmlformats.org/drawingml/2006/wordprocessingDrawing" xmlns:w10="urn:schemas-microsoft-com:office:word" xmlns:w="http://schemas.openxmlformats.org/wordprocessingml/2006/main" xmlns:w14="http://schemas.microsoft.com/office/word/2010/wordml" xmlns:w15="http://schemas.microsoft.com/office/word/2012/wordml" xmlns:w16cex="http://schemas.microsoft.com/office/word/2018/wordml/cex" xmlns:w16cid="http://schemas.microsoft.com/office/word/2016/wordml/cid" xmlns:w16="http://schemas.microsoft.com/office/word/2018/wordml" xmlns:w16du="http://schemas.microsoft.com/office/word/2023/wordml/word16du" xmlns:w16sdtdh="http://schemas.microsoft.com/office/word/2020/wordml/sdtdatahash" xmlns:w16se="http://schemas.microsoft.com/office/word/2015/wordml/symex" xmlns:wpg="http://schemas.microsoft.com/office/word/2010/wordprocessingGroup" xmlns:wpi="http://schemas.microsoft.com/office/word/2010/wordprocessingInk" xmlns:wne="http://schemas.microsoft.com/office/word/2006/wordml" xmlns:wps="http://schemas.microsoft.com/office/word/2010/wordprocessingShape" mc:Ignorable="w14 w15 w16se w16cid w16 w16cex w16sdtdh w16du wp14">
+<w:hdr xmlns:wpc="http://schemas.microsoft.com/office/word/2010/wordprocessingCanvas" xmlns:cx="http://schemas.microsoft.com/office/drawing/2014/chartex" xmlns:cx1="http://schemas.microsoft.com/office/drawing/2015/9/8/chartex" xmlns:cx2="http://schemas.microsoft.com/office/drawing/2015/10/21/chartex" xmlns:cx3="http://schemas.microsoft.com/office/drawing/2016/5/9/chartex" xmlns:cx4="http://schemas.microsoft.com/office/drawing/2016/5/10/chartex" xmlns:cx5="http://schemas.microsoft.com/office/drawing/2016/5/11/chartex" xmlns:cx6="http://schemas.microsoft.com/office/drawing/2016/5/12/chartex" xmlns:cx7="http://schemas.microsoft.com/office/drawing/2016/5/13/chartex" xmlns:cx8="http://schemas.microsoft.com/office/drawing/2016/5/14/chartex" xmlns:mc="http://schemas.openxmlformats.org/markup-compatibility/2006" xmlns:aink="http://schemas.microsoft.com/office/drawing/2016/ink" xmlns:am3d="http://schemas.microsoft.com/office/drawing/2017/model3d" xmlns:o="urn:schemas-microsoft-com:office:office" xmlns:oel="http://schemas.microsoft.com/office/2019/extlst" xmlns:r="http://schemas.openxmlformats.org/officeDocument/2006/relationships" xmlns:m="http://schemas.openxmlformats.org/officeDocument/2006/math" xmlns:v="urn:schemas-microsoft-com:vml" xmlns:wp14="http://schemas.microsoft.com/office/word/2010/wordprocessingDrawing" xmlns:wp="http://schemas.openxmlformats.org/drawingml/2006/wordprocessingDrawing" xmlns:w10="urn:schemas-microsoft-com:office:word" xmlns:w="http://schemas.openxmlformats.org/wordprocessingml/2006/main" xmlns:w14="http://schemas.microsoft.com/office/word/2010/wordml" xmlns:w15="http://schemas.microsoft.com/office/word/2012/wordml" xmlns:w16cex="http://schemas.microsoft.com/office/word/2018/wordml/cex" xmlns:w16cid="http://schemas.microsoft.com/office/word/2016/wordml/cid" xmlns:w16="http://schemas.microsoft.com/office/word/2018/wordml" xmlns:w16du="http://schemas.microsoft.com/office/word/2023/wordml/word16du" xmlns:w16sdtdh="http://schemas.microsoft.com/office/word/2020/wordml/sdtdatahash" xmlns:w16sdtfl="http://schemas.microsoft.com/office/word/2024/wordml/sdtformatlock" xmlns:w16se="http://schemas.microsoft.com/office/word/2015/wordml/symex" xmlns:wpg="http://schemas.microsoft.com/office/word/2010/wordprocessingGroup" xmlns:wpi="http://schemas.microsoft.com/office/word/2010/wordprocessingInk" xmlns:wne="http://schemas.microsoft.com/office/word/2006/wordml" xmlns:wps="http://schemas.microsoft.com/office/word/2010/wordprocessingShape" mc:Ignorable="w14 w15 w16se w16cid w16 w16cex w16sdtdh w16sdtfl w16du wp14">
   <w:p>
     <w:pPr>
       <w:pStyle w:val="Header"/>
@@ -11677,7 +11981,7 @@
 </file>
 
 <file path=word/header2.xml><?xml version="1.0" encoding="utf-8"?>
-<w:hdr xmlns:wpc="http://schemas.microsoft.com/office/word/2010/wordprocessingCanvas" xmlns:cx="http://schemas.microsoft.com/office/drawing/2014/chartex" xmlns:cx1="http://schemas.microsoft.com/office/drawing/2015/9/8/chartex" xmlns:cx2="http://schemas.microsoft.com/office/drawing/2015/10/21/chartex" xmlns:cx3="http://schemas.microsoft.com/office/drawing/2016/5/9/chartex" xmlns:cx4="http://schemas.microsoft.com/office/drawing/2016/5/10/chartex" xmlns:cx5="http://schemas.microsoft.com/office/drawing/2016/5/11/chartex" xmlns:cx6="http://schemas.microsoft.com/office/drawing/2016/5/12/chartex" xmlns:cx7="http://schemas.microsoft.com/office/drawing/2016/5/13/chartex" xmlns:cx8="http://schemas.microsoft.com/office/drawing/2016/5/14/chartex" xmlns:mc="http://schemas.openxmlformats.org/markup-compatibility/2006" xmlns:aink="http://schemas.microsoft.com/office/drawing/2016/ink" xmlns:am3d="http://schemas.microsoft.com/office/drawing/2017/model3d" xmlns:o="urn:schemas-microsoft-com:office:office" xmlns:oel="http://schemas.microsoft.com/office/2019/extlst" xmlns:r="http://schemas.openxmlformats.org/officeDocument/2006/relationships" xmlns:m="http://schemas.openxmlformats.org/officeDocument/2006/math" xmlns:v="urn:schemas-microsoft-com:vml" xmlns:wp14="http://schemas.microsoft.com/office/word/2010/wordprocessingDrawing" xmlns:wp="http://schemas.openxmlformats.org/drawingml/2006/wordprocessingDrawing" xmlns:w10="urn:schemas-microsoft-com:office:word" xmlns:w="http://schemas.openxmlformats.org/wordprocessingml/2006/main" xmlns:w14="http://schemas.microsoft.com/office/word/2010/wordml" xmlns:w15="http://schemas.microsoft.com/office/word/2012/wordml" xmlns:w16cex="http://schemas.microsoft.com/office/word/2018/wordml/cex" xmlns:w16cid="http://schemas.microsoft.com/office/word/2016/wordml/cid" xmlns:w16="http://schemas.microsoft.com/office/word/2018/wordml" xmlns:w16du="http://schemas.microsoft.com/office/word/2023/wordml/word16du" xmlns:w16sdtdh="http://schemas.microsoft.com/office/word/2020/wordml/sdtdatahash" xmlns:w16se="http://schemas.microsoft.com/office/word/2015/wordml/symex" xmlns:wpg="http://schemas.microsoft.com/office/word/2010/wordprocessingGroup" xmlns:wpi="http://schemas.microsoft.com/office/word/2010/wordprocessingInk" xmlns:wne="http://schemas.microsoft.com/office/word/2006/wordml" xmlns:wps="http://schemas.microsoft.com/office/word/2010/wordprocessingShape" mc:Ignorable="w14 w15 w16se w16cid w16 w16cex w16sdtdh w16du wp14">
+<w:hdr xmlns:wpc="http://schemas.microsoft.com/office/word/2010/wordprocessingCanvas" xmlns:cx="http://schemas.microsoft.com/office/drawing/2014/chartex" xmlns:cx1="http://schemas.microsoft.com/office/drawing/2015/9/8/chartex" xmlns:cx2="http://schemas.microsoft.com/office/drawing/2015/10/21/chartex" xmlns:cx3="http://schemas.microsoft.com/office/drawing/2016/5/9/chartex" xmlns:cx4="http://schemas.microsoft.com/office/drawing/2016/5/10/chartex" xmlns:cx5="http://schemas.microsoft.com/office/drawing/2016/5/11/chartex" xmlns:cx6="http://schemas.microsoft.com/office/drawing/2016/5/12/chartex" xmlns:cx7="http://schemas.microsoft.com/office/drawing/2016/5/13/chartex" xmlns:cx8="http://schemas.microsoft.com/office/drawing/2016/5/14/chartex" xmlns:mc="http://schemas.openxmlformats.org/markup-compatibility/2006" xmlns:aink="http://schemas.microsoft.com/office/drawing/2016/ink" xmlns:am3d="http://schemas.microsoft.com/office/drawing/2017/model3d" xmlns:o="urn:schemas-microsoft-com:office:office" xmlns:oel="http://schemas.microsoft.com/office/2019/extlst" xmlns:r="http://schemas.openxmlformats.org/officeDocument/2006/relationships" xmlns:m="http://schemas.openxmlformats.org/officeDocument/2006/math" xmlns:v="urn:schemas-microsoft-com:vml" xmlns:wp14="http://schemas.microsoft.com/office/word/2010/wordprocessingDrawing" xmlns:wp="http://schemas.openxmlformats.org/drawingml/2006/wordprocessingDrawing" xmlns:w10="urn:schemas-microsoft-com:office:word" xmlns:w="http://schemas.openxmlformats.org/wordprocessingml/2006/main" xmlns:w14="http://schemas.microsoft.com/office/word/2010/wordml" xmlns:w15="http://schemas.microsoft.com/office/word/2012/wordml" xmlns:w16cex="http://schemas.microsoft.com/office/word/2018/wordml/cex" xmlns:w16cid="http://schemas.microsoft.com/office/word/2016/wordml/cid" xmlns:w16="http://schemas.microsoft.com/office/word/2018/wordml" xmlns:w16du="http://schemas.microsoft.com/office/word/2023/wordml/word16du" xmlns:w16sdtdh="http://schemas.microsoft.com/office/word/2020/wordml/sdtdatahash" xmlns:w16sdtfl="http://schemas.microsoft.com/office/word/2024/wordml/sdtformatlock" xmlns:w16se="http://schemas.microsoft.com/office/word/2015/wordml/symex" xmlns:wpg="http://schemas.microsoft.com/office/word/2010/wordprocessingGroup" xmlns:wpi="http://schemas.microsoft.com/office/word/2010/wordprocessingInk" xmlns:wne="http://schemas.microsoft.com/office/word/2006/wordml" xmlns:wps="http://schemas.microsoft.com/office/word/2010/wordprocessingShape" mc:Ignorable="w14 w15 w16se w16cid w16 w16cex w16sdtdh w16sdtfl w16du wp14">
   <w:p>
     <w:pPr>
       <w:pStyle w:val="Header"/>
@@ -11690,7 +11994,7 @@
 </file>
 
 <file path=word/header3.xml><?xml version="1.0" encoding="utf-8"?>
-<w:hdr xmlns:wpc="http://schemas.microsoft.com/office/word/2010/wordprocessingCanvas" xmlns:cx="http://schemas.microsoft.com/office/drawing/2014/chartex" xmlns:cx1="http://schemas.microsoft.com/office/drawing/2015/9/8/chartex" xmlns:cx2="http://schemas.microsoft.com/office/drawing/2015/10/21/chartex" xmlns:cx3="http://schemas.microsoft.com/office/drawing/2016/5/9/chartex" xmlns:cx4="http://schemas.microsoft.com/office/drawing/2016/5/10/chartex" xmlns:cx5="http://schemas.microsoft.com/office/drawing/2016/5/11/chartex" xmlns:cx6="http://schemas.microsoft.com/office/drawing/2016/5/12/chartex" xmlns:cx7="http://schemas.microsoft.com/office/drawing/2016/5/13/chartex" xmlns:cx8="http://schemas.microsoft.com/office/drawing/2016/5/14/chartex" xmlns:mc="http://schemas.openxmlformats.org/markup-compatibility/2006" xmlns:aink="http://schemas.microsoft.com/office/drawing/2016/ink" xmlns:am3d="http://schemas.microsoft.com/office/drawing/2017/model3d" xmlns:o="urn:schemas-microsoft-com:office:office" xmlns:oel="http://schemas.microsoft.com/office/2019/extlst" xmlns:r="http://schemas.openxmlformats.org/officeDocument/2006/relationships" xmlns:m="http://schemas.openxmlformats.org/officeDocument/2006/math" xmlns:v="urn:schemas-microsoft-com:vml" xmlns:wp14="http://schemas.microsoft.com/office/word/2010/wordprocessingDrawing" xmlns:wp="http://schemas.openxmlformats.org/drawingml/2006/wordprocessingDrawing" xmlns:w10="urn:schemas-microsoft-com:office:word" xmlns:w="http://schemas.openxmlformats.org/wordprocessingml/2006/main" xmlns:w14="http://schemas.microsoft.com/office/word/2010/wordml" xmlns:w15="http://schemas.microsoft.com/office/word/2012/wordml" xmlns:w16cex="http://schemas.microsoft.com/office/word/2018/wordml/cex" xmlns:w16cid="http://schemas.microsoft.com/office/word/2016/wordml/cid" xmlns:w16="http://schemas.microsoft.com/office/word/2018/wordml" xmlns:w16du="http://schemas.microsoft.com/office/word/2023/wordml/word16du" xmlns:w16sdtdh="http://schemas.microsoft.com/office/word/2020/wordml/sdtdatahash" xmlns:w16se="http://schemas.microsoft.com/office/word/2015/wordml/symex" xmlns:wpg="http://schemas.microsoft.com/office/word/2010/wordprocessingGroup" xmlns:wpi="http://schemas.microsoft.com/office/word/2010/wordprocessingInk" xmlns:wne="http://schemas.microsoft.com/office/word/2006/wordml" xmlns:wps="http://schemas.microsoft.com/office/word/2010/wordprocessingShape" mc:Ignorable="w14 w15 w16se w16cid w16 w16cex w16sdtdh w16du wp14">
+<w:hdr xmlns:wpc="http://schemas.microsoft.com/office/word/2010/wordprocessingCanvas" xmlns:cx="http://schemas.microsoft.com/office/drawing/2014/chartex" xmlns:cx1="http://schemas.microsoft.com/office/drawing/2015/9/8/chartex" xmlns:cx2="http://schemas.microsoft.com/office/drawing/2015/10/21/chartex" xmlns:cx3="http://schemas.microsoft.com/office/drawing/2016/5/9/chartex" xmlns:cx4="http://schemas.microsoft.com/office/drawing/2016/5/10/chartex" xmlns:cx5="http://schemas.microsoft.com/office/drawing/2016/5/11/chartex" xmlns:cx6="http://schemas.microsoft.com/office/drawing/2016/5/12/chartex" xmlns:cx7="http://schemas.microsoft.com/office/drawing/2016/5/13/chartex" xmlns:cx8="http://schemas.microsoft.com/office/drawing/2016/5/14/chartex" xmlns:mc="http://schemas.openxmlformats.org/markup-compatibility/2006" xmlns:aink="http://schemas.microsoft.com/office/drawing/2016/ink" xmlns:am3d="http://schemas.microsoft.com/office/drawing/2017/model3d" xmlns:o="urn:schemas-microsoft-com:office:office" xmlns:oel="http://schemas.microsoft.com/office/2019/extlst" xmlns:r="http://schemas.openxmlformats.org/officeDocument/2006/relationships" xmlns:m="http://schemas.openxmlformats.org/officeDocument/2006/math" xmlns:v="urn:schemas-microsoft-com:vml" xmlns:wp14="http://schemas.microsoft.com/office/word/2010/wordprocessingDrawing" xmlns:wp="http://schemas.openxmlformats.org/drawingml/2006/wordprocessingDrawing" xmlns:w10="urn:schemas-microsoft-com:office:word" xmlns:w="http://schemas.openxmlformats.org/wordprocessingml/2006/main" xmlns:w14="http://schemas.microsoft.com/office/word/2010/wordml" xmlns:w15="http://schemas.microsoft.com/office/word/2012/wordml" xmlns:w16cex="http://schemas.microsoft.com/office/word/2018/wordml/cex" xmlns:w16cid="http://schemas.microsoft.com/office/word/2016/wordml/cid" xmlns:w16="http://schemas.microsoft.com/office/word/2018/wordml" xmlns:w16du="http://schemas.microsoft.com/office/word/2023/wordml/word16du" xmlns:w16sdtdh="http://schemas.microsoft.com/office/word/2020/wordml/sdtdatahash" xmlns:w16sdtfl="http://schemas.microsoft.com/office/word/2024/wordml/sdtformatlock" xmlns:w16se="http://schemas.microsoft.com/office/word/2015/wordml/symex" xmlns:wpg="http://schemas.microsoft.com/office/word/2010/wordprocessingGroup" xmlns:wpi="http://schemas.microsoft.com/office/word/2010/wordprocessingInk" xmlns:wne="http://schemas.microsoft.com/office/word/2006/wordml" xmlns:wps="http://schemas.microsoft.com/office/word/2010/wordprocessingShape" mc:Ignorable="w14 w15 w16se w16cid w16 w16cex w16sdtdh w16sdtfl w16du wp14">
   <w:p>
     <w:pPr>
       <w:pStyle w:val="Header"/>
@@ -11700,7 +12004,7 @@
 </file>
 
 <file path=word/styles.xml><?xml version="1.0" encoding="utf-8"?>
-<w:styles xmlns:mc="http://schemas.openxmlformats.org/markup-compatibility/2006" xmlns:r="http://schemas.openxmlformats.org/officeDocument/2006/relationships" xmlns:w="http://schemas.openxmlformats.org/wordprocessingml/2006/main" xmlns:w14="http://schemas.microsoft.com/office/word/2010/wordml" xmlns:w15="http://schemas.microsoft.com/office/word/2012/wordml" xmlns:w16cex="http://schemas.microsoft.com/office/word/2018/wordml/cex" xmlns:w16cid="http://schemas.microsoft.com/office/word/2016/wordml/cid" xmlns:w16="http://schemas.microsoft.com/office/word/2018/wordml" xmlns:w16du="http://schemas.microsoft.com/office/word/2023/wordml/word16du" xmlns:w16sdtdh="http://schemas.microsoft.com/office/word/2020/wordml/sdtdatahash" xmlns:w16se="http://schemas.microsoft.com/office/word/2015/wordml/symex" mc:Ignorable="w14 w15 w16se w16cid w16 w16cex w16sdtdh w16du">
+<w:styles xmlns:mc="http://schemas.openxmlformats.org/markup-compatibility/2006" xmlns:r="http://schemas.openxmlformats.org/officeDocument/2006/relationships" xmlns:w="http://schemas.openxmlformats.org/wordprocessingml/2006/main" xmlns:w14="http://schemas.microsoft.com/office/word/2010/wordml" xmlns:w15="http://schemas.microsoft.com/office/word/2012/wordml" xmlns:w16cex="http://schemas.microsoft.com/office/word/2018/wordml/cex" xmlns:w16cid="http://schemas.microsoft.com/office/word/2016/wordml/cid" xmlns:w16="http://schemas.microsoft.com/office/word/2018/wordml" xmlns:w16du="http://schemas.microsoft.com/office/word/2023/wordml/word16du" xmlns:w16sdtdh="http://schemas.microsoft.com/office/word/2020/wordml/sdtdatahash" xmlns:w16sdtfl="http://schemas.microsoft.com/office/word/2024/wordml/sdtformatlock" xmlns:w16se="http://schemas.microsoft.com/office/word/2015/wordml/symex" mc:Ignorable="w14 w15 w16se w16cid w16 w16cex w16sdtdh w16sdtfl w16du">
   <w:docDefaults>
     <w:rPrDefault>
       <w:rPr>

</xml_diff>

<commit_message>
nmv 16 02 2026
</commit_message>
<xml_diff>
--- a/brAhmaNa/TB 3.1-3.6 Malayalam Corrections.docx
+++ b/brAhmaNa/TB 3.1-3.6 Malayalam Corrections.docx
@@ -96,8 +96,9 @@
       </w:tblPr>
       <w:tblGrid>
         <w:gridCol w:w="3168"/>
-        <w:gridCol w:w="5274"/>
-        <w:gridCol w:w="5416"/>
+        <w:gridCol w:w="5103"/>
+        <w:gridCol w:w="29"/>
+        <w:gridCol w:w="5558"/>
       </w:tblGrid>
       <w:tr>
         <w:tc>
@@ -141,7 +142,8 @@
         </w:tc>
         <w:tc>
           <w:tcPr>
-            <w:tcW w:w="5274" w:type="dxa"/>
+            <w:tcW w:w="5132" w:type="dxa"/>
+            <w:gridSpan w:val="2"/>
           </w:tcPr>
           <w:p>
             <w:pPr>
@@ -163,7 +165,7 @@
         </w:tc>
         <w:tc>
           <w:tcPr>
-            <w:tcW w:w="5416" w:type="dxa"/>
+            <w:tcW w:w="5558" w:type="dxa"/>
           </w:tcPr>
           <w:p>
             <w:pPr>
@@ -310,7 +312,8 @@
         </w:tc>
         <w:tc>
           <w:tcPr>
-            <w:tcW w:w="5274" w:type="dxa"/>
+            <w:tcW w:w="5132" w:type="dxa"/>
+            <w:gridSpan w:val="2"/>
           </w:tcPr>
           <w:p>
             <w:pPr>
@@ -404,7 +407,7 @@
         </w:tc>
         <w:tc>
           <w:tcPr>
-            <w:tcW w:w="5416" w:type="dxa"/>
+            <w:tcW w:w="5558" w:type="dxa"/>
           </w:tcPr>
           <w:p>
             <w:pPr>
@@ -604,7 +607,8 @@
         </w:tc>
         <w:tc>
           <w:tcPr>
-            <w:tcW w:w="5274" w:type="dxa"/>
+            <w:tcW w:w="5132" w:type="dxa"/>
+            <w:gridSpan w:val="2"/>
           </w:tcPr>
           <w:p>
             <w:pPr>
@@ -671,7 +675,7 @@
         </w:tc>
         <w:tc>
           <w:tcPr>
-            <w:tcW w:w="5416" w:type="dxa"/>
+            <w:tcW w:w="5558" w:type="dxa"/>
           </w:tcPr>
           <w:p>
             <w:pPr>
@@ -865,7 +869,8 @@
         </w:tc>
         <w:tc>
           <w:tcPr>
-            <w:tcW w:w="5274" w:type="dxa"/>
+            <w:tcW w:w="5132" w:type="dxa"/>
+            <w:gridSpan w:val="2"/>
           </w:tcPr>
           <w:p>
             <w:pPr>
@@ -934,7 +939,7 @@
         </w:tc>
         <w:tc>
           <w:tcPr>
-            <w:tcW w:w="5416" w:type="dxa"/>
+            <w:tcW w:w="5558" w:type="dxa"/>
           </w:tcPr>
           <w:p>
             <w:pPr>
@@ -1099,7 +1104,8 @@
         </w:tc>
         <w:tc>
           <w:tcPr>
-            <w:tcW w:w="5274" w:type="dxa"/>
+            <w:tcW w:w="5132" w:type="dxa"/>
+            <w:gridSpan w:val="2"/>
           </w:tcPr>
           <w:p>
             <w:pPr>
@@ -1195,7 +1201,7 @@
         </w:tc>
         <w:tc>
           <w:tcPr>
-            <w:tcW w:w="5416" w:type="dxa"/>
+            <w:tcW w:w="5558" w:type="dxa"/>
           </w:tcPr>
           <w:p>
             <w:pPr>
@@ -1388,7 +1394,8 @@
         </w:tc>
         <w:tc>
           <w:tcPr>
-            <w:tcW w:w="5274" w:type="dxa"/>
+            <w:tcW w:w="5132" w:type="dxa"/>
+            <w:gridSpan w:val="2"/>
           </w:tcPr>
           <w:p>
             <w:pPr>
@@ -1455,7 +1462,7 @@
         </w:tc>
         <w:tc>
           <w:tcPr>
-            <w:tcW w:w="5416" w:type="dxa"/>
+            <w:tcW w:w="5558" w:type="dxa"/>
           </w:tcPr>
           <w:p>
             <w:pPr>
@@ -1639,7 +1646,8 @@
         </w:tc>
         <w:tc>
           <w:tcPr>
-            <w:tcW w:w="5274" w:type="dxa"/>
+            <w:tcW w:w="5132" w:type="dxa"/>
+            <w:gridSpan w:val="2"/>
           </w:tcPr>
           <w:p>
             <w:pPr>
@@ -1715,7 +1723,7 @@
         </w:tc>
         <w:tc>
           <w:tcPr>
-            <w:tcW w:w="5416" w:type="dxa"/>
+            <w:tcW w:w="5558" w:type="dxa"/>
           </w:tcPr>
           <w:p>
             <w:pPr>
@@ -1834,7 +1842,25 @@
                 <w:szCs w:val="28"/>
                 <w:lang w:val="it-IT"/>
               </w:rPr>
-              <w:t>6.10.5</w:t>
+              <w:t>6.</w:t>
+            </w:r>
+            <w:r>
+              <w:rPr>
+                <w:b/>
+                <w:sz w:val="28"/>
+                <w:szCs w:val="28"/>
+                <w:lang w:val="it-IT"/>
+              </w:rPr>
+              <w:t>2</w:t>
+            </w:r>
+            <w:r>
+              <w:rPr>
+                <w:b/>
+                <w:sz w:val="28"/>
+                <w:szCs w:val="28"/>
+                <w:lang w:val="it-IT"/>
+              </w:rPr>
+              <w:t>.1</w:t>
             </w:r>
           </w:p>
           <w:p>
@@ -1872,7 +1898,7 @@
                 <w:szCs w:val="28"/>
                 <w:lang w:val="it-IT"/>
               </w:rPr>
-              <w:t>6</w:t>
+              <w:t>10</w:t>
             </w:r>
           </w:p>
           <w:p>
@@ -1901,13 +1927,13 @@
                 <w:szCs w:val="28"/>
                 <w:lang w:val="it-IT"/>
               </w:rPr>
-              <w:t>27</w:t>
+              <w:t>5</w:t>
             </w:r>
           </w:p>
         </w:tc>
         <w:tc>
           <w:tcPr>
-            <w:tcW w:w="5274" w:type="dxa"/>
+            <w:tcW w:w="5103" w:type="dxa"/>
           </w:tcPr>
           <w:p>
             <w:pPr>
@@ -1918,29 +1944,38 @@
               <w:spacing w:before="0" w:line="240" w:lineRule="auto"/>
               <w:ind w:left="-79" w:right="437"/>
               <w:rPr>
-                <w:rFonts w:ascii="BRH Malayalam Extra" w:hAnsi="BRH Malayalam Extra" w:cs="BRH Malayalam Extra"/>
-                <w:sz w:val="40"/>
-                <w:szCs w:val="40"/>
-                <w:lang w:val="it-IT"/>
-              </w:rPr>
-            </w:pPr>
-            <w:r>
-              <w:rPr>
-                <w:rFonts w:ascii="BRH Malayalam Extra" w:eastAsia="Times New Roman" w:hAnsi="BRH Malayalam Extra" w:cs="BRH Malayalam Extra"/>
-                <w:sz w:val="40"/>
-                <w:szCs w:val="40"/>
-                <w:lang w:val="en-IN" w:eastAsia="en-IN" w:bidi="ml-IN"/>
-              </w:rPr>
-              <w:t>Zd—jxj e</w:t>
-            </w:r>
-            <w:r>
-              <w:rPr>
-                <w:rFonts w:ascii="BRH Malayalam Extra" w:eastAsia="Times New Roman" w:hAnsi="BRH Malayalam Extra" w:cs="BRH Malayalam Extra"/>
-                <w:sz w:val="32"/>
-                <w:szCs w:val="40"/>
-                <w:lang w:val="en-IN" w:eastAsia="en-IN" w:bidi="ml-IN"/>
-              </w:rPr>
-              <w:t>–</w:t>
+                <w:rFonts w:ascii="BRH Devanagari Extra" w:hAnsi="BRH Devanagari Extra" w:cs="BRH Devanagari Extra"/>
+                <w:sz w:val="40"/>
+                <w:szCs w:val="40"/>
+                <w:lang w:val="en-IN" w:bidi="ml-IN"/>
+              </w:rPr>
+            </w:pPr>
+            <w:r>
+              <w:rPr>
+                <w:rFonts w:ascii="BRH Malayalam Extra" w:eastAsia="Times New Roman" w:hAnsi="BRH Malayalam Extra" w:cs="BRH Malayalam Extra"/>
+                <w:sz w:val="40"/>
+                <w:szCs w:val="40"/>
+                <w:lang w:val="en-IN" w:eastAsia="en-IN" w:bidi="ml-IN"/>
+              </w:rPr>
+              <w:t>k¡</w:t>
+            </w:r>
+            <w:r>
+              <w:rPr>
+                <w:rFonts w:ascii="BRH Malayalam Extra" w:eastAsia="Times New Roman" w:hAnsi="BRH Malayalam Extra" w:cs="BRH Malayalam Extra"/>
+                <w:sz w:val="32"/>
+                <w:szCs w:val="40"/>
+                <w:lang w:val="en-IN" w:eastAsia="en-IN" w:bidi="ml-IN"/>
+              </w:rPr>
+              <w:t>–</w:t>
+            </w:r>
+            <w:r>
+              <w:rPr>
+                <w:rFonts w:ascii="BRH Malayalam Extra" w:eastAsia="Times New Roman" w:hAnsi="BRH Malayalam Extra" w:cs="BRH Malayalam Extra"/>
+                <w:sz w:val="40"/>
+                <w:szCs w:val="40"/>
+                <w:lang w:val="en-IN" w:eastAsia="en-IN" w:bidi="ml-IN"/>
+              </w:rPr>
+              <w:t>öbx B—</w:t>
             </w:r>
             <w:r>
               <w:rPr>
@@ -1950,22 +1985,264 @@
                 <w:highlight w:val="yellow"/>
                 <w:lang w:val="en-IN" w:eastAsia="en-IN" w:bidi="ml-IN"/>
               </w:rPr>
-              <w:t>ª</w:t>
-            </w:r>
-            <w:r>
-              <w:rPr>
-                <w:rFonts w:ascii="BRH Malayalam Extra" w:eastAsia="Times New Roman" w:hAnsi="BRH Malayalam Extra" w:cs="BRH Malayalam Extra"/>
-                <w:sz w:val="40"/>
-                <w:szCs w:val="40"/>
-                <w:lang w:val="en-IN" w:eastAsia="en-IN" w:bidi="ml-IN"/>
-              </w:rPr>
-              <w:t>qûJ |</w:t>
+              <w:t>by</w:t>
+            </w:r>
+            <w:r>
+              <w:rPr>
+                <w:rFonts w:ascii="BRH Malayalam Extra" w:eastAsia="Times New Roman" w:hAnsi="BRH Malayalam Extra" w:cs="BRH Malayalam Extra"/>
+                <w:sz w:val="40"/>
+                <w:szCs w:val="40"/>
+                <w:lang w:val="en-IN" w:eastAsia="en-IN" w:bidi="ml-IN"/>
+              </w:rPr>
+              <w:t>ZõxJ s—bÇ¡</w:t>
             </w:r>
           </w:p>
         </w:tc>
         <w:tc>
           <w:tcPr>
-            <w:tcW w:w="5416" w:type="dxa"/>
+            <w:tcW w:w="5587" w:type="dxa"/>
+            <w:gridSpan w:val="2"/>
+          </w:tcPr>
+          <w:p>
+            <w:pPr>
+              <w:widowControl w:val="0"/>
+              <w:autoSpaceDE w:val="0"/>
+              <w:autoSpaceDN w:val="0"/>
+              <w:adjustRightInd w:val="0"/>
+              <w:spacing w:before="0" w:line="240" w:lineRule="auto"/>
+              <w:ind w:left="-79" w:right="437"/>
+              <w:rPr>
+                <w:rFonts w:ascii="BRH Devanagari Extra" w:hAnsi="BRH Devanagari Extra" w:cs="BRH Devanagari Extra"/>
+                <w:sz w:val="40"/>
+                <w:szCs w:val="40"/>
+                <w:lang w:val="en-IN" w:bidi="ml-IN"/>
+              </w:rPr>
+            </w:pPr>
+            <w:r>
+              <w:rPr>
+                <w:rFonts w:ascii="BRH Malayalam Extra" w:eastAsia="Times New Roman" w:hAnsi="BRH Malayalam Extra" w:cs="BRH Malayalam Extra"/>
+                <w:sz w:val="40"/>
+                <w:szCs w:val="40"/>
+                <w:lang w:val="en-IN" w:eastAsia="en-IN" w:bidi="ml-IN"/>
+              </w:rPr>
+              <w:t>ps—¥px k¡</w:t>
+            </w:r>
+            <w:r>
+              <w:rPr>
+                <w:rFonts w:ascii="BRH Malayalam Extra" w:eastAsia="Times New Roman" w:hAnsi="BRH Malayalam Extra" w:cs="BRH Malayalam Extra"/>
+                <w:sz w:val="32"/>
+                <w:szCs w:val="40"/>
+                <w:lang w:val="en-IN" w:eastAsia="en-IN" w:bidi="ml-IN"/>
+              </w:rPr>
+              <w:t>–</w:t>
+            </w:r>
+            <w:r>
+              <w:rPr>
+                <w:rFonts w:ascii="BRH Malayalam Extra" w:eastAsia="Times New Roman" w:hAnsi="BRH Malayalam Extra" w:cs="BRH Malayalam Extra"/>
+                <w:sz w:val="40"/>
+                <w:szCs w:val="40"/>
+                <w:lang w:val="en-IN" w:eastAsia="en-IN" w:bidi="ml-IN"/>
+              </w:rPr>
+              <w:t>öbx B—</w:t>
+            </w:r>
+            <w:r>
+              <w:rPr>
+                <w:rFonts w:ascii="BRH Malayalam Extra" w:eastAsia="Times New Roman" w:hAnsi="BRH Malayalam Extra" w:cs="BRH Malayalam Extra"/>
+                <w:sz w:val="40"/>
+                <w:szCs w:val="40"/>
+                <w:highlight w:val="green"/>
+                <w:lang w:val="en-IN" w:eastAsia="en-IN" w:bidi="ml-IN"/>
+              </w:rPr>
+              <w:t>by</w:t>
+            </w:r>
+            <w:r>
+              <w:rPr>
+                <w:rFonts w:ascii="BRH Malayalam Extra" w:eastAsia="Times New Roman" w:hAnsi="BRH Malayalam Extra" w:cs="BRH Malayalam Extra"/>
+                <w:sz w:val="32"/>
+                <w:szCs w:val="40"/>
+                <w:lang w:val="en-IN" w:eastAsia="en-IN" w:bidi="ml-IN"/>
+              </w:rPr>
+              <w:t>–</w:t>
+            </w:r>
+            <w:r>
+              <w:rPr>
+                <w:rFonts w:ascii="BRH Malayalam Extra" w:eastAsia="Times New Roman" w:hAnsi="BRH Malayalam Extra" w:cs="BRH Malayalam Extra"/>
+                <w:sz w:val="40"/>
+                <w:szCs w:val="40"/>
+                <w:lang w:val="en-IN" w:eastAsia="en-IN" w:bidi="ml-IN"/>
+              </w:rPr>
+              <w:t>ZõxJ</w:t>
+            </w:r>
+          </w:p>
+        </w:tc>
+      </w:tr>
+      <w:tr>
+        <w:trPr>
+          <w:trHeight w:val="1093"/>
+        </w:trPr>
+        <w:tc>
+          <w:tcPr>
+            <w:tcW w:w="3168" w:type="dxa"/>
+          </w:tcPr>
+          <w:p>
+            <w:pPr>
+              <w:spacing w:before="0" w:line="240" w:lineRule="auto"/>
+              <w:rPr>
+                <w:b/>
+                <w:sz w:val="28"/>
+                <w:szCs w:val="28"/>
+                <w:lang w:val="it-IT"/>
+              </w:rPr>
+            </w:pPr>
+            <w:r>
+              <w:rPr>
+                <w:b/>
+                <w:sz w:val="28"/>
+                <w:szCs w:val="28"/>
+                <w:lang w:val="it-IT"/>
+              </w:rPr>
+              <w:t>TB 3.</w:t>
+            </w:r>
+            <w:r>
+              <w:rPr>
+                <w:b/>
+                <w:sz w:val="28"/>
+                <w:szCs w:val="28"/>
+                <w:lang w:val="it-IT"/>
+              </w:rPr>
+              <w:t>6.10.5</w:t>
+            </w:r>
+          </w:p>
+          <w:p>
+            <w:pPr>
+              <w:spacing w:before="0" w:line="240" w:lineRule="auto"/>
+              <w:rPr>
+                <w:b/>
+                <w:sz w:val="28"/>
+                <w:szCs w:val="28"/>
+                <w:lang w:val="it-IT"/>
+              </w:rPr>
+            </w:pPr>
+            <w:r>
+              <w:rPr>
+                <w:b/>
+                <w:sz w:val="28"/>
+                <w:szCs w:val="28"/>
+                <w:lang w:val="it-IT"/>
+              </w:rPr>
+              <w:t>Statement</w:t>
+            </w:r>
+            <w:r>
+              <w:rPr>
+                <w:b/>
+                <w:sz w:val="28"/>
+                <w:szCs w:val="28"/>
+                <w:lang w:val="it-IT"/>
+              </w:rPr>
+              <w:t xml:space="preserve"> No.</w:t>
+            </w:r>
+            <w:r>
+              <w:rPr>
+                <w:b/>
+                <w:sz w:val="28"/>
+                <w:szCs w:val="28"/>
+                <w:lang w:val="it-IT"/>
+              </w:rPr>
+              <w:t>6</w:t>
+            </w:r>
+          </w:p>
+          <w:p>
+            <w:pPr>
+              <w:spacing w:before="0" w:line="240" w:lineRule="auto"/>
+              <w:rPr>
+                <w:b/>
+                <w:sz w:val="28"/>
+                <w:szCs w:val="28"/>
+                <w:lang w:val="it-IT"/>
+              </w:rPr>
+            </w:pPr>
+            <w:r>
+              <w:rPr>
+                <w:b/>
+                <w:sz w:val="28"/>
+                <w:szCs w:val="28"/>
+                <w:lang w:val="it-IT"/>
+              </w:rPr>
+              <w:t xml:space="preserve">Dasini No. - </w:t>
+            </w:r>
+            <w:r>
+              <w:rPr>
+                <w:b/>
+                <w:sz w:val="28"/>
+                <w:szCs w:val="28"/>
+                <w:lang w:val="it-IT"/>
+              </w:rPr>
+              <w:t>27</w:t>
+            </w:r>
+          </w:p>
+        </w:tc>
+        <w:tc>
+          <w:tcPr>
+            <w:tcW w:w="5132" w:type="dxa"/>
+            <w:gridSpan w:val="2"/>
+          </w:tcPr>
+          <w:p>
+            <w:pPr>
+              <w:widowControl w:val="0"/>
+              <w:autoSpaceDE w:val="0"/>
+              <w:autoSpaceDN w:val="0"/>
+              <w:adjustRightInd w:val="0"/>
+              <w:spacing w:before="0" w:line="240" w:lineRule="auto"/>
+              <w:ind w:left="-79" w:right="437"/>
+              <w:rPr>
+                <w:rFonts w:ascii="BRH Malayalam Extra" w:hAnsi="BRH Malayalam Extra" w:cs="BRH Malayalam Extra"/>
+                <w:sz w:val="40"/>
+                <w:szCs w:val="40"/>
+                <w:lang w:val="it-IT"/>
+              </w:rPr>
+            </w:pPr>
+            <w:r>
+              <w:rPr>
+                <w:rFonts w:ascii="BRH Malayalam Extra" w:eastAsia="Times New Roman" w:hAnsi="BRH Malayalam Extra" w:cs="BRH Malayalam Extra"/>
+                <w:sz w:val="40"/>
+                <w:szCs w:val="40"/>
+                <w:lang w:val="en-IN" w:eastAsia="en-IN" w:bidi="ml-IN"/>
+              </w:rPr>
+              <w:t>Zd—jxj e</w:t>
+            </w:r>
+            <w:r>
+              <w:rPr>
+                <w:rFonts w:ascii="BRH Malayalam Extra" w:eastAsia="Times New Roman" w:hAnsi="BRH Malayalam Extra" w:cs="BRH Malayalam Extra"/>
+                <w:sz w:val="32"/>
+                <w:szCs w:val="40"/>
+                <w:lang w:val="en-IN" w:eastAsia="en-IN" w:bidi="ml-IN"/>
+              </w:rPr>
+              <w:t>–</w:t>
+            </w:r>
+            <w:r>
+              <w:rPr>
+                <w:rFonts w:ascii="BRH Malayalam Extra" w:eastAsia="Times New Roman" w:hAnsi="BRH Malayalam Extra" w:cs="BRH Malayalam Extra"/>
+                <w:sz w:val="40"/>
+                <w:szCs w:val="40"/>
+                <w:highlight w:val="yellow"/>
+                <w:lang w:val="en-IN" w:eastAsia="en-IN" w:bidi="ml-IN"/>
+              </w:rPr>
+              <w:t>ª</w:t>
+            </w:r>
+            <w:r>
+              <w:rPr>
+                <w:rFonts w:ascii="BRH Malayalam Extra" w:eastAsia="Times New Roman" w:hAnsi="BRH Malayalam Extra" w:cs="BRH Malayalam Extra"/>
+                <w:sz w:val="40"/>
+                <w:szCs w:val="40"/>
+                <w:lang w:val="en-IN" w:eastAsia="en-IN" w:bidi="ml-IN"/>
+              </w:rPr>
+              <w:t>qûJ |</w:t>
+            </w:r>
+          </w:p>
+        </w:tc>
+        <w:tc>
+          <w:tcPr>
+            <w:tcW w:w="5558" w:type="dxa"/>
           </w:tcPr>
           <w:p>
             <w:pPr>
@@ -3179,6 +3456,7 @@
                 <w:szCs w:val="28"/>
                 <w:lang w:val="it-IT"/>
               </w:rPr>
+              <w:lastRenderedPageBreak/>
               <w:t>TB 3.1.5.14</w:t>
             </w:r>
           </w:p>
@@ -3380,7 +3658,6 @@
                 <w:szCs w:val="28"/>
                 <w:lang w:val="it-IT"/>
               </w:rPr>
-              <w:lastRenderedPageBreak/>
               <w:t>TB 3.1.5.15</w:t>
             </w:r>
           </w:p>
@@ -5098,6 +5375,7 @@
                 <w:szCs w:val="28"/>
                 <w:lang w:val="it-IT"/>
               </w:rPr>
+              <w:lastRenderedPageBreak/>
               <w:t>TB 3.</w:t>
             </w:r>
             <w:r>
@@ -5383,7 +5661,6 @@
                 <w:szCs w:val="28"/>
                 <w:lang w:val="it-IT"/>
               </w:rPr>
-              <w:lastRenderedPageBreak/>
               <w:t>TB 3.4.18.1</w:t>
             </w:r>
           </w:p>
@@ -7176,6 +7453,7 @@
           <w:szCs w:val="32"/>
           <w:u w:val="single"/>
         </w:rPr>
+        <w:lastRenderedPageBreak/>
         <w:t>Malayalam</w:t>
       </w:r>
       <w:r>
@@ -7363,7 +7641,6 @@
                 <w:sz w:val="32"/>
                 <w:szCs w:val="32"/>
               </w:rPr>
-              <w:lastRenderedPageBreak/>
               <w:t>Reference</w:t>
             </w:r>
           </w:p>
@@ -7386,7 +7663,6 @@
                 <w:sz w:val="32"/>
                 <w:szCs w:val="32"/>
               </w:rPr>
-              <w:lastRenderedPageBreak/>
               <w:t>As Printed</w:t>
             </w:r>
           </w:p>
@@ -7428,7 +7704,6 @@
                 <w:sz w:val="32"/>
                 <w:szCs w:val="32"/>
               </w:rPr>
-              <w:lastRenderedPageBreak/>
               <w:t>(Comments and analysis)</w:t>
             </w:r>
           </w:p>
@@ -7457,7 +7732,6 @@
                 <w:sz w:val="28"/>
                 <w:szCs w:val="28"/>
               </w:rPr>
-              <w:lastRenderedPageBreak/>
               <w:t>TB 3.1.1.5</w:t>
             </w:r>
           </w:p>
@@ -9333,6 +9607,7 @@
                 <w:sz w:val="28"/>
                 <w:szCs w:val="28"/>
               </w:rPr>
+              <w:lastRenderedPageBreak/>
               <w:t>TB 3.2.5.3</w:t>
             </w:r>
           </w:p>
@@ -9933,7 +10208,6 @@
                 <w:sz w:val="28"/>
                 <w:szCs w:val="28"/>
               </w:rPr>
-              <w:lastRenderedPageBreak/>
               <w:t>TB 3.2.9.9</w:t>
             </w:r>
           </w:p>
@@ -11454,7 +11728,17 @@
                 <w:sz w:val="40"/>
                 <w:szCs w:val="40"/>
               </w:rPr>
-              <w:t xml:space="preserve"> sIi£</w:t>
+              <w:t xml:space="preserve"> </w:t>
+            </w:r>
+            <w:r>
+              <w:rPr>
+                <w:rFonts w:ascii="BRH Malayalam Extra" w:hAnsi="BRH Malayalam Extra" w:cs="BRH Malayalam Extra"/>
+                <w:color w:val="000000"/>
+                <w:sz w:val="40"/>
+                <w:szCs w:val="40"/>
+              </w:rPr>
+              <w:lastRenderedPageBreak/>
+              <w:t>sIi£</w:t>
             </w:r>
             <w:r>
               <w:rPr>
@@ -11508,6 +11792,7 @@
                 <w:sz w:val="40"/>
                 <w:szCs w:val="40"/>
               </w:rPr>
+              <w:lastRenderedPageBreak/>
               <w:t>A</w:t>
             </w:r>
             <w:r>
@@ -11619,6 +11904,7 @@
                 <w:sz w:val="40"/>
                 <w:szCs w:val="40"/>
               </w:rPr>
+              <w:lastRenderedPageBreak/>
               <w:t>sIi£</w:t>
             </w:r>
             <w:r>
@@ -11671,6 +11957,7 @@
                 <w:sz w:val="28"/>
                 <w:szCs w:val="28"/>
               </w:rPr>
+              <w:lastRenderedPageBreak/>
               <w:t>TB 3.6.2.2</w:t>
             </w:r>
           </w:p>
@@ -12001,7 +12288,6 @@
                 <w:sz w:val="28"/>
                 <w:szCs w:val="28"/>
               </w:rPr>
-              <w:lastRenderedPageBreak/>
               <w:t>TB 3.6.12.1</w:t>
             </w:r>
           </w:p>

</xml_diff>